<commit_message>
The first RPD is ready.
</commit_message>
<xml_diff>
--- a/RPD/ЭВМб_2015_7617_Интеллектные_вычислительные_системы.docx
+++ b/RPD/ЭВМб_2015_7617_Интеллектные_вычислительные_системы.docx
@@ -159,7 +159,15 @@
         <w:rPr>
           <w:lang w:val="ru-RU"/>
         </w:rPr>
-        <w:t xml:space="preserve"> от  07 июня</w:t>
+        <w:t xml:space="preserve"> от </w:t>
+      </w:r>
+      <w:bookmarkStart w:id="0" w:name="_GoBack"/>
+      <w:bookmarkEnd w:id="0"/>
+      <w:r>
+        <w:rPr>
+          <w:lang w:val="ru-RU"/>
+        </w:rPr>
+        <w:t>07 июня</w:t>
       </w:r>
       <w:r>
         <w:rPr>
@@ -204,12 +212,6 @@
         <w:gridCol w:w="9365"/>
       </w:tblGrid>
       <w:tr>
-        <w:tblPrEx>
-          <w:tblCellMar>
-            <w:top w:w="0" w:type="dxa"/>
-            <w:bottom w:w="0" w:type="dxa"/>
-          </w:tblCellMar>
-        </w:tblPrEx>
         <w:trPr>
           <w:trHeight w:val="100"/>
         </w:trPr>
@@ -263,12 +265,6 @@
         <w:gridCol w:w="9365"/>
       </w:tblGrid>
       <w:tr>
-        <w:tblPrEx>
-          <w:tblCellMar>
-            <w:top w:w="0" w:type="dxa"/>
-            <w:bottom w:w="0" w:type="dxa"/>
-          </w:tblCellMar>
-        </w:tblPrEx>
         <w:trPr>
           <w:trHeight w:val="100"/>
         </w:trPr>
@@ -321,12 +317,6 @@
         <w:gridCol w:w="9365"/>
       </w:tblGrid>
       <w:tr>
-        <w:tblPrEx>
-          <w:tblCellMar>
-            <w:top w:w="0" w:type="dxa"/>
-            <w:bottom w:w="0" w:type="dxa"/>
-          </w:tblCellMar>
-        </w:tblPrEx>
         <w:trPr>
           <w:trHeight w:val="100"/>
         </w:trPr>
@@ -379,12 +369,6 @@
         <w:gridCol w:w="9365"/>
       </w:tblGrid>
       <w:tr>
-        <w:tblPrEx>
-          <w:tblCellMar>
-            <w:top w:w="0" w:type="dxa"/>
-            <w:bottom w:w="0" w:type="dxa"/>
-          </w:tblCellMar>
-        </w:tblPrEx>
         <w:trPr>
           <w:trHeight w:val="100"/>
         </w:trPr>
@@ -437,12 +421,6 @@
         <w:gridCol w:w="9365"/>
       </w:tblGrid>
       <w:tr>
-        <w:tblPrEx>
-          <w:tblCellMar>
-            <w:top w:w="0" w:type="dxa"/>
-            <w:bottom w:w="0" w:type="dxa"/>
-          </w:tblCellMar>
-        </w:tblPrEx>
         <w:trPr>
           <w:trHeight w:val="100"/>
         </w:trPr>
@@ -480,74 +458,190 @@
         <w:rPr>
           <w:b/>
           <w:bCs/>
-          <w:lang w:val="ru-RU"/>
-        </w:rPr>
-        <w:t>Составитель программы:</w:t>
-      </w:r>
-    </w:p>
-    <w:p>
-      <w:pPr>
-        <w:rPr>
-          <w:lang w:val="ru-RU"/>
-        </w:rPr>
-      </w:pPr>
-      <w:r>
-        <w:rPr>
-          <w:lang w:val="ru-RU"/>
-        </w:rPr>
-        <w:t>_</w:t>
-      </w:r>
-      <w:r>
-        <w:rPr>
-          <w:lang w:val="ru-RU"/>
-        </w:rPr>
-        <w:t xml:space="preserve">____________________ / Черкашин </w:t>
-      </w:r>
-      <w:r>
-        <w:rPr>
-          <w:lang w:val="ru-RU"/>
-        </w:rPr>
-        <w:t>Евгений</w:t>
-      </w:r>
-      <w:r>
-        <w:rPr>
-          <w:lang w:val="ru-RU"/>
-        </w:rPr>
-        <w:t xml:space="preserve"> Александрович /   7  июня</w:t>
-      </w:r>
-      <w:r>
-        <w:rPr>
-          <w:lang w:val="ru-RU"/>
-        </w:rPr>
-        <w:t xml:space="preserve"> 201</w:t>
-      </w:r>
-      <w:r>
-        <w:rPr>
-          <w:lang w:val="ru-RU"/>
-        </w:rPr>
-        <w:t>8</w:t>
-      </w:r>
-      <w:r>
-        <w:rPr>
-          <w:lang w:val="ru-RU"/>
-        </w:rPr>
-        <w:t xml:space="preserve"> г</w:t>
-      </w:r>
-    </w:p>
-    <w:p>
-      <w:pPr>
-        <w:spacing w:before="350" w:after="150" w:line="300" w:lineRule="auto"/>
-        <w:rPr>
-          <w:lang w:val="ru-RU"/>
-        </w:rPr>
-      </w:pPr>
+          <w:noProof/>
+          <w:lang w:val="ru-RU"/>
+        </w:rPr>
+        <w:drawing>
+          <wp:anchor distT="0" distB="0" distL="114300" distR="114300" simplePos="0" relativeHeight="251658240" behindDoc="0" locked="0" layoutInCell="1" allowOverlap="1" wp14:anchorId="1C4E19D6" wp14:editId="7B41E6E1">
+            <wp:simplePos x="0" y="0"/>
+            <wp:positionH relativeFrom="column">
+              <wp:posOffset>259903</wp:posOffset>
+            </wp:positionH>
+            <wp:positionV relativeFrom="paragraph">
+              <wp:posOffset>744389</wp:posOffset>
+            </wp:positionV>
+            <wp:extent cx="1203325" cy="482439"/>
+            <wp:effectExtent l="0" t="0" r="0" b="0"/>
+            <wp:wrapNone/>
+            <wp:docPr id="1" name="Рисунок 1"/>
+            <wp:cNvGraphicFramePr>
+              <a:graphicFrameLocks xmlns:a="http://schemas.openxmlformats.org/drawingml/2006/main" noChangeAspect="1"/>
+            </wp:cNvGraphicFramePr>
+            <a:graphic xmlns:a="http://schemas.openxmlformats.org/drawingml/2006/main">
+              <a:graphicData uri="http://schemas.openxmlformats.org/drawingml/2006/picture">
+                <pic:pic xmlns:pic="http://schemas.openxmlformats.org/drawingml/2006/picture">
+                  <pic:nvPicPr>
+                    <pic:cNvPr id="0" name="signature.emf"/>
+                    <pic:cNvPicPr/>
+                  </pic:nvPicPr>
+                  <pic:blipFill>
+                    <a:blip r:embed="rId7" cstate="print">
+                      <a:extLst>
+                        <a:ext uri="{28A0092B-C50C-407E-A947-70E740481C1C}">
+                          <a14:useLocalDpi xmlns:a14="http://schemas.microsoft.com/office/drawing/2010/main" val="0"/>
+                        </a:ext>
+                      </a:extLst>
+                    </a:blip>
+                    <a:stretch>
+                      <a:fillRect/>
+                    </a:stretch>
+                  </pic:blipFill>
+                  <pic:spPr>
+                    <a:xfrm>
+                      <a:off x="0" y="0"/>
+                      <a:ext cx="1203325" cy="482439"/>
+                    </a:xfrm>
+                    <a:prstGeom prst="rect">
+                      <a:avLst/>
+                    </a:prstGeom>
+                  </pic:spPr>
+                </pic:pic>
+              </a:graphicData>
+            </a:graphic>
+            <wp14:sizeRelH relativeFrom="page">
+              <wp14:pctWidth>0</wp14:pctWidth>
+            </wp14:sizeRelH>
+            <wp14:sizeRelV relativeFrom="page">
+              <wp14:pctHeight>0</wp14:pctHeight>
+            </wp14:sizeRelV>
+          </wp:anchor>
+        </w:drawing>
+      </w:r>
       <w:r>
         <w:rPr>
           <w:b/>
           <w:bCs/>
           <w:lang w:val="ru-RU"/>
         </w:rPr>
-        <w:t>Зав</w:t>
+        <w:t>Составитель программы:</w:t>
+      </w:r>
+    </w:p>
+    <w:p>
+      <w:pPr>
+        <w:rPr>
+          <w:lang w:val="ru-RU"/>
+        </w:rPr>
+      </w:pPr>
+      <w:r>
+        <w:rPr>
+          <w:lang w:val="ru-RU"/>
+        </w:rPr>
+        <w:t>_</w:t>
+      </w:r>
+      <w:r>
+        <w:rPr>
+          <w:lang w:val="ru-RU"/>
+        </w:rPr>
+        <w:t xml:space="preserve">____________________ / Черкашин </w:t>
+      </w:r>
+      <w:r>
+        <w:rPr>
+          <w:lang w:val="ru-RU"/>
+        </w:rPr>
+        <w:t>Евгений</w:t>
+      </w:r>
+      <w:r>
+        <w:rPr>
+          <w:lang w:val="ru-RU"/>
+        </w:rPr>
+        <w:t xml:space="preserve"> Александрович /   7  июня</w:t>
+      </w:r>
+      <w:r>
+        <w:rPr>
+          <w:lang w:val="ru-RU"/>
+        </w:rPr>
+        <w:t xml:space="preserve"> 201</w:t>
+      </w:r>
+      <w:r>
+        <w:rPr>
+          <w:lang w:val="ru-RU"/>
+        </w:rPr>
+        <w:t>8</w:t>
+      </w:r>
+      <w:r>
+        <w:rPr>
+          <w:lang w:val="ru-RU"/>
+        </w:rPr>
+        <w:t xml:space="preserve"> г</w:t>
+      </w:r>
+    </w:p>
+    <w:p>
+      <w:pPr>
+        <w:spacing w:before="350" w:after="150" w:line="300" w:lineRule="auto"/>
+        <w:rPr>
+          <w:lang w:val="ru-RU"/>
+        </w:rPr>
+      </w:pPr>
+      <w:r>
+        <w:rPr>
+          <w:noProof/>
+          <w:lang w:val="ru-RU"/>
+        </w:rPr>
+        <w:drawing>
+          <wp:anchor distT="0" distB="0" distL="114300" distR="114300" simplePos="0" relativeHeight="251659264" behindDoc="0" locked="0" layoutInCell="1" allowOverlap="1" wp14:anchorId="7F468570" wp14:editId="4F7A279A">
+            <wp:simplePos x="0" y="0"/>
+            <wp:positionH relativeFrom="column">
+              <wp:posOffset>472065</wp:posOffset>
+            </wp:positionH>
+            <wp:positionV relativeFrom="paragraph">
+              <wp:posOffset>307787</wp:posOffset>
+            </wp:positionV>
+            <wp:extent cx="913997" cy="457200"/>
+            <wp:effectExtent l="0" t="0" r="0" b="0"/>
+            <wp:wrapNone/>
+            <wp:docPr id="4" name="Рисунок 4"/>
+            <wp:cNvGraphicFramePr>
+              <a:graphicFrameLocks xmlns:a="http://schemas.openxmlformats.org/drawingml/2006/main" noChangeAspect="1"/>
+            </wp:cNvGraphicFramePr>
+            <a:graphic xmlns:a="http://schemas.openxmlformats.org/drawingml/2006/main">
+              <a:graphicData uri="http://schemas.openxmlformats.org/drawingml/2006/picture">
+                <pic:pic xmlns:pic="http://schemas.openxmlformats.org/drawingml/2006/picture">
+                  <pic:nvPicPr>
+                    <pic:cNvPr id="0" name="dorbaik.emf"/>
+                    <pic:cNvPicPr/>
+                  </pic:nvPicPr>
+                  <pic:blipFill>
+                    <a:blip r:embed="rId8" cstate="print">
+                      <a:extLst>
+                        <a:ext uri="{28A0092B-C50C-407E-A947-70E740481C1C}">
+                          <a14:useLocalDpi xmlns:a14="http://schemas.microsoft.com/office/drawing/2010/main" val="0"/>
+                        </a:ext>
+                      </a:extLst>
+                    </a:blip>
+                    <a:stretch>
+                      <a:fillRect/>
+                    </a:stretch>
+                  </pic:blipFill>
+                  <pic:spPr>
+                    <a:xfrm>
+                      <a:off x="0" y="0"/>
+                      <a:ext cx="913997" cy="457200"/>
+                    </a:xfrm>
+                    <a:prstGeom prst="rect">
+                      <a:avLst/>
+                    </a:prstGeom>
+                  </pic:spPr>
+                </pic:pic>
+              </a:graphicData>
+            </a:graphic>
+            <wp14:sizeRelH relativeFrom="page">
+              <wp14:pctWidth>0</wp14:pctWidth>
+            </wp14:sizeRelH>
+            <wp14:sizeRelV relativeFrom="page">
+              <wp14:pctHeight>0</wp14:pctHeight>
+            </wp14:sizeRelV>
+          </wp:anchor>
+        </w:drawing>
       </w:r>
       <w:r>
         <w:rPr>
@@ -555,7 +649,7 @@
           <w:bCs/>
           <w:lang w:val="ru-RU"/>
         </w:rPr>
-        <w:t>едующий</w:t>
+        <w:t>Зав</w:t>
       </w:r>
       <w:r>
         <w:rPr>
@@ -563,6 +657,14 @@
           <w:bCs/>
           <w:lang w:val="ru-RU"/>
         </w:rPr>
+        <w:t>едующий</w:t>
+      </w:r>
+      <w:r>
+        <w:rPr>
+          <w:b/>
+          <w:bCs/>
+          <w:lang w:val="ru-RU"/>
+        </w:rPr>
         <w:t xml:space="preserve"> кафедрой: </w:t>
       </w:r>
     </w:p>
@@ -682,13 +784,7 @@
         <w:rPr>
           <w:lang w:val="ru-RU"/>
         </w:rPr>
-        <w:t>2016</w:t>
-      </w:r>
-      <w:r>
-        <w:rPr>
-          <w:lang w:val="ru-RU"/>
-        </w:rPr>
-        <w:t>,</w:t>
+        <w:t>2016,</w:t>
       </w:r>
       <w:r>
         <w:rPr>
@@ -706,13 +802,7 @@
         <w:rPr>
           <w:lang w:val="ru-RU"/>
         </w:rPr>
-        <w:t>7</w:t>
-      </w:r>
-      <w:r>
-        <w:rPr>
-          <w:lang w:val="ru-RU"/>
-        </w:rPr>
-        <w:t>,</w:t>
+        <w:t>7,</w:t>
       </w:r>
       <w:r>
         <w:rPr>
@@ -849,7 +939,25 @@
           <w:lang w:val="ru-RU"/>
         </w:rPr>
         <w:tab/>
-        <w:t>Дисциплина «Интеллектные вычислительные системы» обеспечивает формирование следующих компетенций с учётом этапа</w:t>
+        <w:t>Дисциплина «</w:t>
+      </w:r>
+      <w:proofErr w:type="spellStart"/>
+      <w:r>
+        <w:rPr>
+          <w:b/>
+          <w:bCs/>
+          <w:lang w:val="ru-RU"/>
+        </w:rPr>
+        <w:t>Интеллектные</w:t>
+      </w:r>
+      <w:proofErr w:type="spellEnd"/>
+      <w:r>
+        <w:rPr>
+          <w:b/>
+          <w:bCs/>
+          <w:lang w:val="ru-RU"/>
+        </w:rPr>
+        <w:t xml:space="preserve"> вычислительные системы» обеспечивает формирование следующих компетенций с учётом этапа</w:t>
       </w:r>
     </w:p>
     <w:tbl>
@@ -857,10 +965,6 @@
         <w:tblStyle w:val="ColspanRowspan"/>
         <w:tblW w:w="0" w:type="auto"/>
         <w:tblInd w:w="100" w:type="dxa"/>
-        <w:tblCellMar>
-          <w:top w:w="0" w:type="dxa"/>
-          <w:bottom w:w="0" w:type="dxa"/>
-        </w:tblCellMar>
         <w:tblLook w:val="04A0" w:firstRow="1" w:lastRow="0" w:firstColumn="1" w:lastColumn="0" w:noHBand="0" w:noVBand="1"/>
       </w:tblPr>
       <w:tblGrid>
@@ -868,12 +972,6 @@
         <w:gridCol w:w="2576"/>
       </w:tblGrid>
       <w:tr>
-        <w:tblPrEx>
-          <w:tblCellMar>
-            <w:top w:w="0" w:type="dxa"/>
-            <w:bottom w:w="0" w:type="dxa"/>
-          </w:tblCellMar>
-        </w:tblPrEx>
         <w:trPr>
           <w:trHeight w:val="100"/>
         </w:trPr>
@@ -925,12 +1023,6 @@
         </w:tc>
       </w:tr>
       <w:tr>
-        <w:tblPrEx>
-          <w:tblCellMar>
-            <w:top w:w="0" w:type="dxa"/>
-            <w:bottom w:w="0" w:type="dxa"/>
-          </w:tblCellMar>
-        </w:tblPrEx>
         <w:trPr>
           <w:trHeight w:val="100"/>
         </w:trPr>
@@ -1010,12 +1102,6 @@
         </w:tc>
       </w:tr>
       <w:tr>
-        <w:tblPrEx>
-          <w:tblCellMar>
-            <w:top w:w="0" w:type="dxa"/>
-            <w:bottom w:w="0" w:type="dxa"/>
-          </w:tblCellMar>
-        </w:tblPrEx>
         <w:trPr>
           <w:trHeight w:val="100"/>
         </w:trPr>
@@ -1131,10 +1217,6 @@
         <w:tblStyle w:val="ColspanRowspan"/>
         <w:tblW w:w="0" w:type="auto"/>
         <w:tblInd w:w="100" w:type="dxa"/>
-        <w:tblCellMar>
-          <w:top w:w="0" w:type="dxa"/>
-          <w:bottom w:w="0" w:type="dxa"/>
-        </w:tblCellMar>
         <w:tblLook w:val="04A0" w:firstRow="1" w:lastRow="0" w:firstColumn="1" w:lastColumn="0" w:noHBand="0" w:noVBand="1"/>
       </w:tblPr>
       <w:tblGrid>
@@ -1143,18 +1225,12 @@
         <w:gridCol w:w="2855"/>
       </w:tblGrid>
       <w:tr>
-        <w:tblPrEx>
-          <w:tblCellMar>
-            <w:top w:w="0" w:type="dxa"/>
-            <w:bottom w:w="0" w:type="dxa"/>
-          </w:tblCellMar>
-        </w:tblPrEx>
         <w:trPr>
           <w:trHeight w:val="100"/>
         </w:trPr>
         <w:tc>
           <w:tcPr>
-            <w:tcW w:w="6500" w:type="dxa"/>
+            <w:tcW w:w="4779" w:type="dxa"/>
             <w:vAlign w:val="center"/>
           </w:tcPr>
           <w:p>
@@ -1177,7 +1253,7 @@
         </w:tc>
         <w:tc>
           <w:tcPr>
-            <w:tcW w:w="2000" w:type="dxa"/>
+            <w:tcW w:w="1821" w:type="dxa"/>
             <w:vAlign w:val="center"/>
           </w:tcPr>
           <w:p>
@@ -1200,7 +1276,7 @@
         </w:tc>
         <w:tc>
           <w:tcPr>
-            <w:tcW w:w="3500" w:type="dxa"/>
+            <w:tcW w:w="2855" w:type="dxa"/>
             <w:vAlign w:val="center"/>
           </w:tcPr>
           <w:p>
@@ -1223,18 +1299,12 @@
         </w:tc>
       </w:tr>
       <w:tr>
-        <w:tblPrEx>
-          <w:tblCellMar>
-            <w:top w:w="0" w:type="dxa"/>
-            <w:bottom w:w="0" w:type="dxa"/>
-          </w:tblCellMar>
-        </w:tblPrEx>
         <w:trPr>
           <w:trHeight w:val="100"/>
         </w:trPr>
         <w:tc>
           <w:tcPr>
-            <w:tcW w:w="6500" w:type="dxa"/>
+            <w:tcW w:w="4779" w:type="dxa"/>
             <w:vAlign w:val="center"/>
           </w:tcPr>
           <w:p>
@@ -1278,7 +1348,7 @@
         </w:tc>
         <w:tc>
           <w:tcPr>
-            <w:tcW w:w="2000" w:type="dxa"/>
+            <w:tcW w:w="1821" w:type="dxa"/>
             <w:vAlign w:val="center"/>
           </w:tcPr>
           <w:p>
@@ -1299,7 +1369,7 @@
         </w:tc>
         <w:tc>
           <w:tcPr>
-            <w:tcW w:w="3500" w:type="dxa"/>
+            <w:tcW w:w="2855" w:type="dxa"/>
           </w:tcPr>
           <w:p>
             <w:pPr>
@@ -1320,31 +1390,7 @@
               <w:rPr>
                 <w:lang w:val="ru-RU"/>
               </w:rPr>
-              <w:t xml:space="preserve"> </w:t>
-            </w:r>
-            <w:r>
-              <w:rPr>
-                <w:lang w:val="ru-RU"/>
-              </w:rPr>
-              <w:t>методы формализации с использованием логики предикатов первого порядка; методики обработки рекурсивных структур данных;</w:t>
-            </w:r>
-            <w:r>
-              <w:rPr>
-                <w:lang w:val="ru-RU"/>
-              </w:rPr>
-              <w:t xml:space="preserve"> </w:t>
-            </w:r>
-            <w:r>
-              <w:rPr>
-                <w:lang w:val="ru-RU"/>
-              </w:rPr>
-              <w:t>методы эвристического целенаправленного перебора</w:t>
-            </w:r>
-            <w:r>
-              <w:rPr>
-                <w:lang w:val="ru-RU"/>
-              </w:rPr>
-              <w:t>.</w:t>
+              <w:t xml:space="preserve"> методы формализации с использованием логики предикатов первого порядка; методики обработки рекурсивных структур данных; методы эвристического целенаправленного перебора.</w:t>
             </w:r>
           </w:p>
           <w:p>
@@ -1394,18 +1440,12 @@
         </w:tc>
       </w:tr>
       <w:tr>
-        <w:tblPrEx>
-          <w:tblCellMar>
-            <w:top w:w="0" w:type="dxa"/>
-            <w:bottom w:w="0" w:type="dxa"/>
-          </w:tblCellMar>
-        </w:tblPrEx>
         <w:trPr>
           <w:trHeight w:val="100"/>
         </w:trPr>
         <w:tc>
           <w:tcPr>
-            <w:tcW w:w="6500" w:type="dxa"/>
+            <w:tcW w:w="4779" w:type="dxa"/>
             <w:vAlign w:val="center"/>
           </w:tcPr>
           <w:p>
@@ -1449,7 +1489,7 @@
         </w:tc>
         <w:tc>
           <w:tcPr>
-            <w:tcW w:w="2000" w:type="dxa"/>
+            <w:tcW w:w="1821" w:type="dxa"/>
             <w:vAlign w:val="center"/>
           </w:tcPr>
           <w:p>
@@ -1470,7 +1510,7 @@
         </w:tc>
         <w:tc>
           <w:tcPr>
-            <w:tcW w:w="3500" w:type="dxa"/>
+            <w:tcW w:w="2855" w:type="dxa"/>
           </w:tcPr>
           <w:p>
             <w:pPr>
@@ -1491,49 +1531,7 @@
               <w:rPr>
                 <w:lang w:val="ru-RU"/>
               </w:rPr>
-              <w:t xml:space="preserve"> </w:t>
-            </w:r>
-            <w:r>
-              <w:rPr>
-                <w:lang w:val="ru-RU"/>
-              </w:rPr>
-              <w:t>метод</w:t>
-            </w:r>
-            <w:r>
-              <w:rPr>
-                <w:lang w:val="ru-RU"/>
-              </w:rPr>
-              <w:t>ы</w:t>
-            </w:r>
-            <w:r>
-              <w:rPr>
-                <w:lang w:val="ru-RU"/>
-              </w:rPr>
-              <w:t xml:space="preserve"> построения переборных и рекурсивных алгоритмов, метод</w:t>
-            </w:r>
-            <w:r>
-              <w:rPr>
-                <w:lang w:val="ru-RU"/>
-              </w:rPr>
-              <w:t>ы</w:t>
-            </w:r>
-            <w:r>
-              <w:rPr>
-                <w:lang w:val="ru-RU"/>
-              </w:rPr>
-              <w:t xml:space="preserve"> разработки оптимизационных программ </w:t>
-            </w:r>
-            <w:r>
-              <w:rPr>
-                <w:lang w:val="ru-RU"/>
-              </w:rPr>
-              <w:t xml:space="preserve">класса эволюционных алгоритмов; методы </w:t>
-            </w:r>
-            <w:r>
-              <w:rPr>
-                <w:lang w:val="ru-RU"/>
-              </w:rPr>
-              <w:t>разработки экспертных систем.</w:t>
+              <w:t xml:space="preserve"> методы построения переборных и рекурсивных алгоритмов, методы разработки оптимизационных программ класса эволюционных алгоритмов; методы разработки экспертных систем.</w:t>
             </w:r>
           </w:p>
           <w:p>
@@ -1555,50 +1553,14 @@
               <w:rPr>
                 <w:lang w:val="ru-RU"/>
               </w:rPr>
-              <w:t xml:space="preserve"> </w:t>
-            </w:r>
-            <w:r>
-              <w:rPr>
-                <w:lang w:val="ru-RU"/>
-              </w:rPr>
-              <w:t xml:space="preserve">разрабатывать программы в соответствии с </w:t>
+              <w:t xml:space="preserve"> разрабатывать программы в соответствии с </w:t>
             </w:r>
             <w:r>
               <w:rPr>
                 <w:lang w:val="ru-RU"/>
               </w:rPr>
               <w:lastRenderedPageBreak/>
-              <w:t>логической парадигмой программирования;</w:t>
-            </w:r>
-            <w:r>
-              <w:rPr>
-                <w:lang w:val="ru-RU"/>
-              </w:rPr>
-              <w:t xml:space="preserve"> </w:t>
-            </w:r>
-            <w:r>
-              <w:rPr>
-                <w:lang w:val="ru-RU"/>
-              </w:rPr>
-              <w:t>обосновывать кор</w:t>
-            </w:r>
-            <w:r>
-              <w:rPr>
-                <w:lang w:val="ru-RU"/>
-              </w:rPr>
-              <w:t xml:space="preserve">ректность рекурсивных программ; </w:t>
-            </w:r>
-            <w:r>
-              <w:rPr>
-                <w:lang w:val="ru-RU"/>
-              </w:rPr>
-              <w:t>разрабатывать алгоритмы</w:t>
-            </w:r>
-            <w:r>
-              <w:rPr>
-                <w:lang w:val="ru-RU"/>
-              </w:rPr>
-              <w:t xml:space="preserve"> автоматизации принятия решения.</w:t>
+              <w:t>логической парадигмой программирования; обосновывать корректность рекурсивных программ; разрабатывать алгоритмы автоматизации принятия решения.</w:t>
             </w:r>
           </w:p>
           <w:p>
@@ -1620,132 +1582,8 @@
               <w:rPr>
                 <w:lang w:val="ru-RU"/>
               </w:rPr>
-              <w:t xml:space="preserve"> </w:t>
-            </w:r>
-            <w:r>
-              <w:rPr>
-                <w:lang w:val="ru-RU"/>
-              </w:rPr>
-              <w:t>языком программирования Пролог стандарта ISO/IEC 13211-1:1995</w:t>
-            </w:r>
-            <w:r>
-              <w:rPr>
-                <w:lang w:val="ru-RU"/>
-              </w:rPr>
-              <w:t>, системой CLIPS.</w:t>
-            </w:r>
-          </w:p>
-        </w:tc>
-      </w:tr>
-      <w:tr>
-        <w:tblPrEx>
-          <w:tblCellMar>
-            <w:top w:w="0" w:type="dxa"/>
-            <w:bottom w:w="0" w:type="dxa"/>
-          </w:tblCellMar>
-        </w:tblPrEx>
-        <w:trPr>
-          <w:trHeight w:val="100"/>
-        </w:trPr>
-        <w:tc>
-          <w:tcPr>
-            <w:tcW w:w="6500" w:type="dxa"/>
-            <w:vAlign w:val="center"/>
-          </w:tcPr>
-          <w:p>
-            <w:pPr>
-              <w:spacing w:after="0" w:line="240" w:lineRule="auto"/>
-              <w:jc w:val="center"/>
-              <w:rPr>
-                <w:lang w:val="ru-RU"/>
-              </w:rPr>
-            </w:pPr>
-          </w:p>
-        </w:tc>
-        <w:tc>
-          <w:tcPr>
-            <w:tcW w:w="2000" w:type="dxa"/>
-            <w:vAlign w:val="center"/>
-          </w:tcPr>
-          <w:p>
-            <w:pPr>
-              <w:spacing w:after="0" w:line="240" w:lineRule="auto"/>
-              <w:jc w:val="center"/>
-              <w:rPr>
-                <w:lang w:val="ru-RU"/>
-              </w:rPr>
-            </w:pPr>
-          </w:p>
-        </w:tc>
-        <w:tc>
-          <w:tcPr>
-            <w:tcW w:w="3500" w:type="dxa"/>
-            <w:vAlign w:val="center"/>
-          </w:tcPr>
-          <w:p>
-            <w:pPr>
-              <w:spacing w:after="0" w:line="240" w:lineRule="auto"/>
-              <w:jc w:val="center"/>
-              <w:rPr>
-                <w:lang w:val="ru-RU"/>
-              </w:rPr>
-            </w:pPr>
-          </w:p>
-        </w:tc>
-      </w:tr>
-      <w:tr>
-        <w:tblPrEx>
-          <w:tblCellMar>
-            <w:top w:w="0" w:type="dxa"/>
-            <w:bottom w:w="0" w:type="dxa"/>
-          </w:tblCellMar>
-        </w:tblPrEx>
-        <w:trPr>
-          <w:trHeight w:val="100"/>
-        </w:trPr>
-        <w:tc>
-          <w:tcPr>
-            <w:tcW w:w="6500" w:type="dxa"/>
-            <w:vAlign w:val="center"/>
-          </w:tcPr>
-          <w:p>
-            <w:pPr>
-              <w:spacing w:after="0" w:line="240" w:lineRule="auto"/>
-              <w:jc w:val="center"/>
-              <w:rPr>
-                <w:lang w:val="ru-RU"/>
-              </w:rPr>
-            </w:pPr>
-          </w:p>
-        </w:tc>
-        <w:tc>
-          <w:tcPr>
-            <w:tcW w:w="2000" w:type="dxa"/>
-            <w:vAlign w:val="center"/>
-          </w:tcPr>
-          <w:p>
-            <w:pPr>
-              <w:spacing w:after="0" w:line="240" w:lineRule="auto"/>
-              <w:jc w:val="center"/>
-              <w:rPr>
-                <w:lang w:val="ru-RU"/>
-              </w:rPr>
-            </w:pPr>
-          </w:p>
-        </w:tc>
-        <w:tc>
-          <w:tcPr>
-            <w:tcW w:w="-30536" w:type="dxa"/>
-            <w:vAlign w:val="center"/>
-          </w:tcPr>
-          <w:p>
-            <w:pPr>
-              <w:spacing w:after="0" w:line="240" w:lineRule="auto"/>
-              <w:jc w:val="center"/>
-              <w:rPr>
-                <w:lang w:val="ru-RU"/>
-              </w:rPr>
-            </w:pPr>
+              <w:t xml:space="preserve"> языком программирования Пролог стандарта ISO/IEC 13211-1:1995, системой CLIPS.</w:t>
+            </w:r>
           </w:p>
         </w:tc>
       </w:tr>
@@ -1764,6 +1602,7 @@
           <w:bCs/>
           <w:lang w:val="ru-RU"/>
         </w:rPr>
+        <w:lastRenderedPageBreak/>
         <w:t>2.</w:t>
       </w:r>
       <w:r>
@@ -1789,7 +1628,21 @@
           <w:lang w:val="ru-RU"/>
         </w:rPr>
         <w:tab/>
-        <w:t>Изучение дисциплины «Интеллектные вычислительные системы» базируется на результатах освоения следующих дисциплин: «Информатика», «Дискретная математика», «Математическая логика и теория алгоритмов», «Программирование», «Трансляторы и программные системы», «Технологии программирования»</w:t>
+        <w:t>Изучение дисциплины «</w:t>
+      </w:r>
+      <w:proofErr w:type="spellStart"/>
+      <w:r>
+        <w:rPr>
+          <w:lang w:val="ru-RU"/>
+        </w:rPr>
+        <w:t>Интеллектные</w:t>
+      </w:r>
+      <w:proofErr w:type="spellEnd"/>
+      <w:r>
+        <w:rPr>
+          <w:lang w:val="ru-RU"/>
+        </w:rPr>
+        <w:t xml:space="preserve"> вычислительные системы» базируется на результатах освоения следующих дисциплин: «Информатика», «Дискретная математика», «Математическая логика и теория алгоритмов», «Программирование», «Трансляторы и программные системы», «Технологии программирования»</w:t>
       </w:r>
     </w:p>
     <w:p>
@@ -1854,10 +1707,6 @@
         <w:tblStyle w:val="ColspanRowspan"/>
         <w:tblW w:w="0" w:type="auto"/>
         <w:tblInd w:w="100" w:type="dxa"/>
-        <w:tblCellMar>
-          <w:top w:w="0" w:type="dxa"/>
-          <w:bottom w:w="0" w:type="dxa"/>
-        </w:tblCellMar>
         <w:tblLook w:val="04A0" w:firstRow="1" w:lastRow="0" w:firstColumn="1" w:lastColumn="0" w:noHBand="0" w:noVBand="1"/>
       </w:tblPr>
       <w:tblGrid>
@@ -1866,12 +1715,6 @@
         <w:gridCol w:w="1989"/>
       </w:tblGrid>
       <w:tr>
-        <w:tblPrEx>
-          <w:tblCellMar>
-            <w:top w:w="0" w:type="dxa"/>
-            <w:bottom w:w="0" w:type="dxa"/>
-          </w:tblCellMar>
-        </w:tblPrEx>
         <w:trPr>
           <w:trHeight w:val="100"/>
         </w:trPr>
@@ -1929,12 +1772,6 @@
         </w:tc>
       </w:tr>
       <w:tr>
-        <w:tblPrEx>
-          <w:tblCellMar>
-            <w:top w:w="0" w:type="dxa"/>
-            <w:bottom w:w="0" w:type="dxa"/>
-          </w:tblCellMar>
-        </w:tblPrEx>
         <w:trPr>
           <w:trHeight w:val="100"/>
         </w:trPr>
@@ -1995,12 +1832,6 @@
         </w:tc>
       </w:tr>
       <w:tr>
-        <w:tblPrEx>
-          <w:tblCellMar>
-            <w:top w:w="0" w:type="dxa"/>
-            <w:bottom w:w="0" w:type="dxa"/>
-          </w:tblCellMar>
-        </w:tblPrEx>
         <w:trPr>
           <w:trHeight w:val="100"/>
         </w:trPr>
@@ -2069,12 +1900,6 @@
         </w:tc>
       </w:tr>
       <w:tr>
-        <w:tblPrEx>
-          <w:tblCellMar>
-            <w:top w:w="0" w:type="dxa"/>
-            <w:bottom w:w="0" w:type="dxa"/>
-          </w:tblCellMar>
-        </w:tblPrEx>
         <w:trPr>
           <w:trHeight w:val="100"/>
         </w:trPr>
@@ -2143,12 +1968,6 @@
         </w:tc>
       </w:tr>
       <w:tr>
-        <w:tblPrEx>
-          <w:tblCellMar>
-            <w:top w:w="0" w:type="dxa"/>
-            <w:bottom w:w="0" w:type="dxa"/>
-          </w:tblCellMar>
-        </w:tblPrEx>
         <w:trPr>
           <w:trHeight w:val="100"/>
         </w:trPr>
@@ -2217,12 +2036,6 @@
         </w:tc>
       </w:tr>
       <w:tr>
-        <w:tblPrEx>
-          <w:tblCellMar>
-            <w:top w:w="0" w:type="dxa"/>
-            <w:bottom w:w="0" w:type="dxa"/>
-          </w:tblCellMar>
-        </w:tblPrEx>
         <w:trPr>
           <w:trHeight w:val="100"/>
         </w:trPr>
@@ -2291,12 +2104,6 @@
         </w:tc>
       </w:tr>
       <w:tr>
-        <w:tblPrEx>
-          <w:tblCellMar>
-            <w:top w:w="0" w:type="dxa"/>
-            <w:bottom w:w="0" w:type="dxa"/>
-          </w:tblCellMar>
-        </w:tblPrEx>
         <w:tc>
           <w:tcPr>
             <w:tcW w:w="7000" w:type="dxa"/>
@@ -2350,12 +2157,6 @@
         </w:tc>
       </w:tr>
       <w:tr>
-        <w:tblPrEx>
-          <w:tblCellMar>
-            <w:top w:w="0" w:type="dxa"/>
-            <w:bottom w:w="0" w:type="dxa"/>
-          </w:tblCellMar>
-        </w:tblPrEx>
         <w:trPr>
           <w:trHeight w:val="100"/>
         </w:trPr>
@@ -2375,7 +2176,21 @@
               <w:rPr>
                 <w:lang w:val="ru-RU"/>
               </w:rPr>
-              <w:t>Самостоятельная работа (в т.ч. курсовое проектирование)</w:t>
+              <w:t xml:space="preserve">Самостоятельная работа (в </w:t>
+            </w:r>
+            <w:proofErr w:type="spellStart"/>
+            <w:r>
+              <w:rPr>
+                <w:lang w:val="ru-RU"/>
+              </w:rPr>
+              <w:t>т.ч</w:t>
+            </w:r>
+            <w:proofErr w:type="spellEnd"/>
+            <w:r>
+              <w:rPr>
+                <w:lang w:val="ru-RU"/>
+              </w:rPr>
+              <w:t>. курсовое проектирование)</w:t>
             </w:r>
           </w:p>
         </w:tc>
@@ -2423,12 +2238,6 @@
         </w:tc>
       </w:tr>
       <w:tr>
-        <w:tblPrEx>
-          <w:tblCellMar>
-            <w:top w:w="0" w:type="dxa"/>
-            <w:bottom w:w="0" w:type="dxa"/>
-          </w:tblCellMar>
-        </w:tblPrEx>
         <w:trPr>
           <w:trHeight w:val="100"/>
         </w:trPr>
@@ -2485,12 +2294,6 @@
         </w:tc>
       </w:tr>
       <w:tr>
-        <w:tblPrEx>
-          <w:tblCellMar>
-            <w:top w:w="0" w:type="dxa"/>
-            <w:bottom w:w="0" w:type="dxa"/>
-          </w:tblCellMar>
-        </w:tblPrEx>
         <w:trPr>
           <w:trHeight w:val="100"/>
         </w:trPr>
@@ -2640,10 +2443,6 @@
         <w:tblStyle w:val="ColspanRowspan"/>
         <w:tblW w:w="0" w:type="auto"/>
         <w:tblInd w:w="100" w:type="dxa"/>
-        <w:tblCellMar>
-          <w:top w:w="0" w:type="dxa"/>
-          <w:bottom w:w="0" w:type="dxa"/>
-        </w:tblCellMar>
         <w:tblLook w:val="04A0" w:firstRow="1" w:lastRow="0" w:firstColumn="1" w:lastColumn="0" w:noHBand="0" w:noVBand="1"/>
       </w:tblPr>
       <w:tblGrid>
@@ -2660,12 +2459,6 @@
         <w:gridCol w:w="1769"/>
       </w:tblGrid>
       <w:tr>
-        <w:tblPrEx>
-          <w:tblCellMar>
-            <w:top w:w="0" w:type="dxa"/>
-            <w:bottom w:w="0" w:type="dxa"/>
-          </w:tblCellMar>
-        </w:tblPrEx>
         <w:trPr>
           <w:trHeight w:val="100"/>
         </w:trPr>
@@ -2796,12 +2589,6 @@
         </w:tc>
       </w:tr>
       <w:tr>
-        <w:tblPrEx>
-          <w:tblCellMar>
-            <w:top w:w="0" w:type="dxa"/>
-            <w:bottom w:w="0" w:type="dxa"/>
-          </w:tblCellMar>
-        </w:tblPrEx>
         <w:trPr>
           <w:trHeight w:val="100"/>
         </w:trPr>
@@ -2961,12 +2748,6 @@
         </w:tc>
       </w:tr>
       <w:tr>
-        <w:tblPrEx>
-          <w:tblCellMar>
-            <w:top w:w="0" w:type="dxa"/>
-            <w:bottom w:w="0" w:type="dxa"/>
-          </w:tblCellMar>
-        </w:tblPrEx>
         <w:trPr>
           <w:trHeight w:val="100"/>
         </w:trPr>
@@ -3341,12 +3122,6 @@
         </w:tc>
       </w:tr>
       <w:tr>
-        <w:tblPrEx>
-          <w:tblCellMar>
-            <w:top w:w="0" w:type="dxa"/>
-            <w:bottom w:w="0" w:type="dxa"/>
-          </w:tblCellMar>
-        </w:tblPrEx>
         <w:trPr>
           <w:trHeight w:val="100"/>
         </w:trPr>
@@ -3369,6 +3144,7 @@
                 <w:szCs w:val="20"/>
                 <w:lang w:val="ru-RU"/>
               </w:rPr>
+              <w:lastRenderedPageBreak/>
               <w:t>1</w:t>
             </w:r>
           </w:p>
@@ -3605,12 +3381,6 @@
         </w:tc>
       </w:tr>
       <w:tr>
-        <w:tblPrEx>
-          <w:tblCellMar>
-            <w:top w:w="0" w:type="dxa"/>
-            <w:bottom w:w="0" w:type="dxa"/>
-          </w:tblCellMar>
-        </w:tblPrEx>
         <w:trPr>
           <w:trHeight w:val="100"/>
         </w:trPr>
@@ -3837,12 +3607,6 @@
         </w:tc>
       </w:tr>
       <w:tr>
-        <w:tblPrEx>
-          <w:tblCellMar>
-            <w:top w:w="0" w:type="dxa"/>
-            <w:bottom w:w="0" w:type="dxa"/>
-          </w:tblCellMar>
-        </w:tblPrEx>
         <w:trPr>
           <w:trHeight w:val="100"/>
         </w:trPr>
@@ -4086,12 +3850,6 @@
         </w:tc>
       </w:tr>
       <w:tr>
-        <w:tblPrEx>
-          <w:tblCellMar>
-            <w:top w:w="0" w:type="dxa"/>
-            <w:bottom w:w="0" w:type="dxa"/>
-          </w:tblCellMar>
-        </w:tblPrEx>
         <w:trPr>
           <w:trHeight w:val="100"/>
         </w:trPr>
@@ -4335,12 +4093,6 @@
         </w:tc>
       </w:tr>
       <w:tr>
-        <w:tblPrEx>
-          <w:tblCellMar>
-            <w:top w:w="0" w:type="dxa"/>
-            <w:bottom w:w="0" w:type="dxa"/>
-          </w:tblCellMar>
-        </w:tblPrEx>
         <w:trPr>
           <w:trHeight w:val="100"/>
         </w:trPr>
@@ -4584,12 +4336,6 @@
         </w:tc>
       </w:tr>
       <w:tr>
-        <w:tblPrEx>
-          <w:tblCellMar>
-            <w:top w:w="0" w:type="dxa"/>
-            <w:bottom w:w="0" w:type="dxa"/>
-          </w:tblCellMar>
-        </w:tblPrEx>
         <w:trPr>
           <w:trHeight w:val="100"/>
         </w:trPr>
@@ -4833,12 +4579,6 @@
         </w:tc>
       </w:tr>
       <w:tr>
-        <w:tblPrEx>
-          <w:tblCellMar>
-            <w:top w:w="0" w:type="dxa"/>
-            <w:bottom w:w="0" w:type="dxa"/>
-          </w:tblCellMar>
-        </w:tblPrEx>
         <w:trPr>
           <w:trHeight w:val="100"/>
         </w:trPr>
@@ -5082,12 +4822,6 @@
         </w:tc>
       </w:tr>
       <w:tr>
-        <w:tblPrEx>
-          <w:tblCellMar>
-            <w:top w:w="0" w:type="dxa"/>
-            <w:bottom w:w="0" w:type="dxa"/>
-          </w:tblCellMar>
-        </w:tblPrEx>
         <w:trPr>
           <w:trHeight w:val="100"/>
         </w:trPr>
@@ -5331,12 +5065,6 @@
         </w:tc>
       </w:tr>
       <w:tr>
-        <w:tblPrEx>
-          <w:tblCellMar>
-            <w:top w:w="0" w:type="dxa"/>
-            <w:bottom w:w="0" w:type="dxa"/>
-          </w:tblCellMar>
-        </w:tblPrEx>
         <w:trPr>
           <w:trHeight w:val="100"/>
         </w:trPr>
@@ -5580,12 +5308,6 @@
         </w:tc>
       </w:tr>
       <w:tr>
-        <w:tblPrEx>
-          <w:tblCellMar>
-            <w:top w:w="0" w:type="dxa"/>
-            <w:bottom w:w="0" w:type="dxa"/>
-          </w:tblCellMar>
-        </w:tblPrEx>
         <w:trPr>
           <w:trHeight w:val="100"/>
         </w:trPr>
@@ -5780,12 +5502,6 @@
         </w:tc>
       </w:tr>
       <w:tr>
-        <w:tblPrEx>
-          <w:tblCellMar>
-            <w:top w:w="0" w:type="dxa"/>
-            <w:bottom w:w="0" w:type="dxa"/>
-          </w:tblCellMar>
-        </w:tblPrEx>
         <w:trPr>
           <w:trHeight w:val="100"/>
         </w:trPr>
@@ -6044,10 +5760,6 @@
         <w:tblStyle w:val="ColspanRowspan"/>
         <w:tblW w:w="0" w:type="auto"/>
         <w:tblInd w:w="100" w:type="dxa"/>
-        <w:tblCellMar>
-          <w:top w:w="0" w:type="dxa"/>
-          <w:bottom w:w="0" w:type="dxa"/>
-        </w:tblCellMar>
         <w:tblLook w:val="04A0" w:firstRow="1" w:lastRow="0" w:firstColumn="1" w:lastColumn="0" w:noHBand="0" w:noVBand="1"/>
       </w:tblPr>
       <w:tblGrid>
@@ -6056,12 +5768,6 @@
         <w:gridCol w:w="5505"/>
       </w:tblGrid>
       <w:tr>
-        <w:tblPrEx>
-          <w:tblCellMar>
-            <w:top w:w="0" w:type="dxa"/>
-            <w:bottom w:w="0" w:type="dxa"/>
-          </w:tblCellMar>
-        </w:tblPrEx>
         <w:trPr>
           <w:trHeight w:val="100"/>
         </w:trPr>
@@ -6136,12 +5842,6 @@
         </w:tc>
       </w:tr>
       <w:tr>
-        <w:tblPrEx>
-          <w:tblCellMar>
-            <w:top w:w="0" w:type="dxa"/>
-            <w:bottom w:w="0" w:type="dxa"/>
-          </w:tblCellMar>
-        </w:tblPrEx>
         <w:trPr>
           <w:trHeight w:val="100"/>
         </w:trPr>
@@ -6208,12 +5908,6 @@
         </w:tc>
       </w:tr>
       <w:tr>
-        <w:tblPrEx>
-          <w:tblCellMar>
-            <w:top w:w="0" w:type="dxa"/>
-            <w:bottom w:w="0" w:type="dxa"/>
-          </w:tblCellMar>
-        </w:tblPrEx>
         <w:trPr>
           <w:trHeight w:val="100"/>
         </w:trPr>
@@ -6280,7 +5974,21 @@
               <w:rPr>
                 <w:lang w:val="ru-RU"/>
               </w:rPr>
-              <w:t xml:space="preserve">Основные термины. Пролог. Структура языка. Простые типы данных. Программа на языке Пролог. Унификация и мэтчинг. Списки и их </w:t>
+              <w:t xml:space="preserve">Основные термины. Пролог. Структура языка. Простые типы данных. Программа на языке Пролог. Унификация и </w:t>
+            </w:r>
+            <w:proofErr w:type="spellStart"/>
+            <w:r>
+              <w:rPr>
+                <w:lang w:val="ru-RU"/>
+              </w:rPr>
+              <w:t>мэтчинг</w:t>
+            </w:r>
+            <w:proofErr w:type="spellEnd"/>
+            <w:r>
+              <w:rPr>
+                <w:lang w:val="ru-RU"/>
+              </w:rPr>
+              <w:t xml:space="preserve">. Списки и их </w:t>
             </w:r>
             <w:r>
               <w:rPr>
@@ -6312,12 +6020,6 @@
         </w:tc>
       </w:tr>
       <w:tr>
-        <w:tblPrEx>
-          <w:tblCellMar>
-            <w:top w:w="0" w:type="dxa"/>
-            <w:bottom w:w="0" w:type="dxa"/>
-          </w:tblCellMar>
-        </w:tblPrEx>
         <w:trPr>
           <w:trHeight w:val="100"/>
         </w:trPr>
@@ -6392,39 +6094,33 @@
               <w:rPr>
                 <w:lang w:val="ru-RU"/>
               </w:rPr>
-              <w:t xml:space="preserve">*. и его модификации:  IDA*, </w:t>
+              <w:t xml:space="preserve">*. и его модификации:  IDA*, SMA*.  </w:t>
+            </w:r>
+            <w:proofErr w:type="gramStart"/>
+            <w:r>
+              <w:rPr>
+                <w:lang w:val="ru-RU"/>
+              </w:rPr>
+              <w:t>И-ИЛИ</w:t>
+            </w:r>
+            <w:proofErr w:type="gramEnd"/>
+            <w:r>
+              <w:rPr>
+                <w:lang w:val="ru-RU"/>
+              </w:rPr>
+              <w:t xml:space="preserve"> графы. Понятия задач и подзадач. Отношение между задачами и подзадачами. </w:t>
             </w:r>
             <w:r>
               <w:rPr>
                 <w:lang w:val="ru-RU"/>
               </w:rPr>
               <w:lastRenderedPageBreak/>
-              <w:t xml:space="preserve">SMA*.  </w:t>
-            </w:r>
-            <w:proofErr w:type="gramStart"/>
-            <w:r>
-              <w:rPr>
-                <w:lang w:val="ru-RU"/>
-              </w:rPr>
-              <w:t>И-ИЛИ</w:t>
-            </w:r>
-            <w:proofErr w:type="gramEnd"/>
-            <w:r>
-              <w:rPr>
-                <w:lang w:val="ru-RU"/>
-              </w:rPr>
-              <w:t xml:space="preserve"> графы. Понятия задач и подзадач. Отношение между задачами и подзадачами. Алгоритмы эвристического поиска в И-ИЛИ-графах.  CSP-задачи. Алгоритмы поиска решения. Правило «большого пальца». Итеративные алгоритмы: оценки ограничений и градиентного спуска.</w:t>
+              <w:t>Алгоритмы эвристического поиска в И-ИЛИ-графах.  CSP-задачи. Алгоритмы поиска решения. Правило «большого пальца». Итеративные алгоритмы: оценки ограничений и градиентного спуска.</w:t>
             </w:r>
           </w:p>
         </w:tc>
       </w:tr>
       <w:tr>
-        <w:tblPrEx>
-          <w:tblCellMar>
-            <w:top w:w="0" w:type="dxa"/>
-            <w:bottom w:w="0" w:type="dxa"/>
-          </w:tblCellMar>
-        </w:tblPrEx>
         <w:trPr>
           <w:trHeight w:val="100"/>
         </w:trPr>
@@ -6486,7 +6182,28 @@
               <w:rPr>
                 <w:lang w:val="ru-RU"/>
               </w:rPr>
-              <w:t>Представление позиционных пошаговых игр с полной информацией. Формальное описание пошаговых игр с полной информацией для двух игроков. Оценочные функции и методы их разработки. Алгоритм MiniMax. Альфа-бета – отсечение. Обход дерева MiniMax</w:t>
+              <w:t xml:space="preserve">Представление позиционных пошаговых игр с полной информацией. Формальное описание пошаговых игр с полной информацией для двух игроков. Оценочные функции и методы их разработки. Алгоритм </w:t>
+            </w:r>
+            <w:proofErr w:type="spellStart"/>
+            <w:r>
+              <w:rPr>
+                <w:lang w:val="ru-RU"/>
+              </w:rPr>
+              <w:t>MiniMax</w:t>
+            </w:r>
+            <w:proofErr w:type="spellEnd"/>
+            <w:r>
+              <w:rPr>
+                <w:lang w:val="ru-RU"/>
+              </w:rPr>
+              <w:t xml:space="preserve">. Альфа-бета – отсечение. Обход дерева </w:t>
+            </w:r>
+            <w:proofErr w:type="spellStart"/>
+            <w:r>
+              <w:rPr>
+                <w:lang w:val="ru-RU"/>
+              </w:rPr>
+              <w:t>MiniMax</w:t>
             </w:r>
             <w:proofErr w:type="gramStart"/>
             <w:r>
@@ -6495,6 +6212,7 @@
               </w:rPr>
               <w:t>а</w:t>
             </w:r>
+            <w:proofErr w:type="spellEnd"/>
             <w:proofErr w:type="gramEnd"/>
             <w:r>
               <w:rPr>
@@ -6518,12 +6236,6 @@
         </w:tc>
       </w:tr>
       <w:tr>
-        <w:tblPrEx>
-          <w:tblCellMar>
-            <w:top w:w="0" w:type="dxa"/>
-            <w:bottom w:w="0" w:type="dxa"/>
-          </w:tblCellMar>
-        </w:tblPrEx>
         <w:trPr>
           <w:trHeight w:val="100"/>
         </w:trPr>
@@ -6602,12 +6314,6 @@
         </w:tc>
       </w:tr>
       <w:tr>
-        <w:tblPrEx>
-          <w:tblCellMar>
-            <w:top w:w="0" w:type="dxa"/>
-            <w:bottom w:w="0" w:type="dxa"/>
-          </w:tblCellMar>
-        </w:tblPrEx>
         <w:trPr>
           <w:trHeight w:val="100"/>
         </w:trPr>
@@ -6668,7 +6374,19 @@
               <w:rPr>
                 <w:lang w:val="ru-RU"/>
               </w:rPr>
-              <w:t>Нечеткая логика. Нечеткие системы управления. Нечеткая логика как обобщение формальной пропозициональной логики. Нечеткие правила и логические связки. Представление и формализация нечетких понятий. Системы правления Нечеткая логика. Нечеткие системы управления, основанные на нечеткой логике. Нечеткие контроллеры. Обработка неопределенности в экспертных системах.</w:t>
+              <w:t>Нечеткая логика. Нечеткие системы управления. Нечеткая логика как обобщение формальной пропозициональной логики. Нечеткие правила и логические связки. Представление и формализация нече</w:t>
+            </w:r>
+            <w:r>
+              <w:rPr>
+                <w:lang w:val="ru-RU"/>
+              </w:rPr>
+              <w:t xml:space="preserve">тких понятий. </w:t>
+            </w:r>
+            <w:r>
+              <w:rPr>
+                <w:lang w:val="ru-RU"/>
+              </w:rPr>
+              <w:t>Нечеткие контроллеры. Обработка неопределенности в экспертных системах.</w:t>
             </w:r>
             <w:r>
               <w:rPr>
@@ -6680,18 +6398,26 @@
               <w:rPr>
                 <w:lang w:val="ru-RU"/>
               </w:rPr>
-              <w:t>Представление нечетких данных в экспертных системах. Коэффициенты достоверности. Система FuzzyCLIPS.</w:t>
+              <w:t xml:space="preserve">Представление нечетких данных в экспертных системах. Коэффициенты достоверности. Система </w:t>
+            </w:r>
+            <w:proofErr w:type="spellStart"/>
+            <w:r>
+              <w:rPr>
+                <w:lang w:val="ru-RU"/>
+              </w:rPr>
+              <w:t>FuzzyCLIPS</w:t>
+            </w:r>
+            <w:proofErr w:type="spellEnd"/>
+            <w:r>
+              <w:rPr>
+                <w:lang w:val="ru-RU"/>
+              </w:rPr>
+              <w:t>.</w:t>
             </w:r>
           </w:p>
         </w:tc>
       </w:tr>
       <w:tr>
-        <w:tblPrEx>
-          <w:tblCellMar>
-            <w:top w:w="0" w:type="dxa"/>
-            <w:bottom w:w="0" w:type="dxa"/>
-          </w:tblCellMar>
-        </w:tblPrEx>
         <w:trPr>
           <w:trHeight w:val="100"/>
         </w:trPr>
@@ -6752,25 +6478,75 @@
               <w:rPr>
                 <w:lang w:val="ru-RU"/>
               </w:rPr>
-              <w:t>Постановка класса задач и пространство решений. Оптимизационные алгоритмы. Градиентный спуск. Алгоритмы последовательного улучшения. Генетические алгоритмы. Определение абстрактного генетического алгоритма. Кодирование информации. Решение задач с помощью генетических алгоритмов. Решение CSP-</w:t>
+              <w:t xml:space="preserve">Постановка класса задач и пространство решений. Оптимизационные алгоритмы. Градиентный спуск. Алгоритмы последовательного улучшения. Генетические алгоритмы. Определение абстрактного генетического алгоритма. Кодирование информации. Решение задач с помощью генетических алгоритмов. Решение CSP-задач с помощью оптимизационных алгоритмов. Алгоритмы последовательного улучшения. Задача о составлении расписания. Нейронные сети. Формализованный нейрон, его структура. </w:t>
             </w:r>
             <w:r>
               <w:rPr>
                 <w:lang w:val="ru-RU"/>
               </w:rPr>
               <w:lastRenderedPageBreak/>
-              <w:t>задач с помощью оптимизационных алгоритмов. Алгоритмы последовательного улучшения. Задача о составлении расписания. Нейронные сети. Формализованный нейрон, его структура. Определение нейронной сети. Разновидности нейронных сетей: Формальные нейроны МкКаллока и Питса, Сеть Хемминга, Сеть Хопфилда. Структуры нейронных сетей, Перцептрон.</w:t>
+              <w:t xml:space="preserve">Определение нейронной сети. Разновидности нейронных сетей: Формальные нейроны </w:t>
+            </w:r>
+            <w:proofErr w:type="spellStart"/>
+            <w:r>
+              <w:rPr>
+                <w:lang w:val="ru-RU"/>
+              </w:rPr>
+              <w:t>МкКаллока</w:t>
+            </w:r>
+            <w:proofErr w:type="spellEnd"/>
+            <w:r>
+              <w:rPr>
+                <w:lang w:val="ru-RU"/>
+              </w:rPr>
+              <w:t xml:space="preserve"> и </w:t>
+            </w:r>
+            <w:proofErr w:type="spellStart"/>
+            <w:r>
+              <w:rPr>
+                <w:lang w:val="ru-RU"/>
+              </w:rPr>
+              <w:t>Питса</w:t>
+            </w:r>
+            <w:proofErr w:type="spellEnd"/>
+            <w:r>
+              <w:rPr>
+                <w:lang w:val="ru-RU"/>
+              </w:rPr>
+              <w:t xml:space="preserve">, Сеть Хемминга, Сеть </w:t>
+            </w:r>
+            <w:proofErr w:type="spellStart"/>
+            <w:r>
+              <w:rPr>
+                <w:lang w:val="ru-RU"/>
+              </w:rPr>
+              <w:t>Хопфилда</w:t>
+            </w:r>
+            <w:proofErr w:type="spellEnd"/>
+            <w:r>
+              <w:rPr>
+                <w:lang w:val="ru-RU"/>
+              </w:rPr>
+              <w:t xml:space="preserve">. Структуры нейронных сетей, </w:t>
+            </w:r>
+            <w:proofErr w:type="spellStart"/>
+            <w:r>
+              <w:rPr>
+                <w:lang w:val="ru-RU"/>
+              </w:rPr>
+              <w:t>Перцептрон</w:t>
+            </w:r>
+            <w:proofErr w:type="spellEnd"/>
+            <w:r>
+              <w:rPr>
+                <w:lang w:val="ru-RU"/>
+              </w:rPr>
+              <w:t>.</w:t>
             </w:r>
           </w:p>
         </w:tc>
       </w:tr>
       <w:tr>
-        <w:tblPrEx>
-          <w:tblCellMar>
-            <w:top w:w="0" w:type="dxa"/>
-            <w:bottom w:w="0" w:type="dxa"/>
-          </w:tblCellMar>
-        </w:tblPrEx>
         <w:trPr>
           <w:trHeight w:val="100"/>
         </w:trPr>
@@ -6894,10 +6670,6 @@
         <w:tblStyle w:val="ColspanRowspan"/>
         <w:tblW w:w="0" w:type="auto"/>
         <w:tblInd w:w="100" w:type="dxa"/>
-        <w:tblCellMar>
-          <w:top w:w="0" w:type="dxa"/>
-          <w:bottom w:w="0" w:type="dxa"/>
-        </w:tblCellMar>
         <w:tblLook w:val="04A0" w:firstRow="1" w:lastRow="0" w:firstColumn="1" w:lastColumn="0" w:noHBand="0" w:noVBand="1"/>
       </w:tblPr>
       <w:tblGrid>
@@ -6906,12 +6678,6 @@
         <w:gridCol w:w="1216"/>
       </w:tblGrid>
       <w:tr>
-        <w:tblPrEx>
-          <w:tblCellMar>
-            <w:top w:w="0" w:type="dxa"/>
-            <w:bottom w:w="0" w:type="dxa"/>
-          </w:tblCellMar>
-        </w:tblPrEx>
         <w:trPr>
           <w:trHeight w:val="100"/>
         </w:trPr>
@@ -6991,12 +6757,6 @@
         </w:tc>
       </w:tr>
       <w:tr>
-        <w:tblPrEx>
-          <w:tblCellMar>
-            <w:top w:w="0" w:type="dxa"/>
-            <w:bottom w:w="0" w:type="dxa"/>
-          </w:tblCellMar>
-        </w:tblPrEx>
         <w:trPr>
           <w:trHeight w:val="100"/>
         </w:trPr>
@@ -7070,12 +6830,6 @@
         </w:tc>
       </w:tr>
       <w:tr>
-        <w:tblPrEx>
-          <w:tblCellMar>
-            <w:top w:w="0" w:type="dxa"/>
-            <w:bottom w:w="0" w:type="dxa"/>
-          </w:tblCellMar>
-        </w:tblPrEx>
         <w:trPr>
           <w:trHeight w:val="100"/>
         </w:trPr>
@@ -7141,12 +6895,6 @@
         </w:tc>
       </w:tr>
       <w:tr>
-        <w:tblPrEx>
-          <w:tblCellMar>
-            <w:top w:w="0" w:type="dxa"/>
-            <w:bottom w:w="0" w:type="dxa"/>
-          </w:tblCellMar>
-        </w:tblPrEx>
         <w:trPr>
           <w:trHeight w:val="100"/>
         </w:trPr>
@@ -7212,12 +6960,6 @@
         </w:tc>
       </w:tr>
       <w:tr>
-        <w:tblPrEx>
-          <w:tblCellMar>
-            <w:top w:w="0" w:type="dxa"/>
-            <w:bottom w:w="0" w:type="dxa"/>
-          </w:tblCellMar>
-        </w:tblPrEx>
         <w:trPr>
           <w:trHeight w:val="100"/>
         </w:trPr>
@@ -7283,12 +7025,6 @@
         </w:tc>
       </w:tr>
       <w:tr>
-        <w:tblPrEx>
-          <w:tblCellMar>
-            <w:top w:w="0" w:type="dxa"/>
-            <w:bottom w:w="0" w:type="dxa"/>
-          </w:tblCellMar>
-        </w:tblPrEx>
         <w:trPr>
           <w:trHeight w:val="100"/>
         </w:trPr>
@@ -7354,12 +7090,6 @@
         </w:tc>
       </w:tr>
       <w:tr>
-        <w:tblPrEx>
-          <w:tblCellMar>
-            <w:top w:w="0" w:type="dxa"/>
-            <w:bottom w:w="0" w:type="dxa"/>
-          </w:tblCellMar>
-        </w:tblPrEx>
         <w:trPr>
           <w:trHeight w:val="100"/>
         </w:trPr>
@@ -7525,10 +7255,6 @@
         <w:tblStyle w:val="ColspanRowspan"/>
         <w:tblW w:w="0" w:type="auto"/>
         <w:tblInd w:w="100" w:type="dxa"/>
-        <w:tblCellMar>
-          <w:top w:w="0" w:type="dxa"/>
-          <w:bottom w:w="0" w:type="dxa"/>
-        </w:tblCellMar>
         <w:tblLook w:val="04A0" w:firstRow="1" w:lastRow="0" w:firstColumn="1" w:lastColumn="0" w:noHBand="0" w:noVBand="1"/>
       </w:tblPr>
       <w:tblGrid>
@@ -7537,12 +7263,6 @@
         <w:gridCol w:w="1220"/>
       </w:tblGrid>
       <w:tr>
-        <w:tblPrEx>
-          <w:tblCellMar>
-            <w:top w:w="0" w:type="dxa"/>
-            <w:bottom w:w="0" w:type="dxa"/>
-          </w:tblCellMar>
-        </w:tblPrEx>
         <w:trPr>
           <w:trHeight w:val="100"/>
         </w:trPr>
@@ -7622,12 +7342,6 @@
         </w:tc>
       </w:tr>
       <w:tr>
-        <w:tblPrEx>
-          <w:tblCellMar>
-            <w:top w:w="0" w:type="dxa"/>
-            <w:bottom w:w="0" w:type="dxa"/>
-          </w:tblCellMar>
-        </w:tblPrEx>
         <w:trPr>
           <w:trHeight w:val="100"/>
         </w:trPr>
@@ -7693,12 +7407,6 @@
         </w:tc>
       </w:tr>
       <w:tr>
-        <w:tblPrEx>
-          <w:tblCellMar>
-            <w:top w:w="0" w:type="dxa"/>
-            <w:bottom w:w="0" w:type="dxa"/>
-          </w:tblCellMar>
-        </w:tblPrEx>
         <w:trPr>
           <w:trHeight w:val="100"/>
         </w:trPr>
@@ -7764,12 +7472,6 @@
         </w:tc>
       </w:tr>
       <w:tr>
-        <w:tblPrEx>
-          <w:tblCellMar>
-            <w:top w:w="0" w:type="dxa"/>
-            <w:bottom w:w="0" w:type="dxa"/>
-          </w:tblCellMar>
-        </w:tblPrEx>
         <w:trPr>
           <w:trHeight w:val="100"/>
         </w:trPr>
@@ -7911,7 +7613,6 @@
                 <w:b/>
                 <w:lang w:val="ru-RU"/>
               </w:rPr>
-              <w:lastRenderedPageBreak/>
               <w:t>п</w:t>
             </w:r>
             <w:proofErr w:type="gramEnd"/>
@@ -7948,7 +7649,6 @@
                 <w:b/>
                 <w:lang w:val="ru-RU"/>
               </w:rPr>
-              <w:lastRenderedPageBreak/>
               <w:t>Технологии</w:t>
             </w:r>
           </w:p>
@@ -7998,7 +7698,6 @@
                 <w:b/>
                 <w:lang w:val="ru-RU"/>
               </w:rPr>
-              <w:lastRenderedPageBreak/>
               <w:t>(по видам занятий)</w:t>
             </w:r>
           </w:p>
@@ -8230,6 +7929,7 @@
               <w:rPr>
                 <w:lang w:val="ru-RU"/>
               </w:rPr>
+              <w:lastRenderedPageBreak/>
               <w:t>1</w:t>
             </w:r>
           </w:p>
@@ -9113,14 +8813,7 @@
               <w:rPr>
                 <w:lang w:val="ru-RU"/>
               </w:rPr>
-              <w:t xml:space="preserve">Синхронное выполнение действий с преподавателем (с использованием ПК и </w:t>
-            </w:r>
-            <w:r>
-              <w:rPr>
-                <w:lang w:val="ru-RU"/>
-              </w:rPr>
-              <w:lastRenderedPageBreak/>
-              <w:t>мультимедиа-техники)</w:t>
+              <w:t>Синхронное выполнение действий с преподавателем (с использованием ПК и мультимедиа-техники)</w:t>
             </w:r>
           </w:p>
         </w:tc>
@@ -9139,7 +8832,6 @@
               <w:rPr>
                 <w:lang w:val="ru-RU"/>
               </w:rPr>
-              <w:lastRenderedPageBreak/>
               <w:t>1</w:t>
             </w:r>
           </w:p>
@@ -9233,7 +8925,6 @@
               <w:rPr>
                 <w:lang w:val="ru-RU"/>
               </w:rPr>
-              <w:lastRenderedPageBreak/>
               <w:t>ИТОГО</w:t>
             </w:r>
           </w:p>
@@ -9360,6 +9051,7 @@
           <w:bCs/>
           <w:lang w:val="ru-RU"/>
         </w:rPr>
+        <w:lastRenderedPageBreak/>
         <w:t>5.</w:t>
       </w:r>
       <w:r>
@@ -9454,19 +9146,7 @@
         <w:rPr>
           <w:lang w:val="ru-RU"/>
         </w:rPr>
-        <w:t xml:space="preserve">Для закрепления материала обучающимся на лекции предлагается провести </w:t>
-      </w:r>
-      <w:r>
-        <w:rPr>
-          <w:lang w:val="ru-RU"/>
-        </w:rPr>
-        <w:t>дискуссию</w:t>
-      </w:r>
-      <w:r>
-        <w:rPr>
-          <w:lang w:val="ru-RU"/>
-        </w:rPr>
-        <w:t xml:space="preserve"> по темам:</w:t>
+        <w:t>Для закрепления материала обучающимся на лекции предлагается провести дискуссию по темам:</w:t>
       </w:r>
       <w:proofErr w:type="gramEnd"/>
     </w:p>
@@ -9479,8 +9159,6 @@
         </w:tabs>
         <w:ind w:left="709" w:firstLine="0"/>
       </w:pPr>
-      <w:bookmarkStart w:id="0" w:name="_GoBack"/>
-      <w:bookmarkEnd w:id="0"/>
       <w:r>
         <w:t>Логическая формализация задачи и ее связь с теоретическими положениями баз данных;</w:t>
       </w:r>
@@ -9536,7 +9214,21 @@
         <w:rPr>
           <w:lang w:val="ru-RU"/>
         </w:rPr>
-        <w:t>Неотъемлемой частью изучения дисциплины «Интеллектные вычислительные системы» является выполнение лабораторных работ, основной целью которых является выработка навыков проектирования программного обеспечения решения комбинаторных задач, автоматизации принятия решения, обработки символьной информации, изучения технологий интегрирования средств интеллектуализации с информационными системами, разработки приложений для обеспечения взаимодействия пользователя с интеллектуальной системой.</w:t>
+        <w:t>Неотъемлемой частью изучения дисциплины «</w:t>
+      </w:r>
+      <w:proofErr w:type="spellStart"/>
+      <w:r>
+        <w:rPr>
+          <w:lang w:val="ru-RU"/>
+        </w:rPr>
+        <w:t>Интеллектные</w:t>
+      </w:r>
+      <w:proofErr w:type="spellEnd"/>
+      <w:r>
+        <w:rPr>
+          <w:lang w:val="ru-RU"/>
+        </w:rPr>
+        <w:t xml:space="preserve"> вычислительные системы» является выполнение лабораторных работ, основной целью которых является выработка навыков проектирования программного обеспечения решения комбинаторных задач, автоматизации принятия решения, обработки символьной информации, изучения технологий интегрирования средств интеллектуализации с информационными системами, разработки приложений для обеспечения взаимодействия пользователя с интеллектуальной системой.</w:t>
       </w:r>
     </w:p>
     <w:p>
@@ -9681,7 +9373,7 @@
         </w:rPr>
         <w:t xml:space="preserve">Черкашин Е. А. </w:t>
       </w:r>
-      <w:hyperlink r:id="rId7" w:history="1">
+      <w:hyperlink r:id="rId9" w:history="1">
         <w:r>
           <w:rPr>
             <w:rStyle w:val="a8"/>
@@ -9738,7 +9430,7 @@
       <w:r>
         <w:t xml:space="preserve"> </w:t>
       </w:r>
-      <w:hyperlink r:id="rId8" w:history="1">
+      <w:hyperlink r:id="rId10" w:history="1">
         <w:r>
           <w:rPr>
             <w:rStyle w:val="a8"/>
@@ -9832,7 +9524,6 @@
         <w:rPr>
           <w:lang w:val="ru-RU"/>
         </w:rPr>
-        <w:lastRenderedPageBreak/>
         <w:t>Совокупность методических указаний по выполнению заданий лабораторных работ и СРС, существующее открытое программное обеспечение, а также материалов конспекта лекций, обеспечивают достаточный объем информации для успешного освоения дисциплины.</w:t>
       </w:r>
     </w:p>
@@ -9851,6 +9542,7 @@
           <w:b/>
           <w:lang w:val="ru-RU"/>
         </w:rPr>
+        <w:lastRenderedPageBreak/>
         <w:t>Подготовка к лабораторным работам</w:t>
       </w:r>
     </w:p>
@@ -10111,8 +9803,16 @@
         <w:rPr>
           <w:lang w:val="ru-RU"/>
         </w:rPr>
-        <w:t>: Понятие рекурсивной программы и рекурсивных структур данных, функция Аккермана</w:t>
-      </w:r>
+        <w:t xml:space="preserve">: Понятие рекурсивной программы и рекурсивных структур данных, функция </w:t>
+      </w:r>
+      <w:proofErr w:type="spellStart"/>
+      <w:r>
+        <w:rPr>
+          <w:lang w:val="ru-RU"/>
+        </w:rPr>
+        <w:t>Аккермана</w:t>
+      </w:r>
+      <w:proofErr w:type="spellEnd"/>
       <w:r>
         <w:rPr>
           <w:lang w:val="ru-RU"/>
@@ -10535,7 +10235,6 @@
         <w:rPr>
           <w:lang w:val="ru-RU"/>
         </w:rPr>
-        <w:lastRenderedPageBreak/>
         <w:t>В аудиторию задается ряд вопросов, например</w:t>
       </w:r>
     </w:p>
@@ -10616,6 +10315,7 @@
         <w:rPr>
           <w:lang w:val="ru-RU"/>
         </w:rPr>
+        <w:lastRenderedPageBreak/>
         <w:t>Приведите примеры алгоритмически неразрешимых проблем.</w:t>
       </w:r>
     </w:p>
@@ -10718,13 +10418,7 @@
         <w:rPr>
           <w:lang w:val="ru-RU"/>
         </w:rPr>
-        <w:t>«</w:t>
-      </w:r>
-      <w:r>
-        <w:rPr>
-          <w:lang w:val="ru-RU"/>
-        </w:rPr>
-        <w:t xml:space="preserve">Построение логической модели предметной области и запись этой модели в виде </w:t>
+        <w:t xml:space="preserve">«Построение логической модели предметной области и запись этой модели в виде </w:t>
       </w:r>
       <w:proofErr w:type="gramStart"/>
       <w:r>
@@ -10738,139 +10432,7 @@
         <w:rPr>
           <w:lang w:val="ru-RU"/>
         </w:rPr>
-        <w:t>» (лабораторная работа № 1), «</w:t>
-      </w:r>
-      <w:r>
-        <w:rPr>
-          <w:lang w:val="ru-RU"/>
-        </w:rPr>
-        <w:t>Разработка программы, обрабатывающей рекурсивную структуру данных</w:t>
-      </w:r>
-      <w:r>
-        <w:rPr>
-          <w:lang w:val="ru-RU"/>
-        </w:rPr>
-        <w:t xml:space="preserve">» </w:t>
-      </w:r>
-      <w:r>
-        <w:rPr>
-          <w:lang w:val="ru-RU"/>
-        </w:rPr>
-        <w:t xml:space="preserve">(лабораторная работа </w:t>
-      </w:r>
-      <w:r>
-        <w:rPr>
-          <w:lang w:val="ru-RU"/>
-        </w:rPr>
-        <w:t>№ 2</w:t>
-      </w:r>
-      <w:r>
-        <w:rPr>
-          <w:lang w:val="ru-RU"/>
-        </w:rPr>
-        <w:t>),</w:t>
-      </w:r>
-      <w:r>
-        <w:rPr>
-          <w:lang w:val="ru-RU"/>
-        </w:rPr>
-        <w:t xml:space="preserve"> «</w:t>
-      </w:r>
-      <w:r>
-        <w:rPr>
-          <w:lang w:val="ru-RU"/>
-        </w:rPr>
-        <w:t>Реализация метода иску</w:t>
-      </w:r>
-      <w:r>
-        <w:rPr>
-          <w:lang w:val="ru-RU"/>
-        </w:rPr>
-        <w:t xml:space="preserve">сственного интеллекта» </w:t>
-      </w:r>
-      <w:r>
-        <w:rPr>
-          <w:lang w:val="ru-RU"/>
-        </w:rPr>
-        <w:t xml:space="preserve">(лабораторная работа </w:t>
-      </w:r>
-      <w:r>
-        <w:rPr>
-          <w:lang w:val="ru-RU"/>
-        </w:rPr>
-        <w:t>№ 3</w:t>
-      </w:r>
-      <w:r>
-        <w:rPr>
-          <w:lang w:val="ru-RU"/>
-        </w:rPr>
-        <w:t>),</w:t>
-      </w:r>
-      <w:r>
-        <w:rPr>
-          <w:lang w:val="ru-RU"/>
-        </w:rPr>
-        <w:t xml:space="preserve"> «</w:t>
-      </w:r>
-      <w:r>
-        <w:rPr>
-          <w:lang w:val="ru-RU"/>
-        </w:rPr>
-        <w:t>Изучение методов многомерного статистического анализа данных</w:t>
-      </w:r>
-      <w:r>
-        <w:rPr>
-          <w:lang w:val="ru-RU"/>
-        </w:rPr>
-        <w:t xml:space="preserve">» </w:t>
-      </w:r>
-      <w:r>
-        <w:rPr>
-          <w:lang w:val="ru-RU"/>
-        </w:rPr>
-        <w:t xml:space="preserve">(лабораторная работа </w:t>
-      </w:r>
-      <w:r>
-        <w:rPr>
-          <w:lang w:val="ru-RU"/>
-        </w:rPr>
-        <w:t>№ 4</w:t>
-      </w:r>
-      <w:r>
-        <w:rPr>
-          <w:lang w:val="ru-RU"/>
-        </w:rPr>
-        <w:t>),</w:t>
-      </w:r>
-      <w:r>
-        <w:rPr>
-          <w:lang w:val="ru-RU"/>
-        </w:rPr>
-        <w:t xml:space="preserve"> «</w:t>
-      </w:r>
-      <w:r>
-        <w:rPr>
-          <w:lang w:val="ru-RU"/>
-        </w:rPr>
-        <w:t>Разработка экспертной системы</w:t>
-      </w:r>
-      <w:r>
-        <w:rPr>
-          <w:lang w:val="ru-RU"/>
-        </w:rPr>
-        <w:t xml:space="preserve">» </w:t>
-      </w:r>
-      <w:r>
-        <w:rPr>
-          <w:lang w:val="ru-RU"/>
-        </w:rPr>
-        <w:t xml:space="preserve">(лабораторная работа </w:t>
-      </w:r>
-      <w:r>
-        <w:rPr>
-          <w:lang w:val="ru-RU"/>
-        </w:rPr>
-        <w:t>№ 5).</w:t>
+        <w:t>» (лабораторная работа № 1), «Разработка программы, обрабатывающей рекурсивную структуру данных» (лабораторная работа № 2), «Реализация метода искусственного интеллекта» (лабораторная работа № 3), «Изучение методов многомерного статистического анализа данных» (лабораторная работа № 4), «Разработка экспертной системы» (лабораторная работа № 5).</w:t>
       </w:r>
     </w:p>
     <w:p>
@@ -10902,55 +10464,7 @@
         <w:rPr>
           <w:lang w:val="ru-RU"/>
         </w:rPr>
-        <w:t>Для успешной сдачи лабораторной работы студенту необходимо защитить</w:t>
-      </w:r>
-      <w:r>
-        <w:rPr>
-          <w:lang w:val="ru-RU"/>
-        </w:rPr>
-        <w:t xml:space="preserve"> результат - программу</w:t>
-      </w:r>
-      <w:r>
-        <w:rPr>
-          <w:lang w:val="ru-RU"/>
-        </w:rPr>
-        <w:t>. В ходе защиты отчета студенту необходимо дать краткое</w:t>
-      </w:r>
-      <w:r>
-        <w:rPr>
-          <w:lang w:val="ru-RU"/>
-        </w:rPr>
-        <w:t xml:space="preserve"> </w:t>
-      </w:r>
-      <w:r>
-        <w:rPr>
-          <w:lang w:val="ru-RU"/>
-        </w:rPr>
-        <w:t>изложение основных результатов полученных в ходе выполнения лабораторной работы,</w:t>
-      </w:r>
-      <w:r>
-        <w:rPr>
-          <w:lang w:val="ru-RU"/>
-        </w:rPr>
-        <w:t xml:space="preserve"> показать работоспособность программы, </w:t>
-      </w:r>
-      <w:r>
-        <w:rPr>
-          <w:lang w:val="ru-RU"/>
-        </w:rPr>
-        <w:t>устно ответить на теоретические вопросы по теме лабораторной работы, а также</w:t>
-      </w:r>
-      <w:r>
-        <w:rPr>
-          <w:lang w:val="ru-RU"/>
-        </w:rPr>
-        <w:t xml:space="preserve"> </w:t>
-      </w:r>
-      <w:r>
-        <w:rPr>
-          <w:lang w:val="ru-RU"/>
-        </w:rPr>
-        <w:t>продемонстрировать умение ориентироваться в полученных результатах выполнения.</w:t>
+        <w:t>Для успешной сдачи лабораторной работы студенту необходимо защитить результат - программу. В ходе защиты отчета студенту необходимо дать краткое изложение основных результатов полученных в ходе выполнения лабораторной работы, показать работоспособность программы, устно ответить на теоретические вопросы по теме лабораторной работы, а также продемонстрировать умение ориентироваться в полученных результатах выполнения.</w:t>
       </w:r>
     </w:p>
     <w:p>
@@ -11078,19 +10592,7 @@
         <w:rPr>
           <w:lang w:val="ru-RU"/>
         </w:rPr>
-        <w:t xml:space="preserve">Лабораторная работа № </w:t>
-      </w:r>
-      <w:r>
-        <w:rPr>
-          <w:lang w:val="ru-RU"/>
-        </w:rPr>
-        <w:t>2</w:t>
-      </w:r>
-      <w:r>
-        <w:rPr>
-          <w:lang w:val="ru-RU"/>
-        </w:rPr>
-        <w:t>:</w:t>
+        <w:t>Лабораторная работа № 2:</w:t>
       </w:r>
     </w:p>
     <w:p>
@@ -11216,13 +10718,7 @@
         <w:rPr>
           <w:lang w:val="ru-RU"/>
         </w:rPr>
-        <w:t>Лабораторная работа № 3</w:t>
-      </w:r>
-      <w:r>
-        <w:rPr>
-          <w:lang w:val="ru-RU"/>
-        </w:rPr>
-        <w:t>:</w:t>
+        <w:t>Лабораторная работа № 3:</w:t>
       </w:r>
     </w:p>
     <w:p>
@@ -11296,7 +10792,21 @@
         <w:rPr>
           <w:lang w:val="ru-RU"/>
         </w:rPr>
-        <w:t>В чем суть применения оценочных функций в алгоритме MiniMax?</w:t>
+        <w:t xml:space="preserve">В чем суть применения оценочных функций в алгоритме </w:t>
+      </w:r>
+      <w:proofErr w:type="spellStart"/>
+      <w:r>
+        <w:rPr>
+          <w:lang w:val="ru-RU"/>
+        </w:rPr>
+        <w:t>MiniMax</w:t>
+      </w:r>
+      <w:proofErr w:type="spellEnd"/>
+      <w:r>
+        <w:rPr>
+          <w:lang w:val="ru-RU"/>
+        </w:rPr>
+        <w:t>?</w:t>
       </w:r>
     </w:p>
     <w:p>
@@ -11311,13 +10821,7 @@
         <w:rPr>
           <w:lang w:val="ru-RU"/>
         </w:rPr>
-        <w:t>Лабораторная работа № 4</w:t>
-      </w:r>
-      <w:r>
-        <w:rPr>
-          <w:lang w:val="ru-RU"/>
-        </w:rPr>
-        <w:t>:</w:t>
+        <w:t>Лабораторная работа № 4:</w:t>
       </w:r>
     </w:p>
     <w:p>
@@ -11392,13 +10896,7 @@
         <w:rPr>
           <w:lang w:val="ru-RU"/>
         </w:rPr>
-        <w:t>Лабораторная работа № 5</w:t>
-      </w:r>
-      <w:r>
-        <w:rPr>
-          <w:lang w:val="ru-RU"/>
-        </w:rPr>
-        <w:t>:</w:t>
+        <w:t>Лабораторная работа № 5:</w:t>
       </w:r>
     </w:p>
     <w:p>
@@ -11503,62 +11001,7 @@
         <w:rPr>
           <w:lang w:val="ru-RU"/>
         </w:rPr>
-        <w:lastRenderedPageBreak/>
-        <w:t xml:space="preserve">Лабораторная работа </w:t>
-      </w:r>
-      <w:r>
-        <w:rPr>
-          <w:lang w:val="ru-RU"/>
-        </w:rPr>
-        <w:t>считается сданн</w:t>
-      </w:r>
-      <w:r>
-        <w:rPr>
-          <w:lang w:val="ru-RU"/>
-        </w:rPr>
-        <w:t>ой</w:t>
-      </w:r>
-      <w:r>
-        <w:rPr>
-          <w:lang w:val="ru-RU"/>
-        </w:rPr>
-        <w:t>, если</w:t>
-      </w:r>
-      <w:r>
-        <w:rPr>
-          <w:lang w:val="ru-RU"/>
-        </w:rPr>
-        <w:t xml:space="preserve"> разработанная программа функционирует правильно на примерах, заданных преподавателем, а</w:t>
-      </w:r>
-      <w:r>
-        <w:rPr>
-          <w:lang w:val="ru-RU"/>
-        </w:rPr>
-        <w:t xml:space="preserve"> в ходе ответа на контрольные вопросы студент</w:t>
-      </w:r>
-      <w:r>
-        <w:rPr>
-          <w:lang w:val="ru-RU"/>
-        </w:rPr>
-        <w:t xml:space="preserve"> </w:t>
-      </w:r>
-      <w:r>
-        <w:rPr>
-          <w:lang w:val="ru-RU"/>
-        </w:rPr>
-        <w:t>демонстрирует знание и понимание теоретического материала необходимого для</w:t>
-      </w:r>
-      <w:r>
-        <w:rPr>
-          <w:lang w:val="ru-RU"/>
-        </w:rPr>
-        <w:t xml:space="preserve"> </w:t>
-      </w:r>
-      <w:r>
-        <w:rPr>
-          <w:lang w:val="ru-RU"/>
-        </w:rPr>
-        <w:t>выполнения работ, а также свободно ориентируется в отчетных материалах.</w:t>
+        <w:t>Лабораторная работа считается сданной, если разработанная программа функционирует правильно на примерах, заданных преподавателем, а в ходе ответа на контрольные вопросы студент демонстрирует знание и понимание теоретического материала необходимого для выполнения работ, а также свободно ориентируется в отчетных материалах.</w:t>
       </w:r>
     </w:p>
     <w:p>
@@ -11575,6 +11018,7 @@
           <w:bCs/>
           <w:lang w:val="ru-RU"/>
         </w:rPr>
+        <w:lastRenderedPageBreak/>
         <w:t>6.1.3</w:t>
       </w:r>
       <w:r>
@@ -11847,10 +11291,6 @@
         <w:tblStyle w:val="ColspanRowspan"/>
         <w:tblW w:w="0" w:type="auto"/>
         <w:tblInd w:w="100" w:type="dxa"/>
-        <w:tblCellMar>
-          <w:top w:w="0" w:type="dxa"/>
-          <w:bottom w:w="0" w:type="dxa"/>
-        </w:tblCellMar>
         <w:tblLook w:val="04A0" w:firstRow="1" w:lastRow="0" w:firstColumn="1" w:lastColumn="0" w:noHBand="0" w:noVBand="1"/>
       </w:tblPr>
       <w:tblGrid>
@@ -11860,12 +11300,6 @@
         <w:gridCol w:w="2227"/>
       </w:tblGrid>
       <w:tr>
-        <w:tblPrEx>
-          <w:tblCellMar>
-            <w:top w:w="0" w:type="dxa"/>
-            <w:bottom w:w="0" w:type="dxa"/>
-          </w:tblCellMar>
-        </w:tblPrEx>
         <w:trPr>
           <w:trHeight w:val="100"/>
         </w:trPr>
@@ -11963,12 +11397,6 @@
         </w:tc>
       </w:tr>
       <w:tr>
-        <w:tblPrEx>
-          <w:tblCellMar>
-            <w:top w:w="0" w:type="dxa"/>
-            <w:bottom w:w="0" w:type="dxa"/>
-          </w:tblCellMar>
-        </w:tblPrEx>
         <w:trPr>
           <w:trHeight w:val="100"/>
         </w:trPr>
@@ -12211,12 +11639,6 @@
         </w:tc>
       </w:tr>
       <w:tr>
-        <w:tblPrEx>
-          <w:tblCellMar>
-            <w:top w:w="0" w:type="dxa"/>
-            <w:bottom w:w="0" w:type="dxa"/>
-          </w:tblCellMar>
-        </w:tblPrEx>
         <w:trPr>
           <w:trHeight w:val="100"/>
         </w:trPr>
@@ -12258,27 +11680,21 @@
               <w:rPr>
                 <w:lang w:val="ru-RU"/>
               </w:rPr>
-              <w:t xml:space="preserve">Знание основных принципов построения </w:t>
-            </w:r>
+              <w:t>Знание основных принципов построения программных систем искусственного интеллекта, их архитектуры и методик их реализации.</w:t>
+            </w:r>
+          </w:p>
+          <w:p>
+            <w:pPr>
+              <w:spacing w:after="0" w:line="240" w:lineRule="auto"/>
+              <w:rPr>
+                <w:lang w:val="ru-RU"/>
+              </w:rPr>
+            </w:pPr>
             <w:r>
               <w:rPr>
                 <w:lang w:val="ru-RU"/>
               </w:rPr>
               <w:lastRenderedPageBreak/>
-              <w:t>программных систем искусственного интеллекта, их архитектуры и методик их реализации.</w:t>
-            </w:r>
-          </w:p>
-          <w:p>
-            <w:pPr>
-              <w:spacing w:after="0" w:line="240" w:lineRule="auto"/>
-              <w:rPr>
-                <w:lang w:val="ru-RU"/>
-              </w:rPr>
-            </w:pPr>
-            <w:r>
-              <w:rPr>
-                <w:lang w:val="ru-RU"/>
-              </w:rPr>
               <w:t xml:space="preserve">Умение реализовать программную систему, используя классические </w:t>
             </w:r>
             <w:r>
@@ -12339,20 +11755,14 @@
                 <w:lang w:val="ru-RU"/>
               </w:rPr>
               <w:lastRenderedPageBreak/>
-              <w:t xml:space="preserve">Уверенно демонстрирует полученные знания </w:t>
-            </w:r>
+              <w:t xml:space="preserve">Уверенно демонстрирует полученные знания согласно показателям, приводит примеры, отвечает на вопросы. Использует классические методы построения программ. </w:t>
+            </w:r>
+            <w:proofErr w:type="gramStart"/>
             <w:r>
               <w:rPr>
                 <w:lang w:val="ru-RU"/>
               </w:rPr>
               <w:lastRenderedPageBreak/>
-              <w:t xml:space="preserve">согласно показателям, приводит примеры, отвечает на вопросы. Использует классические методы построения программ. </w:t>
-            </w:r>
-            <w:proofErr w:type="gramStart"/>
-            <w:r>
-              <w:rPr>
-                <w:lang w:val="ru-RU"/>
-              </w:rPr>
               <w:t>Способен</w:t>
             </w:r>
             <w:proofErr w:type="gramEnd"/>
@@ -12381,14 +11791,7 @@
                 <w:lang w:val="ru-RU"/>
               </w:rPr>
               <w:lastRenderedPageBreak/>
-              <w:t xml:space="preserve">Защита лабораторных работ, устное </w:t>
-            </w:r>
-            <w:r>
-              <w:rPr>
-                <w:lang w:val="ru-RU"/>
-              </w:rPr>
-              <w:lastRenderedPageBreak/>
-              <w:t>собеседование по теоретическим вопросам</w:t>
+              <w:t>Защита лабораторных работ, устное собеседование по теоретическим вопросам</w:t>
             </w:r>
           </w:p>
         </w:tc>
@@ -12790,7 +12193,21 @@
         <w:rPr>
           <w:color w:val="auto"/>
         </w:rPr>
-        <w:t xml:space="preserve">Алгоритм MiniMax. Альфа-бета – отсечение. </w:t>
+        <w:t xml:space="preserve">Алгоритм </w:t>
+      </w:r>
+      <w:proofErr w:type="spellStart"/>
+      <w:r>
+        <w:rPr>
+          <w:color w:val="auto"/>
+        </w:rPr>
+        <w:t>MiniMax</w:t>
+      </w:r>
+      <w:proofErr w:type="spellEnd"/>
+      <w:r>
+        <w:rPr>
+          <w:color w:val="auto"/>
+        </w:rPr>
+        <w:t xml:space="preserve">. Альфа-бета – отсечение. </w:t>
       </w:r>
     </w:p>
     <w:p>
@@ -12808,7 +12225,21 @@
         <w:rPr>
           <w:color w:val="auto"/>
         </w:rPr>
-        <w:t>Обход дерева MiniMax в глубину. Понятие горизонта. Сужение области поиска с помощью Альфа-Бета отсечения.</w:t>
+        <w:t xml:space="preserve">Обход дерева </w:t>
+      </w:r>
+      <w:proofErr w:type="spellStart"/>
+      <w:r>
+        <w:rPr>
+          <w:color w:val="auto"/>
+        </w:rPr>
+        <w:t>MiniMax</w:t>
+      </w:r>
+      <w:proofErr w:type="spellEnd"/>
+      <w:r>
+        <w:rPr>
+          <w:color w:val="auto"/>
+        </w:rPr>
+        <w:t xml:space="preserve"> в глубину. Понятие горизонта. Сужение области поиска с помощью Альфа-Бета отсечения.</w:t>
       </w:r>
     </w:p>
     <w:p>
@@ -12862,7 +12293,6 @@
         <w:rPr>
           <w:color w:val="auto"/>
         </w:rPr>
-        <w:lastRenderedPageBreak/>
         <w:t xml:space="preserve">Программирование в терминах образцов. </w:t>
       </w:r>
     </w:p>
@@ -12953,7 +12383,36 @@
         <w:rPr>
           <w:color w:val="auto"/>
         </w:rPr>
-        <w:t>Нечеткая логика. Нечеткие системы управления. Фаззификация и дафаззификация.</w:t>
+        <w:lastRenderedPageBreak/>
+        <w:t xml:space="preserve">Нечеткая логика. Нечеткие системы управления. </w:t>
+      </w:r>
+      <w:proofErr w:type="spellStart"/>
+      <w:r>
+        <w:rPr>
+          <w:color w:val="auto"/>
+        </w:rPr>
+        <w:t>Фаззификация</w:t>
+      </w:r>
+      <w:proofErr w:type="spellEnd"/>
+      <w:r>
+        <w:rPr>
+          <w:color w:val="auto"/>
+        </w:rPr>
+        <w:t xml:space="preserve"> и </w:t>
+      </w:r>
+      <w:proofErr w:type="spellStart"/>
+      <w:r>
+        <w:rPr>
+          <w:color w:val="auto"/>
+        </w:rPr>
+        <w:t>дафаззификация</w:t>
+      </w:r>
+      <w:proofErr w:type="spellEnd"/>
+      <w:r>
+        <w:rPr>
+          <w:color w:val="auto"/>
+        </w:rPr>
+        <w:t>.</w:t>
       </w:r>
     </w:p>
     <w:p>
@@ -13039,11 +12498,19 @@
           <w:color w:val="auto"/>
         </w:rPr>
       </w:pPr>
+      <w:proofErr w:type="spellStart"/>
       <w:r>
         <w:rPr>
           <w:color w:val="auto"/>
         </w:rPr>
-        <w:t>Перцептрон. Обучение нейронных сетей. Алгоритм обратного распространения ошибки.</w:t>
+        <w:t>Перцептрон</w:t>
+      </w:r>
+      <w:proofErr w:type="spellEnd"/>
+      <w:r>
+        <w:rPr>
+          <w:color w:val="auto"/>
+        </w:rPr>
+        <w:t>. Обучение нейронных сетей. Алгоритм обратного распространения ошибки.</w:t>
       </w:r>
     </w:p>
     <w:p>
@@ -13061,7 +12528,21 @@
         <w:rPr>
           <w:color w:val="auto"/>
         </w:rPr>
-        <w:t xml:space="preserve">Обучение интеллектных систем. Деревья решений. </w:t>
+        <w:t xml:space="preserve">Обучение </w:t>
+      </w:r>
+      <w:proofErr w:type="spellStart"/>
+      <w:r>
+        <w:rPr>
+          <w:color w:val="auto"/>
+        </w:rPr>
+        <w:t>интеллектных</w:t>
+      </w:r>
+      <w:proofErr w:type="spellEnd"/>
+      <w:r>
+        <w:rPr>
+          <w:color w:val="auto"/>
+        </w:rPr>
+        <w:t xml:space="preserve"> систем. Деревья решений. </w:t>
       </w:r>
     </w:p>
     <w:p>
@@ -13335,7 +12816,21 @@
         <w:rPr>
           <w:lang w:val="ru-RU"/>
         </w:rPr>
-        <w:t xml:space="preserve">Оценочные функции в игровых задачах – это средство оценки перспективности действий Игрока (компьютера) по состоянию игрового поля. Например, в шахматах, в простейшем случае, – это разность суммарной «силы» фигур Игрока и Противника. Ясно, что такие функции неэффективно применять без алгоритма MiniMax, где они используются в листовых вершинах (на максимальной глубине поиска). Основная задача оценочных функций давать грубую информацию о перспективах Игрока. </w:t>
+        <w:t xml:space="preserve">Оценочные функции в игровых задачах – это средство оценки перспективности действий Игрока (компьютера) по состоянию игрового поля. Например, в шахматах, в простейшем случае, – это разность суммарной «силы» фигур Игрока и Противника. Ясно, что такие функции неэффективно применять без алгоритма </w:t>
+      </w:r>
+      <w:proofErr w:type="spellStart"/>
+      <w:r>
+        <w:rPr>
+          <w:lang w:val="ru-RU"/>
+        </w:rPr>
+        <w:t>MiniMax</w:t>
+      </w:r>
+      <w:proofErr w:type="spellEnd"/>
+      <w:r>
+        <w:rPr>
+          <w:lang w:val="ru-RU"/>
+        </w:rPr>
+        <w:t xml:space="preserve">, где они используются в листовых вершинах (на максимальной глубине поиска). Основная задача оценочных функций давать грубую информацию о перспективах Игрока. </w:t>
       </w:r>
     </w:p>
     <w:p>
@@ -13912,13 +13407,7 @@
         <w:rPr>
           <w:lang w:val="ru-RU"/>
         </w:rPr>
-        <w:t xml:space="preserve"> обозначает </w:t>
-      </w:r>
-      <w:r>
-        <w:rPr>
-          <w:lang w:val="ru-RU"/>
-        </w:rPr>
-        <w:t xml:space="preserve">Противника, </w:t>
+        <w:t xml:space="preserve"> обозначает Противника, </w:t>
       </w:r>
       <m:oMath>
         <m:sSub>
@@ -13960,59 +13449,19 @@
         </w:rPr>
         <w:t xml:space="preserve">– множество фишек </w:t>
       </w:r>
-      <m:oMath>
-        <m:r>
-          <w:rPr>
-            <w:rFonts w:ascii="Cambria Math" w:hAnsi="Cambria Math"/>
-            <w:lang w:val="ru-RU"/>
-          </w:rPr>
-          <m:t/>
-        </m:r>
-        <w:proofErr w:type="gramStart"/>
-        <m:r>
-          <w:rPr>
-            <w:rFonts w:ascii="Cambria Math" w:hAnsi="Cambria Math"/>
-            <w:lang w:val="ru-RU"/>
-          </w:rPr>
-          <m:t/>
-        </m:r>
-      </m:oMath>
-      <w:r>
-        <w:rPr>
-          <w:lang w:val="ru-RU"/>
-        </w:rPr>
-        <w:t>-</w:t>
+      <w:proofErr w:type="gramStart"/>
+      <w:r>
+        <w:rPr>
+          <w:lang w:val="ru-RU"/>
+        </w:rPr>
+        <w:t>-г</w:t>
       </w:r>
       <w:proofErr w:type="gramEnd"/>
       <w:r>
         <w:rPr>
           <w:lang w:val="ru-RU"/>
         </w:rPr>
-        <w:t>го</w:t>
-      </w:r>
-      <w:r>
-        <w:rPr>
-          <w:lang w:val="ru-RU"/>
-        </w:rPr>
-        <w:t xml:space="preserve"> </w:t>
-      </w:r>
-      <w:r>
-        <w:rPr>
-          <w:lang w:val="ru-RU"/>
-        </w:rPr>
-        <w:t>и</w:t>
-      </w:r>
-      <w:r>
-        <w:rPr>
-          <w:lang w:val="ru-RU"/>
-        </w:rPr>
-        <w:t>грока</w:t>
-      </w:r>
-      <w:r>
-        <w:rPr>
-          <w:lang w:val="ru-RU"/>
-        </w:rPr>
-        <w:t xml:space="preserve">, и </w:t>
+        <w:t xml:space="preserve">о игрока, и </w:t>
       </w:r>
       <m:oMath>
         <m:sSub>
@@ -14064,13 +13513,7 @@
         <w:rPr>
           <w:lang w:val="ru-RU"/>
         </w:rPr>
-        <w:t>-</w:t>
-      </w:r>
-      <w:r>
-        <w:rPr>
-          <w:lang w:val="ru-RU"/>
-        </w:rPr>
-        <w:t>й фишки, который, как сказано выше, зависит от ее расположения на доске.</w:t>
+        <w:t>-й фишки, который, как сказано выше, зависит от ее расположения на доске.</w:t>
       </w:r>
     </w:p>
     <w:p>
@@ -14087,6 +13530,7 @@
           <w:bCs/>
           <w:lang w:val="ru-RU"/>
         </w:rPr>
+        <w:lastRenderedPageBreak/>
         <w:t>6.2.2.1.2</w:t>
       </w:r>
       <w:r>
@@ -14112,10 +13556,6 @@
         <w:tblStyle w:val="ColspanRowspan"/>
         <w:tblW w:w="0" w:type="auto"/>
         <w:tblInd w:w="100" w:type="dxa"/>
-        <w:tblCellMar>
-          <w:top w:w="0" w:type="dxa"/>
-          <w:bottom w:w="0" w:type="dxa"/>
-        </w:tblCellMar>
         <w:tblLook w:val="04A0" w:firstRow="1" w:lastRow="0" w:firstColumn="1" w:lastColumn="0" w:noHBand="0" w:noVBand="1"/>
       </w:tblPr>
       <w:tblGrid>
@@ -14123,12 +13563,6 @@
         <w:gridCol w:w="4667"/>
       </w:tblGrid>
       <w:tr>
-        <w:tblPrEx>
-          <w:tblCellMar>
-            <w:top w:w="0" w:type="dxa"/>
-            <w:bottom w:w="0" w:type="dxa"/>
-          </w:tblCellMar>
-        </w:tblPrEx>
         <w:trPr>
           <w:trHeight w:val="100"/>
         </w:trPr>
@@ -14180,12 +13614,6 @@
         </w:tc>
       </w:tr>
       <w:tr>
-        <w:tblPrEx>
-          <w:tblCellMar>
-            <w:top w:w="0" w:type="dxa"/>
-            <w:bottom w:w="0" w:type="dxa"/>
-          </w:tblCellMar>
-        </w:tblPrEx>
         <w:trPr>
           <w:trHeight w:val="500"/>
         </w:trPr>
@@ -14205,97 +13633,7 @@
               <w:rPr>
                 <w:lang w:val="ru-RU"/>
               </w:rPr>
-              <w:t>С</w:t>
-            </w:r>
-            <w:r>
-              <w:rPr>
-                <w:lang w:val="ru-RU"/>
-              </w:rPr>
-              <w:t>пособ</w:t>
-            </w:r>
-            <w:r>
-              <w:rPr>
-                <w:lang w:val="ru-RU"/>
-              </w:rPr>
-              <w:t>ен</w:t>
-            </w:r>
-            <w:r>
-              <w:rPr>
-                <w:lang w:val="ru-RU"/>
-              </w:rPr>
-              <w:t xml:space="preserve"> демонстрировать наличие</w:t>
-            </w:r>
-            <w:r>
-              <w:rPr>
-                <w:lang w:val="ru-RU"/>
-              </w:rPr>
-              <w:t xml:space="preserve"> </w:t>
-            </w:r>
-            <w:r>
-              <w:rPr>
-                <w:lang w:val="ru-RU"/>
-              </w:rPr>
-              <w:t>знания пройденного программного</w:t>
-            </w:r>
-            <w:r>
-              <w:rPr>
-                <w:lang w:val="ru-RU"/>
-              </w:rPr>
-              <w:t xml:space="preserve"> материала при успешном </w:t>
-            </w:r>
-            <w:r>
-              <w:rPr>
-                <w:lang w:val="ru-RU"/>
-              </w:rPr>
-              <w:t xml:space="preserve">применении </w:t>
-            </w:r>
-            <w:r>
-              <w:rPr>
-                <w:lang w:val="ru-RU"/>
-              </w:rPr>
-              <w:t xml:space="preserve">его на практике. Допускаются некоторые </w:t>
-            </w:r>
-            <w:r>
-              <w:rPr>
-                <w:lang w:val="ru-RU"/>
-              </w:rPr>
-              <w:t>ошибки в выполненном</w:t>
-            </w:r>
-            <w:r>
-              <w:rPr>
-                <w:lang w:val="ru-RU"/>
-              </w:rPr>
-              <w:t xml:space="preserve"> </w:t>
-            </w:r>
-            <w:r>
-              <w:rPr>
-                <w:lang w:val="ru-RU"/>
-              </w:rPr>
-              <w:t>практическом задании, уверенно</w:t>
-            </w:r>
-            <w:r>
-              <w:rPr>
-                <w:lang w:val="ru-RU"/>
-              </w:rPr>
-              <w:t xml:space="preserve"> </w:t>
-            </w:r>
-            <w:r>
-              <w:rPr>
-                <w:lang w:val="ru-RU"/>
-              </w:rPr>
-              <w:t>исправляемые после дополнительных</w:t>
-            </w:r>
-            <w:r>
-              <w:rPr>
-                <w:lang w:val="ru-RU"/>
-              </w:rPr>
-              <w:t xml:space="preserve"> </w:t>
-            </w:r>
-            <w:r>
-              <w:rPr>
-                <w:lang w:val="ru-RU"/>
-              </w:rPr>
-              <w:t>вопросов.</w:t>
+              <w:t>Способен демонстрировать наличие знания пройденного программного материала при успешном применении его на практике. Допускаются некоторые ошибки в выполненном практическом задании, уверенно исправляемые после дополнительных вопросов.</w:t>
             </w:r>
           </w:p>
         </w:tc>
@@ -14315,43 +13653,7 @@
               <w:rPr>
                 <w:lang w:val="ru-RU"/>
               </w:rPr>
-              <w:t>Н</w:t>
-            </w:r>
-            <w:r>
-              <w:rPr>
-                <w:lang w:val="ru-RU"/>
-              </w:rPr>
-              <w:t>аличие грубых ошибок в решении,</w:t>
-            </w:r>
-            <w:r>
-              <w:rPr>
-                <w:lang w:val="ru-RU"/>
-              </w:rPr>
-              <w:t xml:space="preserve"> при отсутствии возможности их устранения, </w:t>
-            </w:r>
-            <w:r>
-              <w:rPr>
-                <w:lang w:val="ru-RU"/>
-              </w:rPr>
-              <w:t>непонимание сущности излагаемого</w:t>
-            </w:r>
-            <w:r>
-              <w:rPr>
-                <w:lang w:val="ru-RU"/>
-              </w:rPr>
-              <w:t xml:space="preserve"> </w:t>
-            </w:r>
-            <w:r>
-              <w:rPr>
-                <w:lang w:val="ru-RU"/>
-              </w:rPr>
-              <w:t>вопроса</w:t>
-            </w:r>
-            <w:r>
-              <w:rPr>
-                <w:lang w:val="ru-RU"/>
-              </w:rPr>
-              <w:t>.</w:t>
+              <w:t>Наличие грубых ошибок в решении, при отсутствии возможности их устранения, непонимание сущности излагаемого вопроса.</w:t>
             </w:r>
           </w:p>
         </w:tc>
@@ -14396,11 +13698,47 @@
           <w:lang w:val="ru-RU"/>
         </w:rPr>
       </w:pPr>
-      <w:r>
-        <w:rPr>
-          <w:lang w:val="ru-RU"/>
-        </w:rPr>
-        <w:t>Братко И. Программирование на языке Пролог для искусственного интеллекта / И. Братко; Пер. с англ. А. И. Лупенко, А. М. Степанова, 1990. - 559.</w:t>
+      <w:proofErr w:type="spellStart"/>
+      <w:r>
+        <w:rPr>
+          <w:lang w:val="ru-RU"/>
+        </w:rPr>
+        <w:t>Братко</w:t>
+      </w:r>
+      <w:proofErr w:type="spellEnd"/>
+      <w:r>
+        <w:rPr>
+          <w:lang w:val="ru-RU"/>
+        </w:rPr>
+        <w:t xml:space="preserve"> И. Программирование на языке Пролог для искусственного интеллекта / И. </w:t>
+      </w:r>
+      <w:proofErr w:type="spellStart"/>
+      <w:r>
+        <w:rPr>
+          <w:lang w:val="ru-RU"/>
+        </w:rPr>
+        <w:t>Братко</w:t>
+      </w:r>
+      <w:proofErr w:type="spellEnd"/>
+      <w:r>
+        <w:rPr>
+          <w:lang w:val="ru-RU"/>
+        </w:rPr>
+        <w:t xml:space="preserve">; Пер. с англ. А. И. </w:t>
+      </w:r>
+      <w:proofErr w:type="spellStart"/>
+      <w:r>
+        <w:rPr>
+          <w:lang w:val="ru-RU"/>
+        </w:rPr>
+        <w:t>Лупенко</w:t>
+      </w:r>
+      <w:proofErr w:type="spellEnd"/>
+      <w:r>
+        <w:rPr>
+          <w:lang w:val="ru-RU"/>
+        </w:rPr>
+        <w:t>, А. М. Степанова, 1990. - 559.</w:t>
       </w:r>
     </w:p>
     <w:p>
@@ -14450,11 +13788,19 @@
           <w:lang w:val="ru-RU"/>
         </w:rPr>
       </w:pPr>
-      <w:r>
-        <w:rPr>
-          <w:lang w:val="ru-RU"/>
-        </w:rPr>
-        <w:t>Сосинская С. С. Представление знаний в информационной системе. Методы искусственного интеллекта и представления знаний</w:t>
+      <w:proofErr w:type="spellStart"/>
+      <w:r>
+        <w:rPr>
+          <w:lang w:val="ru-RU"/>
+        </w:rPr>
+        <w:t>Сосинская</w:t>
+      </w:r>
+      <w:proofErr w:type="spellEnd"/>
+      <w:r>
+        <w:rPr>
+          <w:lang w:val="ru-RU"/>
+        </w:rPr>
+        <w:t xml:space="preserve"> С. С. Представление знаний в информационной системе. Методы искусственного интеллекта и представления знаний</w:t>
       </w:r>
       <w:proofErr w:type="gramStart"/>
       <w:r>
@@ -14468,7 +13814,21 @@
         <w:rPr>
           <w:lang w:val="ru-RU"/>
         </w:rPr>
-        <w:t xml:space="preserve"> учебное пособие для вузов по направлениям: "Технология, оборудование и автоматизация машиностроительных производств", "Конструкторско-технологическое обеспечение машиностроительных производств" / С. С. Сосинская, 2011. - 215.</w:t>
+        <w:t xml:space="preserve"> учебное пособие для вузов по направлениям: "Технология, оборудование и автоматизация машиностроительных производств", "Конструкторско-технологическое обеспечение машиностроительных производств" / С. С. </w:t>
+      </w:r>
+      <w:proofErr w:type="spellStart"/>
+      <w:r>
+        <w:rPr>
+          <w:lang w:val="ru-RU"/>
+        </w:rPr>
+        <w:t>Сосинская</w:t>
+      </w:r>
+      <w:proofErr w:type="spellEnd"/>
+      <w:r>
+        <w:rPr>
+          <w:lang w:val="ru-RU"/>
+        </w:rPr>
+        <w:t>, 2011. - 215.</w:t>
       </w:r>
     </w:p>
     <w:p>
@@ -14484,11 +13844,19 @@
           <w:lang w:val="ru-RU"/>
         </w:rPr>
       </w:pPr>
-      <w:r>
-        <w:rPr>
-          <w:lang w:val="ru-RU"/>
-        </w:rPr>
-        <w:t>Ясницкий Л. Н. Введение в искусственный интеллект</w:t>
+      <w:proofErr w:type="spellStart"/>
+      <w:r>
+        <w:rPr>
+          <w:lang w:val="ru-RU"/>
+        </w:rPr>
+        <w:t>Ясницкий</w:t>
+      </w:r>
+      <w:proofErr w:type="spellEnd"/>
+      <w:r>
+        <w:rPr>
+          <w:lang w:val="ru-RU"/>
+        </w:rPr>
+        <w:t xml:space="preserve"> Л. Н. Введение в искусственный интеллект</w:t>
       </w:r>
       <w:proofErr w:type="gramStart"/>
       <w:r>
@@ -14502,7 +13870,21 @@
         <w:rPr>
           <w:lang w:val="ru-RU"/>
         </w:rPr>
-        <w:t xml:space="preserve"> учебное пособие для вузов / Л. Н. Ясницкий, 2010. - 174.</w:t>
+        <w:t xml:space="preserve"> учебное пособие для вузов / Л. Н. </w:t>
+      </w:r>
+      <w:proofErr w:type="spellStart"/>
+      <w:r>
+        <w:rPr>
+          <w:lang w:val="ru-RU"/>
+        </w:rPr>
+        <w:t>Ясницкий</w:t>
+      </w:r>
+      <w:proofErr w:type="spellEnd"/>
+      <w:r>
+        <w:rPr>
+          <w:lang w:val="ru-RU"/>
+        </w:rPr>
+        <w:t>, 2010. - 174.</w:t>
       </w:r>
     </w:p>
     <w:p>
@@ -14536,7 +13918,21 @@
         <w:rPr>
           <w:lang w:val="ru-RU"/>
         </w:rPr>
-        <w:t xml:space="preserve"> [пер. с англ.] / Стюарт Рассел, Питер Норвиг, 2006. - 1407.</w:t>
+        <w:t xml:space="preserve"> [пер. с англ.] / Стюарт Рассел, Питер </w:t>
+      </w:r>
+      <w:proofErr w:type="spellStart"/>
+      <w:r>
+        <w:rPr>
+          <w:lang w:val="ru-RU"/>
+        </w:rPr>
+        <w:t>Норвиг</w:t>
+      </w:r>
+      <w:proofErr w:type="spellEnd"/>
+      <w:r>
+        <w:rPr>
+          <w:lang w:val="ru-RU"/>
+        </w:rPr>
+        <w:t>, 2006. - 1407.</w:t>
       </w:r>
     </w:p>
     <w:p>
@@ -14578,11 +13974,47 @@
           <w:lang w:val="ru-RU"/>
         </w:rPr>
       </w:pPr>
-      <w:r>
-        <w:rPr>
-          <w:lang w:val="ru-RU"/>
-        </w:rPr>
-        <w:t>Малпасс Дж. Реляционный язык Пролог и его применение / Дж. Малпасс; Дж. Малпас; Перевод с англ. А. А. Титова, 1990. - 463.</w:t>
+      <w:proofErr w:type="spellStart"/>
+      <w:r>
+        <w:rPr>
+          <w:lang w:val="ru-RU"/>
+        </w:rPr>
+        <w:t>Малпасс</w:t>
+      </w:r>
+      <w:proofErr w:type="spellEnd"/>
+      <w:r>
+        <w:rPr>
+          <w:lang w:val="ru-RU"/>
+        </w:rPr>
+        <w:t xml:space="preserve"> Дж. Реляционный язык Пролог и его применение / Дж. </w:t>
+      </w:r>
+      <w:proofErr w:type="spellStart"/>
+      <w:r>
+        <w:rPr>
+          <w:lang w:val="ru-RU"/>
+        </w:rPr>
+        <w:t>Малпасс</w:t>
+      </w:r>
+      <w:proofErr w:type="spellEnd"/>
+      <w:r>
+        <w:rPr>
+          <w:lang w:val="ru-RU"/>
+        </w:rPr>
+        <w:t xml:space="preserve">; Дж. </w:t>
+      </w:r>
+      <w:proofErr w:type="spellStart"/>
+      <w:r>
+        <w:rPr>
+          <w:lang w:val="ru-RU"/>
+        </w:rPr>
+        <w:t>Малпас</w:t>
+      </w:r>
+      <w:proofErr w:type="spellEnd"/>
+      <w:r>
+        <w:rPr>
+          <w:lang w:val="ru-RU"/>
+        </w:rPr>
+        <w:t>; Перевод с англ. А. А. Титова, 1990. - 463.</w:t>
       </w:r>
     </w:p>
     <w:p>
@@ -14602,7 +14034,63 @@
         <w:rPr>
           <w:lang w:val="ru-RU"/>
         </w:rPr>
-        <w:t>Приобретение знаний / Осуга С., Саэки Ю., Судзуки Х. [и др.] под ред. С. Осуги, Ю. Саэки; пер. с яп. Ю. Н. Чернышева, 1990. - 303.</w:t>
+        <w:t xml:space="preserve">Приобретение знаний / </w:t>
+      </w:r>
+      <w:proofErr w:type="spellStart"/>
+      <w:r>
+        <w:rPr>
+          <w:lang w:val="ru-RU"/>
+        </w:rPr>
+        <w:t>Осуга</w:t>
+      </w:r>
+      <w:proofErr w:type="spellEnd"/>
+      <w:r>
+        <w:rPr>
+          <w:lang w:val="ru-RU"/>
+        </w:rPr>
+        <w:t xml:space="preserve"> С., </w:t>
+      </w:r>
+      <w:proofErr w:type="spellStart"/>
+      <w:r>
+        <w:rPr>
+          <w:lang w:val="ru-RU"/>
+        </w:rPr>
+        <w:t>Саэки</w:t>
+      </w:r>
+      <w:proofErr w:type="spellEnd"/>
+      <w:r>
+        <w:rPr>
+          <w:lang w:val="ru-RU"/>
+        </w:rPr>
+        <w:t xml:space="preserve"> Ю., Судзуки Х. [и др.] под ред. С. </w:t>
+      </w:r>
+      <w:proofErr w:type="spellStart"/>
+      <w:r>
+        <w:rPr>
+          <w:lang w:val="ru-RU"/>
+        </w:rPr>
+        <w:t>Осуги</w:t>
+      </w:r>
+      <w:proofErr w:type="spellEnd"/>
+      <w:r>
+        <w:rPr>
+          <w:lang w:val="ru-RU"/>
+        </w:rPr>
+        <w:t xml:space="preserve">, Ю. </w:t>
+      </w:r>
+      <w:proofErr w:type="spellStart"/>
+      <w:r>
+        <w:rPr>
+          <w:lang w:val="ru-RU"/>
+        </w:rPr>
+        <w:t>Саэки</w:t>
+      </w:r>
+      <w:proofErr w:type="spellEnd"/>
+      <w:r>
+        <w:rPr>
+          <w:lang w:val="ru-RU"/>
+        </w:rPr>
+        <w:t>; пер. с яп. Ю. Н. Чернышева, 1990. - 303.</w:t>
       </w:r>
     </w:p>
     <w:p>
@@ -14618,11 +14106,33 @@
           <w:lang w:val="ru-RU"/>
         </w:rPr>
       </w:pPr>
-      <w:r>
-        <w:rPr>
-          <w:lang w:val="ru-RU"/>
-        </w:rPr>
-        <w:t>Нейлор Крис. Как построить свою экспертную систему / Крис Нейлор, 1991. - 288.</w:t>
+      <w:proofErr w:type="spellStart"/>
+      <w:r>
+        <w:rPr>
+          <w:lang w:val="ru-RU"/>
+        </w:rPr>
+        <w:t>Нейлор</w:t>
+      </w:r>
+      <w:proofErr w:type="spellEnd"/>
+      <w:r>
+        <w:rPr>
+          <w:lang w:val="ru-RU"/>
+        </w:rPr>
+        <w:t xml:space="preserve"> Крис. Как построить свою экспертную систему / Крис </w:t>
+      </w:r>
+      <w:proofErr w:type="spellStart"/>
+      <w:r>
+        <w:rPr>
+          <w:lang w:val="ru-RU"/>
+        </w:rPr>
+        <w:t>Нейлор</w:t>
+      </w:r>
+      <w:proofErr w:type="spellEnd"/>
+      <w:r>
+        <w:rPr>
+          <w:lang w:val="ru-RU"/>
+        </w:rPr>
+        <w:t>, 1991. - 288.</w:t>
       </w:r>
     </w:p>
     <w:p>
@@ -14656,7 +14166,21 @@
         <w:rPr>
           <w:lang w:val="ru-RU"/>
         </w:rPr>
-        <w:t xml:space="preserve"> справочник : В 3 кн. / под ред.Э. В. Попова. Кн. 1</w:t>
+        <w:t xml:space="preserve"> справочник : В 3 кн. / под </w:t>
+      </w:r>
+      <w:proofErr w:type="spellStart"/>
+      <w:r>
+        <w:rPr>
+          <w:lang w:val="ru-RU"/>
+        </w:rPr>
+        <w:t>ред.Э</w:t>
+      </w:r>
+      <w:proofErr w:type="spellEnd"/>
+      <w:r>
+        <w:rPr>
+          <w:lang w:val="ru-RU"/>
+        </w:rPr>
+        <w:t>. В. Попова. Кн. 1</w:t>
       </w:r>
       <w:proofErr w:type="gramStart"/>
       <w:r>
@@ -14800,7 +14324,49 @@
         <w:rPr>
           <w:lang w:val="ru-RU"/>
         </w:rPr>
-        <w:t>Логический подход к искусственному интеллекту: От классич. логики к логич. программир. / Под ред. Г. П. Гаврилова, 1990. - 429.</w:t>
+        <w:t xml:space="preserve">Логический подход к искусственному интеллекту: От </w:t>
+      </w:r>
+      <w:proofErr w:type="spellStart"/>
+      <w:r>
+        <w:rPr>
+          <w:lang w:val="ru-RU"/>
+        </w:rPr>
+        <w:t>классич</w:t>
+      </w:r>
+      <w:proofErr w:type="spellEnd"/>
+      <w:r>
+        <w:rPr>
+          <w:lang w:val="ru-RU"/>
+        </w:rPr>
+        <w:t xml:space="preserve">. логики к </w:t>
+      </w:r>
+      <w:proofErr w:type="spellStart"/>
+      <w:r>
+        <w:rPr>
+          <w:lang w:val="ru-RU"/>
+        </w:rPr>
+        <w:t>логич</w:t>
+      </w:r>
+      <w:proofErr w:type="spellEnd"/>
+      <w:r>
+        <w:rPr>
+          <w:lang w:val="ru-RU"/>
+        </w:rPr>
+        <w:t xml:space="preserve">. </w:t>
+      </w:r>
+      <w:proofErr w:type="spellStart"/>
+      <w:r>
+        <w:rPr>
+          <w:lang w:val="ru-RU"/>
+        </w:rPr>
+        <w:t>программир</w:t>
+      </w:r>
+      <w:proofErr w:type="spellEnd"/>
+      <w:r>
+        <w:rPr>
+          <w:lang w:val="ru-RU"/>
+        </w:rPr>
+        <w:t>. / Под ред. Г. П. Гаврилова, 1990. - 429.</w:t>
       </w:r>
     </w:p>
     <w:p>
@@ -14816,11 +14382,47 @@
           <w:lang w:val="ru-RU"/>
         </w:rPr>
       </w:pPr>
-      <w:r>
-        <w:rPr>
-          <w:lang w:val="ru-RU"/>
-        </w:rPr>
-        <w:t>Лорьер Ж.-Л. Системы искусственного интеллекта / Ж.-Л. Лорьер; Пер. с фр. под ред. В. Л. Стефанюка, 1991. - 568.</w:t>
+      <w:proofErr w:type="spellStart"/>
+      <w:r>
+        <w:rPr>
+          <w:lang w:val="ru-RU"/>
+        </w:rPr>
+        <w:t>Лорьер</w:t>
+      </w:r>
+      <w:proofErr w:type="spellEnd"/>
+      <w:r>
+        <w:rPr>
+          <w:lang w:val="ru-RU"/>
+        </w:rPr>
+        <w:t xml:space="preserve"> Ж.-Л. Системы искусственного интеллекта / Ж.-Л. </w:t>
+      </w:r>
+      <w:proofErr w:type="spellStart"/>
+      <w:r>
+        <w:rPr>
+          <w:lang w:val="ru-RU"/>
+        </w:rPr>
+        <w:t>Лорьер</w:t>
+      </w:r>
+      <w:proofErr w:type="spellEnd"/>
+      <w:r>
+        <w:rPr>
+          <w:lang w:val="ru-RU"/>
+        </w:rPr>
+        <w:t xml:space="preserve">; Пер. с фр. под ред. В. Л. </w:t>
+      </w:r>
+      <w:proofErr w:type="spellStart"/>
+      <w:r>
+        <w:rPr>
+          <w:lang w:val="ru-RU"/>
+        </w:rPr>
+        <w:t>Стефанюка</w:t>
+      </w:r>
+      <w:proofErr w:type="spellEnd"/>
+      <w:r>
+        <w:rPr>
+          <w:lang w:val="ru-RU"/>
+        </w:rPr>
+        <w:t>, 1991. - 568.</w:t>
       </w:r>
     </w:p>
     <w:p>
@@ -14840,7 +14442,63 @@
         <w:rPr>
           <w:lang w:val="ru-RU"/>
         </w:rPr>
-        <w:t>Логический подход к искусственному интеллекту: От модал. логики к логике баз данных / А. Тейз, П. Грибомон, Г. Юлен и др.; Пер. с фр. Г. П. Гаврилова и др., 1998. - 493.</w:t>
+        <w:t xml:space="preserve">Логический подход к искусственному интеллекту: От </w:t>
+      </w:r>
+      <w:proofErr w:type="spellStart"/>
+      <w:r>
+        <w:rPr>
+          <w:lang w:val="ru-RU"/>
+        </w:rPr>
+        <w:t>модал</w:t>
+      </w:r>
+      <w:proofErr w:type="spellEnd"/>
+      <w:r>
+        <w:rPr>
+          <w:lang w:val="ru-RU"/>
+        </w:rPr>
+        <w:t xml:space="preserve">. логики к логике баз данных / А. </w:t>
+      </w:r>
+      <w:proofErr w:type="spellStart"/>
+      <w:r>
+        <w:rPr>
+          <w:lang w:val="ru-RU"/>
+        </w:rPr>
+        <w:t>Тейз</w:t>
+      </w:r>
+      <w:proofErr w:type="spellEnd"/>
+      <w:r>
+        <w:rPr>
+          <w:lang w:val="ru-RU"/>
+        </w:rPr>
+        <w:t xml:space="preserve">, П. </w:t>
+      </w:r>
+      <w:proofErr w:type="spellStart"/>
+      <w:r>
+        <w:rPr>
+          <w:lang w:val="ru-RU"/>
+        </w:rPr>
+        <w:t>Грибомон</w:t>
+      </w:r>
+      <w:proofErr w:type="spellEnd"/>
+      <w:r>
+        <w:rPr>
+          <w:lang w:val="ru-RU"/>
+        </w:rPr>
+        <w:t xml:space="preserve">, Г. </w:t>
+      </w:r>
+      <w:proofErr w:type="spellStart"/>
+      <w:r>
+        <w:rPr>
+          <w:lang w:val="ru-RU"/>
+        </w:rPr>
+        <w:t>Юлен</w:t>
+      </w:r>
+      <w:proofErr w:type="spellEnd"/>
+      <w:r>
+        <w:rPr>
+          <w:lang w:val="ru-RU"/>
+        </w:rPr>
+        <w:t xml:space="preserve"> и др.; Пер. с фр. Г. П. Гаврилова и др., 1998. - 493.</w:t>
       </w:r>
     </w:p>
     <w:p>
@@ -14860,8 +14518,35 @@
         <w:rPr>
           <w:lang w:val="ru-RU"/>
         </w:rPr>
-        <w:lastRenderedPageBreak/>
-        <w:t>Стерлинг Леон. Искусство программирования на языке пролог / Леон Стерлинг, Эгуд Шапиро; Пер. с англ. С. Ф. Сопрунова, Л. В. Шабанова, 1990. - 333.</w:t>
+        <w:t xml:space="preserve">Стерлинг Леон. Искусство программирования на языке пролог / Леон Стерлинг, </w:t>
+      </w:r>
+      <w:proofErr w:type="spellStart"/>
+      <w:r>
+        <w:rPr>
+          <w:lang w:val="ru-RU"/>
+        </w:rPr>
+        <w:t>Эгуд</w:t>
+      </w:r>
+      <w:proofErr w:type="spellEnd"/>
+      <w:r>
+        <w:rPr>
+          <w:lang w:val="ru-RU"/>
+        </w:rPr>
+        <w:t xml:space="preserve"> Шапиро; Пер. с англ. С. Ф. </w:t>
+      </w:r>
+      <w:proofErr w:type="spellStart"/>
+      <w:r>
+        <w:rPr>
+          <w:lang w:val="ru-RU"/>
+        </w:rPr>
+        <w:t>Сопрунова</w:t>
+      </w:r>
+      <w:proofErr w:type="spellEnd"/>
+      <w:r>
+        <w:rPr>
+          <w:lang w:val="ru-RU"/>
+        </w:rPr>
+        <w:t>, Л. В. Шабанова, 1990. - 333.</w:t>
       </w:r>
     </w:p>
     <w:p>
@@ -14897,11 +14582,19 @@
           <w:lang w:val="ru-RU"/>
         </w:rPr>
       </w:pPr>
-      <w:r>
-        <w:rPr>
-          <w:lang w:val="ru-RU"/>
-        </w:rPr>
-        <w:t>Гринченков Д. В. Математическая логика и теория алгоритмов для программистов</w:t>
+      <w:proofErr w:type="spellStart"/>
+      <w:r>
+        <w:rPr>
+          <w:lang w:val="ru-RU"/>
+        </w:rPr>
+        <w:t>Гринченков</w:t>
+      </w:r>
+      <w:proofErr w:type="spellEnd"/>
+      <w:r>
+        <w:rPr>
+          <w:lang w:val="ru-RU"/>
+        </w:rPr>
+        <w:t xml:space="preserve"> Д. В. Математическая логика и теория алгоритмов для программистов</w:t>
       </w:r>
       <w:proofErr w:type="gramStart"/>
       <w:r>
@@ -14915,7 +14608,42 @@
         <w:rPr>
           <w:lang w:val="ru-RU"/>
         </w:rPr>
-        <w:t xml:space="preserve"> учебное пособие по специальности "Программное обеспечение вычислительной техники и автоматизированных систем" направления подготовки "Информатика и вычислительная техника" / Д. В. Гринченков, С. И. Потоцкий, 2010. - 206.</w:t>
+        <w:t xml:space="preserve"> учебное пособие по специальности "Программное обеспечение вычислительной </w:t>
+      </w:r>
+      <w:r>
+        <w:rPr>
+          <w:lang w:val="ru-RU"/>
+        </w:rPr>
+        <w:lastRenderedPageBreak/>
+        <w:t xml:space="preserve">техники и автоматизированных систем" направления подготовки "Информатика и вычислительная техника" / Д. В. </w:t>
+      </w:r>
+      <w:proofErr w:type="spellStart"/>
+      <w:r>
+        <w:rPr>
+          <w:lang w:val="ru-RU"/>
+        </w:rPr>
+        <w:t>Гринченков</w:t>
+      </w:r>
+      <w:proofErr w:type="spellEnd"/>
+      <w:r>
+        <w:rPr>
+          <w:lang w:val="ru-RU"/>
+        </w:rPr>
+        <w:t xml:space="preserve">, С. И. </w:t>
+      </w:r>
+      <w:proofErr w:type="spellStart"/>
+      <w:r>
+        <w:rPr>
+          <w:lang w:val="ru-RU"/>
+        </w:rPr>
+        <w:t>Потоцкий</w:t>
+      </w:r>
+      <w:proofErr w:type="spellEnd"/>
+      <w:r>
+        <w:rPr>
+          <w:lang w:val="ru-RU"/>
+        </w:rPr>
+        <w:t>, 2010. - 206.</w:t>
       </w:r>
     </w:p>
     <w:p>
@@ -15037,7 +14765,35 @@
         <w:rPr>
           <w:lang w:val="ru-RU"/>
         </w:rPr>
-        <w:t>Андерсон Р. Доказательство правильности программ / Р. Андерсон; пер. с англ. Б. Н. Зобниной; под ред. Д. Б. Подшивалова, 1982. - 163.</w:t>
+        <w:t xml:space="preserve">Андерсон Р. Доказательство правильности программ / Р. Андерсон; пер. с англ. Б. Н. </w:t>
+      </w:r>
+      <w:proofErr w:type="spellStart"/>
+      <w:r>
+        <w:rPr>
+          <w:lang w:val="ru-RU"/>
+        </w:rPr>
+        <w:t>Зобниной</w:t>
+      </w:r>
+      <w:proofErr w:type="spellEnd"/>
+      <w:r>
+        <w:rPr>
+          <w:lang w:val="ru-RU"/>
+        </w:rPr>
+        <w:t xml:space="preserve">; под ред. Д. Б. </w:t>
+      </w:r>
+      <w:proofErr w:type="spellStart"/>
+      <w:r>
+        <w:rPr>
+          <w:lang w:val="ru-RU"/>
+        </w:rPr>
+        <w:t>Подшивалова</w:t>
+      </w:r>
+      <w:proofErr w:type="spellEnd"/>
+      <w:r>
+        <w:rPr>
+          <w:lang w:val="ru-RU"/>
+        </w:rPr>
+        <w:t>, 1982. - 163.</w:t>
       </w:r>
     </w:p>
     <w:p>
@@ -15071,7 +14827,35 @@
         <w:rPr>
           <w:lang w:val="ru-RU"/>
         </w:rPr>
-        <w:t xml:space="preserve"> учебник и практикум для академического бакалавриата / С. В. Судоплатов, Е. В. Овчинникова, 2018. - 255.</w:t>
+        <w:t xml:space="preserve"> учебник и практикум для академического </w:t>
+      </w:r>
+      <w:proofErr w:type="spellStart"/>
+      <w:r>
+        <w:rPr>
+          <w:lang w:val="ru-RU"/>
+        </w:rPr>
+        <w:t>бакалавриата</w:t>
+      </w:r>
+      <w:proofErr w:type="spellEnd"/>
+      <w:r>
+        <w:rPr>
+          <w:lang w:val="ru-RU"/>
+        </w:rPr>
+        <w:t xml:space="preserve"> / С. В. Судоплатов, Е. В. </w:t>
+      </w:r>
+      <w:proofErr w:type="spellStart"/>
+      <w:r>
+        <w:rPr>
+          <w:lang w:val="ru-RU"/>
+        </w:rPr>
+        <w:t>Овчинникова</w:t>
+      </w:r>
+      <w:proofErr w:type="spellEnd"/>
+      <w:r>
+        <w:rPr>
+          <w:lang w:val="ru-RU"/>
+        </w:rPr>
+        <w:t>, 2018. - 255.</w:t>
       </w:r>
     </w:p>
     <w:p>
@@ -15179,12 +14963,118 @@
           <w:lang w:val="ru-RU"/>
         </w:rPr>
       </w:pPr>
+      <w:proofErr w:type="spellStart"/>
       <w:proofErr w:type="gramStart"/>
       <w:r>
         <w:rPr>
           <w:lang w:val="ru-RU"/>
         </w:rPr>
-        <w:t>Microsoft Windows (Подписка DreamSpark Premium Electronic Software Delivery (3 years).</w:t>
+        <w:t>Microsoft</w:t>
+      </w:r>
+      <w:proofErr w:type="spellEnd"/>
+      <w:r>
+        <w:rPr>
+          <w:lang w:val="ru-RU"/>
+        </w:rPr>
+        <w:t xml:space="preserve"> </w:t>
+      </w:r>
+      <w:proofErr w:type="spellStart"/>
+      <w:r>
+        <w:rPr>
+          <w:lang w:val="ru-RU"/>
+        </w:rPr>
+        <w:t>Windows</w:t>
+      </w:r>
+      <w:proofErr w:type="spellEnd"/>
+      <w:r>
+        <w:rPr>
+          <w:lang w:val="ru-RU"/>
+        </w:rPr>
+        <w:t xml:space="preserve"> (Подписка </w:t>
+      </w:r>
+      <w:proofErr w:type="spellStart"/>
+      <w:r>
+        <w:rPr>
+          <w:lang w:val="ru-RU"/>
+        </w:rPr>
+        <w:t>DreamSpark</w:t>
+      </w:r>
+      <w:proofErr w:type="spellEnd"/>
+      <w:r>
+        <w:rPr>
+          <w:lang w:val="ru-RU"/>
+        </w:rPr>
+        <w:t xml:space="preserve"> </w:t>
+      </w:r>
+      <w:proofErr w:type="spellStart"/>
+      <w:r>
+        <w:rPr>
+          <w:lang w:val="ru-RU"/>
+        </w:rPr>
+        <w:t>Premium</w:t>
+      </w:r>
+      <w:proofErr w:type="spellEnd"/>
+      <w:r>
+        <w:rPr>
+          <w:lang w:val="ru-RU"/>
+        </w:rPr>
+        <w:t xml:space="preserve"> </w:t>
+      </w:r>
+      <w:proofErr w:type="spellStart"/>
+      <w:r>
+        <w:rPr>
+          <w:lang w:val="ru-RU"/>
+        </w:rPr>
+        <w:t>Electronic</w:t>
+      </w:r>
+      <w:proofErr w:type="spellEnd"/>
+      <w:r>
+        <w:rPr>
+          <w:lang w:val="ru-RU"/>
+        </w:rPr>
+        <w:t xml:space="preserve"> </w:t>
+      </w:r>
+      <w:proofErr w:type="spellStart"/>
+      <w:r>
+        <w:rPr>
+          <w:lang w:val="ru-RU"/>
+        </w:rPr>
+        <w:t>Software</w:t>
+      </w:r>
+      <w:proofErr w:type="spellEnd"/>
+      <w:r>
+        <w:rPr>
+          <w:lang w:val="ru-RU"/>
+        </w:rPr>
+        <w:t xml:space="preserve"> </w:t>
+      </w:r>
+      <w:proofErr w:type="spellStart"/>
+      <w:r>
+        <w:rPr>
+          <w:lang w:val="ru-RU"/>
+        </w:rPr>
+        <w:t>Delivery</w:t>
+      </w:r>
+      <w:proofErr w:type="spellEnd"/>
+      <w:r>
+        <w:rPr>
+          <w:lang w:val="ru-RU"/>
+        </w:rPr>
+        <w:t xml:space="preserve"> (3 </w:t>
+      </w:r>
+      <w:proofErr w:type="spellStart"/>
+      <w:r>
+        <w:rPr>
+          <w:lang w:val="ru-RU"/>
+        </w:rPr>
+        <w:t>years</w:t>
+      </w:r>
+      <w:proofErr w:type="spellEnd"/>
+      <w:r>
+        <w:rPr>
+          <w:lang w:val="ru-RU"/>
+        </w:rPr>
+        <w:t>).</w:t>
       </w:r>
       <w:proofErr w:type="gramEnd"/>
       <w:r>
@@ -15193,12 +15083,20 @@
         </w:rPr>
         <w:t xml:space="preserve"> </w:t>
       </w:r>
+      <w:proofErr w:type="spellStart"/>
       <w:proofErr w:type="gramStart"/>
       <w:r>
         <w:rPr>
           <w:lang w:val="ru-RU"/>
         </w:rPr>
-        <w:t>Сублицензионный договор  №14527/МОС2957 от 18.08.16г.)</w:t>
+        <w:t>Сублицензионный</w:t>
+      </w:r>
+      <w:proofErr w:type="spellEnd"/>
+      <w:r>
+        <w:rPr>
+          <w:lang w:val="ru-RU"/>
+        </w:rPr>
+        <w:t xml:space="preserve"> договор  №14527/МОС2957 от 18.08.16г.)</w:t>
       </w:r>
       <w:r>
         <w:rPr>
@@ -15221,12 +15119,28 @@
           <w:lang w:val="ru-RU"/>
         </w:rPr>
       </w:pPr>
-      <w:r>
-        <w:rPr>
-          <w:lang w:val="ru-RU"/>
-        </w:rPr>
-        <w:t>Microsoft Office</w:t>
-      </w:r>
+      <w:proofErr w:type="spellStart"/>
+      <w:r>
+        <w:rPr>
+          <w:lang w:val="ru-RU"/>
+        </w:rPr>
+        <w:t>Microsoft</w:t>
+      </w:r>
+      <w:proofErr w:type="spellEnd"/>
+      <w:r>
+        <w:rPr>
+          <w:lang w:val="ru-RU"/>
+        </w:rPr>
+        <w:t xml:space="preserve"> </w:t>
+      </w:r>
+      <w:proofErr w:type="spellStart"/>
+      <w:r>
+        <w:rPr>
+          <w:lang w:val="ru-RU"/>
+        </w:rPr>
+        <w:t>Office</w:t>
+      </w:r>
+      <w:proofErr w:type="spellEnd"/>
       <w:r>
         <w:rPr>
           <w:lang w:val="ru-RU"/>
@@ -15266,7 +15180,35 @@
         <w:rPr>
           <w:lang w:val="ru-RU"/>
         </w:rPr>
-        <w:t>Дистрибутив Arch Linux;</w:t>
+        <w:t xml:space="preserve">Дистрибутив </w:t>
+      </w:r>
+      <w:proofErr w:type="spellStart"/>
+      <w:r>
+        <w:rPr>
+          <w:lang w:val="ru-RU"/>
+        </w:rPr>
+        <w:t>Arch</w:t>
+      </w:r>
+      <w:proofErr w:type="spellEnd"/>
+      <w:r>
+        <w:rPr>
+          <w:lang w:val="ru-RU"/>
+        </w:rPr>
+        <w:t xml:space="preserve"> </w:t>
+      </w:r>
+      <w:proofErr w:type="spellStart"/>
+      <w:r>
+        <w:rPr>
+          <w:lang w:val="ru-RU"/>
+        </w:rPr>
+        <w:t>Linux</w:t>
+      </w:r>
+      <w:proofErr w:type="spellEnd"/>
+      <w:r>
+        <w:rPr>
+          <w:lang w:val="ru-RU"/>
+        </w:rPr>
+        <w:t>;</w:t>
       </w:r>
     </w:p>
     <w:p>
@@ -15286,7 +15228,21 @@
         <w:rPr>
           <w:lang w:val="ru-RU"/>
         </w:rPr>
-        <w:t>SWI-Prolog версии 6.5 и ранее;</w:t>
+        <w:t>SWI-</w:t>
+      </w:r>
+      <w:proofErr w:type="spellStart"/>
+      <w:r>
+        <w:rPr>
+          <w:lang w:val="ru-RU"/>
+        </w:rPr>
+        <w:t>Prolog</w:t>
+      </w:r>
+      <w:proofErr w:type="spellEnd"/>
+      <w:r>
+        <w:rPr>
+          <w:lang w:val="ru-RU"/>
+        </w:rPr>
+        <w:t xml:space="preserve"> версии 6.5 и ранее;</w:t>
       </w:r>
     </w:p>
     <w:p>
@@ -15372,7 +15328,21 @@
         <w:rPr>
           <w:lang w:val="ru-RU"/>
         </w:rPr>
-        <w:t>Проектор  ACER  Х1261Р.DLP projector.</w:t>
+        <w:t xml:space="preserve">Проектор  ACER  Х1261Р.DLP </w:t>
+      </w:r>
+      <w:proofErr w:type="spellStart"/>
+      <w:r>
+        <w:rPr>
+          <w:lang w:val="ru-RU"/>
+        </w:rPr>
+        <w:t>projector</w:t>
+      </w:r>
+      <w:proofErr w:type="spellEnd"/>
+      <w:r>
+        <w:rPr>
+          <w:lang w:val="ru-RU"/>
+        </w:rPr>
+        <w:t>.</w:t>
       </w:r>
       <w:r>
         <w:rPr>
@@ -15392,12 +15362,20 @@
         </w:rPr>
         <w:t xml:space="preserve"> </w:t>
       </w:r>
+      <w:proofErr w:type="spellStart"/>
       <w:proofErr w:type="gramStart"/>
       <w:r>
         <w:rPr>
           <w:lang w:val="ru-RU"/>
         </w:rPr>
-        <w:t>Nvidia 3DDLP 3D.</w:t>
+        <w:t>Nvidia</w:t>
+      </w:r>
+      <w:proofErr w:type="spellEnd"/>
+      <w:r>
+        <w:rPr>
+          <w:lang w:val="ru-RU"/>
+        </w:rPr>
+        <w:t xml:space="preserve"> 3DDLP 3D.</w:t>
       </w:r>
       <w:r>
         <w:rPr>
@@ -15409,7 +15387,21 @@
         <w:rPr>
           <w:lang w:val="ru-RU"/>
         </w:rPr>
-        <w:t>(оборуд.</w:t>
+        <w:t>(</w:t>
+      </w:r>
+      <w:proofErr w:type="spellStart"/>
+      <w:r>
+        <w:rPr>
+          <w:lang w:val="ru-RU"/>
+        </w:rPr>
+        <w:t>оборуд</w:t>
+      </w:r>
+      <w:proofErr w:type="spellEnd"/>
+      <w:r>
+        <w:rPr>
+          <w:lang w:val="ru-RU"/>
+        </w:rPr>
+        <w:t>.</w:t>
       </w:r>
       <w:proofErr w:type="gramEnd"/>
       <w:r>
@@ -17862,6 +17854,7 @@
   <w:style w:type="character" w:default="1" w:styleId="a0">
     <w:name w:val="Default Paragraph Font"/>
     <w:uiPriority w:val="1"/>
+    <w:semiHidden/>
     <w:unhideWhenUsed/>
   </w:style>
   <w:style w:type="table" w:default="1" w:styleId="a1">
@@ -18513,7 +18506,7 @@
 </file>
 
 <file path=customXml/itemProps1.xml><?xml version="1.0" encoding="utf-8"?>
-<ds:datastoreItem xmlns:ds="http://schemas.openxmlformats.org/officeDocument/2006/customXml" ds:itemID="{66CBE02C-1178-4D5A-B666-45341DA79755}">
+<ds:datastoreItem xmlns:ds="http://schemas.openxmlformats.org/officeDocument/2006/customXml" ds:itemID="{0045E295-83E8-46F0-A08F-43203D1A81D4}">
   <ds:schemaRefs>
     <ds:schemaRef ds:uri="http://schemas.openxmlformats.org/officeDocument/2006/bibliography"/>
   </ds:schemaRefs>

</xml_diff>

<commit_message>
Refinement of the AI course.
</commit_message>
<xml_diff>
--- a/RPD/ЭВМб_2015_7617_Интеллектные_вычислительные_системы.docx
+++ b/RPD/ЭВМб_2015_7617_Интеллектные_вычислительные_системы.docx
@@ -159,15 +159,7 @@
         <w:rPr>
           <w:lang w:val="ru-RU"/>
         </w:rPr>
-        <w:t xml:space="preserve"> от </w:t>
-      </w:r>
-      <w:bookmarkStart w:id="0" w:name="_GoBack"/>
-      <w:bookmarkEnd w:id="0"/>
-      <w:r>
-        <w:rPr>
-          <w:lang w:val="ru-RU"/>
-        </w:rPr>
-        <w:t>07 июня</w:t>
+        <w:t xml:space="preserve"> от 07 июня</w:t>
       </w:r>
       <w:r>
         <w:rPr>
@@ -887,77 +879,41 @@
           <w:lang w:val="ru-RU"/>
         </w:rPr>
         <w:tab/>
-        <w:t xml:space="preserve">Перечень планируемых результатов </w:t>
-      </w:r>
-      <w:proofErr w:type="gramStart"/>
+        <w:t>Перечень планируемых результатов обучения по дисциплине, соотнесённых с планируемыми результатами освоения образовательной программы</w:t>
+      </w:r>
+    </w:p>
+    <w:p>
+      <w:pPr>
+        <w:spacing w:before="200" w:line="240" w:lineRule="auto"/>
+        <w:jc w:val="both"/>
+        <w:rPr>
+          <w:lang w:val="ru-RU"/>
+        </w:rPr>
+      </w:pPr>
       <w:r>
         <w:rPr>
           <w:b/>
           <w:bCs/>
           <w:lang w:val="ru-RU"/>
         </w:rPr>
-        <w:t>обучения по дисциплине</w:t>
-      </w:r>
-      <w:proofErr w:type="gramEnd"/>
+        <w:t>1.1</w:t>
+      </w:r>
       <w:r>
         <w:rPr>
           <w:b/>
           <w:bCs/>
           <w:lang w:val="ru-RU"/>
         </w:rPr>
-        <w:t>, соотнесённых с планируемыми результатами освоения образовательной программы</w:t>
-      </w:r>
-    </w:p>
-    <w:p>
-      <w:pPr>
-        <w:spacing w:before="200" w:line="240" w:lineRule="auto"/>
-        <w:jc w:val="both"/>
-        <w:rPr>
-          <w:lang w:val="ru-RU"/>
-        </w:rPr>
-      </w:pPr>
+        <w:t>.</w:t>
+      </w:r>
       <w:r>
         <w:rPr>
           <w:b/>
           <w:bCs/>
           <w:lang w:val="ru-RU"/>
         </w:rPr>
-        <w:t>1.1</w:t>
-      </w:r>
-      <w:r>
-        <w:rPr>
-          <w:b/>
-          <w:bCs/>
-          <w:lang w:val="ru-RU"/>
-        </w:rPr>
-        <w:t>.</w:t>
-      </w:r>
-      <w:r>
-        <w:rPr>
-          <w:b/>
-          <w:bCs/>
-          <w:lang w:val="ru-RU"/>
-        </w:rPr>
         <w:tab/>
-        <w:t>Дисциплина «</w:t>
-      </w:r>
-      <w:proofErr w:type="spellStart"/>
-      <w:r>
-        <w:rPr>
-          <w:b/>
-          <w:bCs/>
-          <w:lang w:val="ru-RU"/>
-        </w:rPr>
-        <w:t>Интеллектные</w:t>
-      </w:r>
-      <w:proofErr w:type="spellEnd"/>
-      <w:r>
-        <w:rPr>
-          <w:b/>
-          <w:bCs/>
-          <w:lang w:val="ru-RU"/>
-        </w:rPr>
-        <w:t xml:space="preserve"> вычислительные системы» обеспечивает формирование следующих компетенций с учётом этапа</w:t>
+        <w:t>Дисциплина «Интеллектные вычислительные системы» обеспечивает формирование следующих компетенций с учётом этапа</w:t>
       </w:r>
     </w:p>
     <w:tbl>
@@ -1043,33 +999,13 @@
               <w:rPr>
                 <w:lang w:val="ru-RU"/>
               </w:rPr>
-              <w:t xml:space="preserve">ОПК-2 </w:t>
-            </w:r>
-            <w:r>
-              <w:rPr>
-                <w:lang w:val="ru-RU"/>
-              </w:rPr>
-              <w:t xml:space="preserve">– </w:t>
-            </w:r>
-            <w:r>
-              <w:rPr>
-                <w:lang w:val="ru-RU"/>
-              </w:rPr>
-              <w:t>способность осваивать методики использования программных сре</w:t>
-            </w:r>
-            <w:proofErr w:type="gramStart"/>
-            <w:r>
-              <w:rPr>
-                <w:lang w:val="ru-RU"/>
-              </w:rPr>
-              <w:t>дств дл</w:t>
-            </w:r>
-            <w:proofErr w:type="gramEnd"/>
-            <w:r>
-              <w:rPr>
-                <w:lang w:val="ru-RU"/>
-              </w:rPr>
-              <w:t>я решения практических задач</w:t>
+              <w:t>ОПК-2 – </w:t>
+            </w:r>
+            <w:r>
+              <w:rPr>
+                <w:lang w:val="ru-RU"/>
+              </w:rPr>
+              <w:t>способность осваивать методики использования программных средств для решения практических задач</w:t>
             </w:r>
             <w:r>
               <w:rPr>
@@ -1122,7 +1058,27 @@
               <w:rPr>
                 <w:lang w:val="ru-RU"/>
               </w:rPr>
-              <w:t>ПК-2 – способность</w:t>
+              <w:t>ПК-2 </w:t>
+            </w:r>
+            <w:r>
+              <w:rPr>
+                <w:lang w:val="ru-RU"/>
+              </w:rPr>
+              <w:t>–</w:t>
+            </w:r>
+            <w:r>
+              <w:rPr>
+                <w:lang w:val="ru-RU"/>
+              </w:rPr>
+              <w:t> </w:t>
+            </w:r>
+            <w:bookmarkStart w:id="0" w:name="_GoBack"/>
+            <w:bookmarkEnd w:id="0"/>
+            <w:r>
+              <w:rPr>
+                <w:lang w:val="ru-RU"/>
+              </w:rPr>
+              <w:t>способность</w:t>
             </w:r>
             <w:r>
               <w:rPr>
@@ -1191,25 +1147,7 @@
           <w:bCs/>
           <w:lang w:val="ru-RU"/>
         </w:rPr>
-        <w:t xml:space="preserve"> В результате освоения дисциплины у </w:t>
-      </w:r>
-      <w:proofErr w:type="gramStart"/>
-      <w:r>
-        <w:rPr>
-          <w:b/>
-          <w:bCs/>
-          <w:lang w:val="ru-RU"/>
-        </w:rPr>
-        <w:t>обучающихся</w:t>
-      </w:r>
-      <w:proofErr w:type="gramEnd"/>
-      <w:r>
-        <w:rPr>
-          <w:b/>
-          <w:bCs/>
-          <w:lang w:val="ru-RU"/>
-        </w:rPr>
-        <w:t xml:space="preserve"> должны быть сформированы</w:t>
+        <w:t xml:space="preserve"> В результате освоения дисциплины у обучающихся должны быть сформированы</w:t>
       </w:r>
     </w:p>
     <w:tbl>
@@ -1628,21 +1566,7 @@
           <w:lang w:val="ru-RU"/>
         </w:rPr>
         <w:tab/>
-        <w:t>Изучение дисциплины «</w:t>
-      </w:r>
-      <w:proofErr w:type="spellStart"/>
-      <w:r>
-        <w:rPr>
-          <w:lang w:val="ru-RU"/>
-        </w:rPr>
-        <w:t>Интеллектные</w:t>
-      </w:r>
-      <w:proofErr w:type="spellEnd"/>
-      <w:r>
-        <w:rPr>
-          <w:lang w:val="ru-RU"/>
-        </w:rPr>
-        <w:t xml:space="preserve"> вычислительные системы» базируется на результатах освоения следующих дисциплин: «Информатика», «Дискретная математика», «Математическая логика и теория алгоритмов», «Программирование», «Трансляторы и программные системы», «Технологии программирования»</w:t>
+        <w:t>Изучение дисциплины «Интеллектные вычислительные системы» базируется на результатах освоения следующих дисциплин: «Информатика», «Дискретная математика», «Математическая логика и теория алгоритмов», «Программирование», «Трансляторы и программные системы», «Технологии программирования»</w:t>
       </w:r>
     </w:p>
     <w:p>
@@ -2176,21 +2100,7 @@
               <w:rPr>
                 <w:lang w:val="ru-RU"/>
               </w:rPr>
-              <w:t xml:space="preserve">Самостоятельная работа (в </w:t>
-            </w:r>
-            <w:proofErr w:type="spellStart"/>
-            <w:r>
-              <w:rPr>
-                <w:lang w:val="ru-RU"/>
-              </w:rPr>
-              <w:t>т.ч</w:t>
-            </w:r>
-            <w:proofErr w:type="spellEnd"/>
-            <w:r>
-              <w:rPr>
-                <w:lang w:val="ru-RU"/>
-              </w:rPr>
-              <w:t>. курсовое проектирование)</w:t>
+              <w:t>Самостоятельная работа (в т.ч. курсовое проектирование)</w:t>
             </w:r>
           </w:p>
         </w:tc>
@@ -2484,29 +2394,7 @@
                 <w:szCs w:val="20"/>
                 <w:lang w:val="ru-RU"/>
               </w:rPr>
-              <w:t xml:space="preserve">№ </w:t>
-            </w:r>
-            <w:proofErr w:type="gramStart"/>
-            <w:r>
-              <w:rPr>
-                <w:b/>
-                <w:bCs/>
-                <w:sz w:val="20"/>
-                <w:szCs w:val="20"/>
-                <w:lang w:val="ru-RU"/>
-              </w:rPr>
-              <w:t>п</w:t>
-            </w:r>
-            <w:proofErr w:type="gramEnd"/>
-            <w:r>
-              <w:rPr>
-                <w:b/>
-                <w:bCs/>
-                <w:sz w:val="20"/>
-                <w:szCs w:val="20"/>
-                <w:lang w:val="ru-RU"/>
-              </w:rPr>
-              <w:t>/п</w:t>
+              <w:t>№ п/п</w:t>
             </w:r>
           </w:p>
         </w:tc>
@@ -2686,25 +2574,7 @@
                 <w:szCs w:val="20"/>
                 <w:lang w:val="ru-RU"/>
               </w:rPr>
-              <w:t>П</w:t>
-            </w:r>
-            <w:proofErr w:type="gramStart"/>
-            <w:r>
-              <w:rPr>
-                <w:sz w:val="20"/>
-                <w:szCs w:val="20"/>
-                <w:lang w:val="ru-RU"/>
-              </w:rPr>
-              <w:t>З(</w:t>
-            </w:r>
-            <w:proofErr w:type="gramEnd"/>
-            <w:r>
-              <w:rPr>
-                <w:sz w:val="20"/>
-                <w:szCs w:val="20"/>
-                <w:lang w:val="ru-RU"/>
-              </w:rPr>
-              <w:t>СЕМ)</w:t>
+              <w:t>ПЗ(СЕМ)</w:t>
             </w:r>
           </w:p>
         </w:tc>
@@ -2819,43 +2689,99 @@
                 <w:szCs w:val="20"/>
                 <w:lang w:val="ru-RU"/>
               </w:rPr>
-              <w:t>Кол</w:t>
-            </w:r>
-            <w:proofErr w:type="gramStart"/>
+              <w:t>Кол. час.</w:t>
+            </w:r>
+          </w:p>
+        </w:tc>
+        <w:tc>
+          <w:tcPr>
+            <w:tcW w:w="700" w:type="dxa"/>
+            <w:vAlign w:val="center"/>
+          </w:tcPr>
+          <w:p>
+            <w:pPr>
+              <w:spacing w:after="0" w:line="240" w:lineRule="auto"/>
+              <w:jc w:val="center"/>
+              <w:rPr>
+                <w:lang w:val="ru-RU"/>
+              </w:rPr>
+            </w:pPr>
             <w:r>
               <w:rPr>
                 <w:sz w:val="20"/>
                 <w:szCs w:val="20"/>
                 <w:lang w:val="ru-RU"/>
               </w:rPr>
-              <w:t>.</w:t>
-            </w:r>
-            <w:proofErr w:type="gramEnd"/>
+              <w:t>№</w:t>
+            </w:r>
+          </w:p>
+        </w:tc>
+        <w:tc>
+          <w:tcPr>
+            <w:tcW w:w="1200" w:type="dxa"/>
+            <w:vAlign w:val="center"/>
+          </w:tcPr>
+          <w:p>
+            <w:pPr>
+              <w:spacing w:after="0" w:line="240" w:lineRule="auto"/>
+              <w:jc w:val="center"/>
+              <w:rPr>
+                <w:lang w:val="ru-RU"/>
+              </w:rPr>
+            </w:pPr>
             <w:r>
               <w:rPr>
                 <w:sz w:val="20"/>
                 <w:szCs w:val="20"/>
                 <w:lang w:val="ru-RU"/>
               </w:rPr>
-              <w:t xml:space="preserve"> </w:t>
-            </w:r>
-            <w:proofErr w:type="gramStart"/>
+              <w:t>Кол. час.</w:t>
+            </w:r>
+          </w:p>
+        </w:tc>
+        <w:tc>
+          <w:tcPr>
+            <w:tcW w:w="700" w:type="dxa"/>
+            <w:vAlign w:val="center"/>
+          </w:tcPr>
+          <w:p>
+            <w:pPr>
+              <w:spacing w:after="0" w:line="240" w:lineRule="auto"/>
+              <w:jc w:val="center"/>
+              <w:rPr>
+                <w:lang w:val="ru-RU"/>
+              </w:rPr>
+            </w:pPr>
             <w:r>
               <w:rPr>
                 <w:sz w:val="20"/>
                 <w:szCs w:val="20"/>
                 <w:lang w:val="ru-RU"/>
               </w:rPr>
-              <w:t>ч</w:t>
-            </w:r>
-            <w:proofErr w:type="gramEnd"/>
+              <w:t>№</w:t>
+            </w:r>
+          </w:p>
+        </w:tc>
+        <w:tc>
+          <w:tcPr>
+            <w:tcW w:w="1200" w:type="dxa"/>
+            <w:vAlign w:val="center"/>
+          </w:tcPr>
+          <w:p>
+            <w:pPr>
+              <w:spacing w:after="0" w:line="240" w:lineRule="auto"/>
+              <w:jc w:val="center"/>
+              <w:rPr>
+                <w:lang w:val="ru-RU"/>
+              </w:rPr>
+            </w:pPr>
             <w:r>
               <w:rPr>
                 <w:sz w:val="20"/>
                 <w:szCs w:val="20"/>
                 <w:lang w:val="ru-RU"/>
               </w:rPr>
-              <w:t>ас.</w:t>
+              <w:t>Кол. час.</w:t>
             </w:r>
           </w:p>
         </w:tc>
@@ -2901,207 +2827,7 @@
                 <w:szCs w:val="20"/>
                 <w:lang w:val="ru-RU"/>
               </w:rPr>
-              <w:t>Кол</w:t>
-            </w:r>
-            <w:proofErr w:type="gramStart"/>
-            <w:r>
-              <w:rPr>
-                <w:sz w:val="20"/>
-                <w:szCs w:val="20"/>
-                <w:lang w:val="ru-RU"/>
-              </w:rPr>
-              <w:t>.</w:t>
-            </w:r>
-            <w:proofErr w:type="gramEnd"/>
-            <w:r>
-              <w:rPr>
-                <w:sz w:val="20"/>
-                <w:szCs w:val="20"/>
-                <w:lang w:val="ru-RU"/>
-              </w:rPr>
-              <w:t xml:space="preserve"> </w:t>
-            </w:r>
-            <w:proofErr w:type="gramStart"/>
-            <w:r>
-              <w:rPr>
-                <w:sz w:val="20"/>
-                <w:szCs w:val="20"/>
-                <w:lang w:val="ru-RU"/>
-              </w:rPr>
-              <w:t>ч</w:t>
-            </w:r>
-            <w:proofErr w:type="gramEnd"/>
-            <w:r>
-              <w:rPr>
-                <w:sz w:val="20"/>
-                <w:szCs w:val="20"/>
-                <w:lang w:val="ru-RU"/>
-              </w:rPr>
-              <w:t>ас.</w:t>
-            </w:r>
-          </w:p>
-        </w:tc>
-        <w:tc>
-          <w:tcPr>
-            <w:tcW w:w="700" w:type="dxa"/>
-            <w:vAlign w:val="center"/>
-          </w:tcPr>
-          <w:p>
-            <w:pPr>
-              <w:spacing w:after="0" w:line="240" w:lineRule="auto"/>
-              <w:jc w:val="center"/>
-              <w:rPr>
-                <w:lang w:val="ru-RU"/>
-              </w:rPr>
-            </w:pPr>
-            <w:r>
-              <w:rPr>
-                <w:sz w:val="20"/>
-                <w:szCs w:val="20"/>
-                <w:lang w:val="ru-RU"/>
-              </w:rPr>
-              <w:t>№</w:t>
-            </w:r>
-          </w:p>
-        </w:tc>
-        <w:tc>
-          <w:tcPr>
-            <w:tcW w:w="1200" w:type="dxa"/>
-            <w:vAlign w:val="center"/>
-          </w:tcPr>
-          <w:p>
-            <w:pPr>
-              <w:spacing w:after="0" w:line="240" w:lineRule="auto"/>
-              <w:jc w:val="center"/>
-              <w:rPr>
-                <w:lang w:val="ru-RU"/>
-              </w:rPr>
-            </w:pPr>
-            <w:r>
-              <w:rPr>
-                <w:sz w:val="20"/>
-                <w:szCs w:val="20"/>
-                <w:lang w:val="ru-RU"/>
-              </w:rPr>
-              <w:t>Кол</w:t>
-            </w:r>
-            <w:proofErr w:type="gramStart"/>
-            <w:r>
-              <w:rPr>
-                <w:sz w:val="20"/>
-                <w:szCs w:val="20"/>
-                <w:lang w:val="ru-RU"/>
-              </w:rPr>
-              <w:t>.</w:t>
-            </w:r>
-            <w:proofErr w:type="gramEnd"/>
-            <w:r>
-              <w:rPr>
-                <w:sz w:val="20"/>
-                <w:szCs w:val="20"/>
-                <w:lang w:val="ru-RU"/>
-              </w:rPr>
-              <w:t xml:space="preserve"> </w:t>
-            </w:r>
-            <w:proofErr w:type="gramStart"/>
-            <w:r>
-              <w:rPr>
-                <w:sz w:val="20"/>
-                <w:szCs w:val="20"/>
-                <w:lang w:val="ru-RU"/>
-              </w:rPr>
-              <w:t>ч</w:t>
-            </w:r>
-            <w:proofErr w:type="gramEnd"/>
-            <w:r>
-              <w:rPr>
-                <w:sz w:val="20"/>
-                <w:szCs w:val="20"/>
-                <w:lang w:val="ru-RU"/>
-              </w:rPr>
-              <w:t>ас.</w:t>
-            </w:r>
-          </w:p>
-        </w:tc>
-        <w:tc>
-          <w:tcPr>
-            <w:tcW w:w="700" w:type="dxa"/>
-            <w:vAlign w:val="center"/>
-          </w:tcPr>
-          <w:p>
-            <w:pPr>
-              <w:spacing w:after="0" w:line="240" w:lineRule="auto"/>
-              <w:jc w:val="center"/>
-              <w:rPr>
-                <w:lang w:val="ru-RU"/>
-              </w:rPr>
-            </w:pPr>
-            <w:r>
-              <w:rPr>
-                <w:sz w:val="20"/>
-                <w:szCs w:val="20"/>
-                <w:lang w:val="ru-RU"/>
-              </w:rPr>
-              <w:t>№</w:t>
-            </w:r>
-          </w:p>
-        </w:tc>
-        <w:tc>
-          <w:tcPr>
-            <w:tcW w:w="1200" w:type="dxa"/>
-            <w:vAlign w:val="center"/>
-          </w:tcPr>
-          <w:p>
-            <w:pPr>
-              <w:spacing w:after="0" w:line="240" w:lineRule="auto"/>
-              <w:jc w:val="center"/>
-              <w:rPr>
-                <w:lang w:val="ru-RU"/>
-              </w:rPr>
-            </w:pPr>
-            <w:r>
-              <w:rPr>
-                <w:sz w:val="20"/>
-                <w:szCs w:val="20"/>
-                <w:lang w:val="ru-RU"/>
-              </w:rPr>
-              <w:t>Кол</w:t>
-            </w:r>
-            <w:proofErr w:type="gramStart"/>
-            <w:r>
-              <w:rPr>
-                <w:sz w:val="20"/>
-                <w:szCs w:val="20"/>
-                <w:lang w:val="ru-RU"/>
-              </w:rPr>
-              <w:t>.</w:t>
-            </w:r>
-            <w:proofErr w:type="gramEnd"/>
-            <w:r>
-              <w:rPr>
-                <w:sz w:val="20"/>
-                <w:szCs w:val="20"/>
-                <w:lang w:val="ru-RU"/>
-              </w:rPr>
-              <w:t xml:space="preserve"> </w:t>
-            </w:r>
-            <w:proofErr w:type="gramStart"/>
-            <w:r>
-              <w:rPr>
-                <w:sz w:val="20"/>
-                <w:szCs w:val="20"/>
-                <w:lang w:val="ru-RU"/>
-              </w:rPr>
-              <w:t>ч</w:t>
-            </w:r>
-            <w:proofErr w:type="gramEnd"/>
-            <w:r>
-              <w:rPr>
-                <w:sz w:val="20"/>
-                <w:szCs w:val="20"/>
-                <w:lang w:val="ru-RU"/>
-              </w:rPr>
-              <w:t>ас.</w:t>
+              <w:t>Кол. час.</w:t>
             </w:r>
           </w:p>
         </w:tc>
@@ -5974,47 +5700,19 @@
               <w:rPr>
                 <w:lang w:val="ru-RU"/>
               </w:rPr>
-              <w:t xml:space="preserve">Основные термины. Пролог. Структура языка. Простые типы данных. Программа на языке Пролог. Унификация и </w:t>
-            </w:r>
-            <w:proofErr w:type="spellStart"/>
-            <w:r>
-              <w:rPr>
-                <w:lang w:val="ru-RU"/>
-              </w:rPr>
-              <w:t>мэтчинг</w:t>
-            </w:r>
-            <w:proofErr w:type="spellEnd"/>
-            <w:r>
-              <w:rPr>
-                <w:lang w:val="ru-RU"/>
-              </w:rPr>
-              <w:t xml:space="preserve">. Списки и их </w:t>
-            </w:r>
-            <w:r>
-              <w:rPr>
-                <w:lang w:val="ru-RU"/>
-              </w:rPr>
-              <w:t xml:space="preserve">обработка. Интерпретации </w:t>
-            </w:r>
-            <w:proofErr w:type="gramStart"/>
-            <w:r>
-              <w:rPr>
-                <w:lang w:val="ru-RU"/>
-              </w:rPr>
-              <w:t>П</w:t>
-            </w:r>
-            <w:r>
-              <w:rPr>
-                <w:lang w:val="ru-RU"/>
-              </w:rPr>
-              <w:t>ролог-программ</w:t>
-            </w:r>
-            <w:proofErr w:type="gramEnd"/>
-            <w:r>
-              <w:rPr>
-                <w:lang w:val="ru-RU"/>
-              </w:rPr>
-              <w:t>. Управление логическим выводом. Базы данных в Прологе. Поиск решения на основе перебора.</w:t>
+              <w:t xml:space="preserve">Основные термины. Пролог. Структура языка. Простые типы данных. Программа на языке Пролог. Унификация и мэтчинг. Списки и их </w:t>
+            </w:r>
+            <w:r>
+              <w:rPr>
+                <w:lang w:val="ru-RU"/>
+              </w:rPr>
+              <w:t>обработка. Интерпретации П</w:t>
+            </w:r>
+            <w:r>
+              <w:rPr>
+                <w:lang w:val="ru-RU"/>
+              </w:rPr>
+              <w:t>ролог-программ. Управление логическим выводом. Базы данных в Прологе. Поиск решения на основе перебора.</w:t>
             </w:r>
           </w:p>
         </w:tc>
@@ -6080,35 +5778,7 @@
               <w:rPr>
                 <w:lang w:val="ru-RU"/>
               </w:rPr>
-              <w:t>Формализация проблемы. Граф пространства состояний. Алгоритмы и стратегии поиска решения без учета дополнительной информации. Стратегии и алгоритмы поиска «в глубину» и «в ширину». Стратегии поиска решения с учетом дополнительной информации. Понятия штрафов и стоимости решения, эвристик. Эвристический поиск. Алгоритм</w:t>
-            </w:r>
-            <w:proofErr w:type="gramStart"/>
-            <w:r>
-              <w:rPr>
-                <w:lang w:val="ru-RU"/>
-              </w:rPr>
-              <w:t xml:space="preserve"> А</w:t>
-            </w:r>
-            <w:proofErr w:type="gramEnd"/>
-            <w:r>
-              <w:rPr>
-                <w:lang w:val="ru-RU"/>
-              </w:rPr>
-              <w:t xml:space="preserve">*. и его модификации:  IDA*, SMA*.  </w:t>
-            </w:r>
-            <w:proofErr w:type="gramStart"/>
-            <w:r>
-              <w:rPr>
-                <w:lang w:val="ru-RU"/>
-              </w:rPr>
-              <w:t>И-ИЛИ</w:t>
-            </w:r>
-            <w:proofErr w:type="gramEnd"/>
-            <w:r>
-              <w:rPr>
-                <w:lang w:val="ru-RU"/>
-              </w:rPr>
-              <w:t xml:space="preserve"> графы. Понятия задач и подзадач. Отношение между задачами и подзадачами. </w:t>
+              <w:t xml:space="preserve">Формализация проблемы. Граф пространства состояний. Алгоритмы и стратегии поиска решения без учета дополнительной информации. Стратегии и алгоритмы поиска «в глубину» и «в ширину». Стратегии поиска решения с учетом дополнительной информации. Понятия штрафов и стоимости решения, эвристик. Эвристический поиск. Алгоритм А*. и его модификации:  IDA*, SMA*.  И-ИЛИ графы. Понятия задач и подзадач. Отношение между задачами и подзадачами. </w:t>
             </w:r>
             <w:r>
               <w:rPr>
@@ -6182,43 +5852,7 @@
               <w:rPr>
                 <w:lang w:val="ru-RU"/>
               </w:rPr>
-              <w:t xml:space="preserve">Представление позиционных пошаговых игр с полной информацией. Формальное описание пошаговых игр с полной информацией для двух игроков. Оценочные функции и методы их разработки. Алгоритм </w:t>
-            </w:r>
-            <w:proofErr w:type="spellStart"/>
-            <w:r>
-              <w:rPr>
-                <w:lang w:val="ru-RU"/>
-              </w:rPr>
-              <w:t>MiniMax</w:t>
-            </w:r>
-            <w:proofErr w:type="spellEnd"/>
-            <w:r>
-              <w:rPr>
-                <w:lang w:val="ru-RU"/>
-              </w:rPr>
-              <w:t xml:space="preserve">. Альфа-бета – отсечение. Обход дерева </w:t>
-            </w:r>
-            <w:proofErr w:type="spellStart"/>
-            <w:r>
-              <w:rPr>
-                <w:lang w:val="ru-RU"/>
-              </w:rPr>
-              <w:t>MiniMax</w:t>
-            </w:r>
-            <w:proofErr w:type="gramStart"/>
-            <w:r>
-              <w:rPr>
-                <w:lang w:val="ru-RU"/>
-              </w:rPr>
-              <w:t>а</w:t>
-            </w:r>
-            <w:proofErr w:type="spellEnd"/>
-            <w:proofErr w:type="gramEnd"/>
-            <w:r>
-              <w:rPr>
-                <w:lang w:val="ru-RU"/>
-              </w:rPr>
-              <w:t xml:space="preserve"> в</w:t>
+              <w:t>Представление позиционных пошаговых игр с полной информацией. Формальное описание пошаговых игр с полной информацией для двух игроков. Оценочные функции и методы их разработки. Алгоритм MiniMax. Альфа-бета – отсечение. Обход дерева MiniMaxа в</w:t>
             </w:r>
             <w:r>
               <w:rPr>
@@ -6398,21 +6032,7 @@
               <w:rPr>
                 <w:lang w:val="ru-RU"/>
               </w:rPr>
-              <w:t xml:space="preserve">Представление нечетких данных в экспертных системах. Коэффициенты достоверности. Система </w:t>
-            </w:r>
-            <w:proofErr w:type="spellStart"/>
-            <w:r>
-              <w:rPr>
-                <w:lang w:val="ru-RU"/>
-              </w:rPr>
-              <w:t>FuzzyCLIPS</w:t>
-            </w:r>
-            <w:proofErr w:type="spellEnd"/>
-            <w:r>
-              <w:rPr>
-                <w:lang w:val="ru-RU"/>
-              </w:rPr>
-              <w:t>.</w:t>
+              <w:t>Представление нечетких данных в экспертных системах. Коэффициенты достоверности. Система FuzzyCLIPS.</w:t>
             </w:r>
           </w:p>
         </w:tc>
@@ -6485,63 +6105,7 @@
                 <w:lang w:val="ru-RU"/>
               </w:rPr>
               <w:lastRenderedPageBreak/>
-              <w:t xml:space="preserve">Определение нейронной сети. Разновидности нейронных сетей: Формальные нейроны </w:t>
-            </w:r>
-            <w:proofErr w:type="spellStart"/>
-            <w:r>
-              <w:rPr>
-                <w:lang w:val="ru-RU"/>
-              </w:rPr>
-              <w:t>МкКаллока</w:t>
-            </w:r>
-            <w:proofErr w:type="spellEnd"/>
-            <w:r>
-              <w:rPr>
-                <w:lang w:val="ru-RU"/>
-              </w:rPr>
-              <w:t xml:space="preserve"> и </w:t>
-            </w:r>
-            <w:proofErr w:type="spellStart"/>
-            <w:r>
-              <w:rPr>
-                <w:lang w:val="ru-RU"/>
-              </w:rPr>
-              <w:t>Питса</w:t>
-            </w:r>
-            <w:proofErr w:type="spellEnd"/>
-            <w:r>
-              <w:rPr>
-                <w:lang w:val="ru-RU"/>
-              </w:rPr>
-              <w:t xml:space="preserve">, Сеть Хемминга, Сеть </w:t>
-            </w:r>
-            <w:proofErr w:type="spellStart"/>
-            <w:r>
-              <w:rPr>
-                <w:lang w:val="ru-RU"/>
-              </w:rPr>
-              <w:t>Хопфилда</w:t>
-            </w:r>
-            <w:proofErr w:type="spellEnd"/>
-            <w:r>
-              <w:rPr>
-                <w:lang w:val="ru-RU"/>
-              </w:rPr>
-              <w:t xml:space="preserve">. Структуры нейронных сетей, </w:t>
-            </w:r>
-            <w:proofErr w:type="spellStart"/>
-            <w:r>
-              <w:rPr>
-                <w:lang w:val="ru-RU"/>
-              </w:rPr>
-              <w:t>Перцептрон</w:t>
-            </w:r>
-            <w:proofErr w:type="spellEnd"/>
-            <w:r>
-              <w:rPr>
-                <w:lang w:val="ru-RU"/>
-              </w:rPr>
-              <w:t>.</w:t>
+              <w:t>Определение нейронной сети. Разновидности нейронных сетей: Формальные нейроны МкКаллока и Питса, Сеть Хемминга, Сеть Хопфилда. Структуры нейронных сетей, Перцептрон.</w:t>
             </w:r>
           </w:p>
         </w:tc>
@@ -6697,21 +6261,7 @@
               <w:rPr>
                 <w:lang w:val="ru-RU"/>
               </w:rPr>
-              <w:t xml:space="preserve">№ </w:t>
-            </w:r>
-            <w:proofErr w:type="gramStart"/>
-            <w:r>
-              <w:rPr>
-                <w:lang w:val="ru-RU"/>
-              </w:rPr>
-              <w:t>п</w:t>
-            </w:r>
-            <w:proofErr w:type="gramEnd"/>
-            <w:r>
-              <w:rPr>
-                <w:lang w:val="ru-RU"/>
-              </w:rPr>
-              <w:t>/п</w:t>
+              <w:t>№ п/п</w:t>
             </w:r>
           </w:p>
         </w:tc>
@@ -6796,16 +6346,8 @@
               <w:rPr>
                 <w:lang w:val="ru-RU"/>
               </w:rPr>
-              <w:t xml:space="preserve">Построение логической модели предметной области и запись этой модели в виде </w:t>
-            </w:r>
-            <w:proofErr w:type="gramStart"/>
-            <w:r>
-              <w:rPr>
-                <w:lang w:val="ru-RU"/>
-              </w:rPr>
-              <w:t>Пролог-программы</w:t>
-            </w:r>
-            <w:proofErr w:type="gramEnd"/>
+              <w:t>Построение логической модели предметной области и запись этой модели в виде Пролог-программы</w:t>
+            </w:r>
           </w:p>
         </w:tc>
         <w:tc>
@@ -7282,21 +6824,7 @@
               <w:rPr>
                 <w:lang w:val="ru-RU"/>
               </w:rPr>
-              <w:t xml:space="preserve">№ </w:t>
-            </w:r>
-            <w:proofErr w:type="gramStart"/>
-            <w:r>
-              <w:rPr>
-                <w:lang w:val="ru-RU"/>
-              </w:rPr>
-              <w:t>п</w:t>
-            </w:r>
-            <w:proofErr w:type="gramEnd"/>
-            <w:r>
-              <w:rPr>
-                <w:lang w:val="ru-RU"/>
-              </w:rPr>
-              <w:t>/п</w:t>
+              <w:t>№ п/п</w:t>
             </w:r>
           </w:p>
         </w:tc>
@@ -7605,23 +7133,7 @@
                 <w:b/>
                 <w:lang w:val="ru-RU"/>
               </w:rPr>
-              <w:t xml:space="preserve">№ </w:t>
-            </w:r>
-            <w:proofErr w:type="gramStart"/>
-            <w:r>
-              <w:rPr>
-                <w:b/>
-                <w:lang w:val="ru-RU"/>
-              </w:rPr>
-              <w:t>п</w:t>
-            </w:r>
-            <w:proofErr w:type="gramEnd"/>
-            <w:r>
-              <w:rPr>
-                <w:b/>
-                <w:lang w:val="ru-RU"/>
-              </w:rPr>
-              <w:t>/п</w:t>
+              <w:t>№ п/п</w:t>
             </w:r>
           </w:p>
         </w:tc>
@@ -7882,23 +7394,7 @@
                 <w:b/>
                 <w:lang w:val="ru-RU"/>
               </w:rPr>
-              <w:t>КП (</w:t>
-            </w:r>
-            <w:proofErr w:type="gramStart"/>
-            <w:r>
-              <w:rPr>
-                <w:b/>
-                <w:lang w:val="ru-RU"/>
-              </w:rPr>
-              <w:t>КР</w:t>
-            </w:r>
-            <w:proofErr w:type="gramEnd"/>
-            <w:r>
-              <w:rPr>
-                <w:b/>
-                <w:lang w:val="ru-RU"/>
-              </w:rPr>
-              <w:t>)</w:t>
+              <w:t>КП (КР)</w:t>
             </w:r>
           </w:p>
         </w:tc>
@@ -7955,21 +7451,7 @@
               <w:rPr>
                 <w:lang w:val="ru-RU"/>
               </w:rPr>
-              <w:t xml:space="preserve">(применение </w:t>
-            </w:r>
-            <w:proofErr w:type="gramStart"/>
-            <w:r>
-              <w:rPr>
-                <w:lang w:val="ru-RU"/>
-              </w:rPr>
-              <w:t>слайд-материалов</w:t>
-            </w:r>
-            <w:proofErr w:type="gramEnd"/>
-            <w:r>
-              <w:rPr>
-                <w:lang w:val="ru-RU"/>
-              </w:rPr>
-              <w:t xml:space="preserve"> с последующей дискуссией по теме лекции);</w:t>
+              <w:t>(применение слайд-материалов с последующей дискуссией по теме лекции);</w:t>
             </w:r>
           </w:p>
           <w:p>
@@ -8156,21 +7638,7 @@
               <w:rPr>
                 <w:lang w:val="ru-RU"/>
               </w:rPr>
-              <w:t xml:space="preserve">Постановка вопроса о наличии той или иной технологии искусственного интеллекта на производстве (в начале лекции), в конце лекции сообщается тема следующей лекции) и </w:t>
-            </w:r>
-            <w:proofErr w:type="gramStart"/>
-            <w:r>
-              <w:rPr>
-                <w:lang w:val="ru-RU"/>
-              </w:rPr>
-              <w:t>кратка</w:t>
-            </w:r>
-            <w:proofErr w:type="gramEnd"/>
-            <w:r>
-              <w:rPr>
-                <w:lang w:val="ru-RU"/>
-              </w:rPr>
-              <w:t xml:space="preserve"> ограничивается ее области практического приложения, чтобы простимулировать студентов к анализу предметной области в рамках СРС</w:t>
+              <w:t>Постановка вопроса о наличии той или иной технологии искусственного интеллекта на производстве (в начале лекции), в конце лекции сообщается тема следующей лекции) и кратка ограничивается ее области практического приложения, чтобы простимулировать студентов к анализу предметной области в рамках СРС</w:t>
             </w:r>
           </w:p>
         </w:tc>
@@ -9097,33 +8565,15 @@
           <w:lang w:val="ru-RU"/>
         </w:rPr>
         <w:tab/>
-        <w:t xml:space="preserve">Методические указания для </w:t>
-      </w:r>
-      <w:proofErr w:type="gramStart"/>
+        <w:t>Методические указания для обу</w:t>
+      </w:r>
       <w:r>
         <w:rPr>
           <w:b/>
           <w:bCs/>
           <w:lang w:val="ru-RU"/>
         </w:rPr>
-        <w:t>обу</w:t>
-      </w:r>
-      <w:r>
-        <w:rPr>
-          <w:b/>
-          <w:bCs/>
-          <w:lang w:val="ru-RU"/>
-        </w:rPr>
-        <w:t>чающихся</w:t>
-      </w:r>
-      <w:proofErr w:type="gramEnd"/>
-      <w:r>
-        <w:rPr>
-          <w:b/>
-          <w:bCs/>
-          <w:lang w:val="ru-RU"/>
-        </w:rPr>
-        <w:t xml:space="preserve"> по освоению дисциплины</w:t>
+        <w:t>чающихся по освоению дисциплины</w:t>
       </w:r>
     </w:p>
     <w:p>
@@ -9139,16 +8589,8 @@
         <w:rPr>
           <w:lang w:val="ru-RU"/>
         </w:rPr>
-        <w:t xml:space="preserve">Лекционные занятия предназначены для изложения аудитории основных теоретических положений разделов курса. Вводная лекция служит для создания общего впечатления о дисциплине, представления класса задач, а также оценке современного состояния перспектив развития искусственного интеллекта. На занятии до сведения учащегося доводятся основные вопросы дисциплины, показывается ее роль и место в соответствующей области знаний, определяется значение дисциплины для формирования компетенций. </w:t>
-      </w:r>
-      <w:proofErr w:type="gramStart"/>
-      <w:r>
-        <w:rPr>
-          <w:lang w:val="ru-RU"/>
-        </w:rPr>
-        <w:t>Для закрепления материала обучающимся на лекции предлагается провести дискуссию по темам:</w:t>
-      </w:r>
-      <w:proofErr w:type="gramEnd"/>
+        <w:t>Лекционные занятия предназначены для изложения аудитории основных теоретических положений разделов курса. Вводная лекция служит для создания общего впечатления о дисциплине, представления класса задач, а также оценке современного состояния перспектив развития искусственного интеллекта. На занятии до сведения учащегося доводятся основные вопросы дисциплины, показывается ее роль и место в соответствующей области знаний, определяется значение дисциплины для формирования компетенций. Для закрепления материала обучающимся на лекции предлагается провести дискуссию по темам:</w:t>
+      </w:r>
     </w:p>
     <w:p>
       <w:pPr>
@@ -9214,21 +8656,7 @@
         <w:rPr>
           <w:lang w:val="ru-RU"/>
         </w:rPr>
-        <w:t>Неотъемлемой частью изучения дисциплины «</w:t>
-      </w:r>
-      <w:proofErr w:type="spellStart"/>
-      <w:r>
-        <w:rPr>
-          <w:lang w:val="ru-RU"/>
-        </w:rPr>
-        <w:t>Интеллектные</w:t>
-      </w:r>
-      <w:proofErr w:type="spellEnd"/>
-      <w:r>
-        <w:rPr>
-          <w:lang w:val="ru-RU"/>
-        </w:rPr>
-        <w:t xml:space="preserve"> вычислительные системы» является выполнение лабораторных работ, основной целью которых является выработка навыков проектирования программного обеспечения решения комбинаторных задач, автоматизации принятия решения, обработки символьной информации, изучения технологий интегрирования средств интеллектуализации с информационными системами, разработки приложений для обеспечения взаимодействия пользователя с интеллектуальной системой.</w:t>
+        <w:t>Неотъемлемой частью изучения дисциплины «Интеллектные вычислительные системы» является выполнение лабораторных работ, основной целью которых является выработка навыков проектирования программного обеспечения решения комбинаторных задач, автоматизации принятия решения, обработки символьной информации, изучения технологий интегрирования средств интеллектуализации с информационными системами, разработки приложений для обеспечения взаимодействия пользователя с интеллектуальной системой.</w:t>
       </w:r>
     </w:p>
     <w:p>
@@ -9262,33 +8690,15 @@
           <w:lang w:val="ru-RU"/>
         </w:rPr>
         <w:tab/>
-        <w:t xml:space="preserve">Методические указания для </w:t>
-      </w:r>
-      <w:proofErr w:type="gramStart"/>
+        <w:t>Методические указания для обуч</w:t>
+      </w:r>
       <w:r>
         <w:rPr>
           <w:b/>
           <w:bCs/>
           <w:lang w:val="ru-RU"/>
         </w:rPr>
-        <w:t>обуч</w:t>
-      </w:r>
-      <w:r>
-        <w:rPr>
-          <w:b/>
-          <w:bCs/>
-          <w:lang w:val="ru-RU"/>
-        </w:rPr>
-        <w:t>ающихся</w:t>
-      </w:r>
-      <w:proofErr w:type="gramEnd"/>
-      <w:r>
-        <w:rPr>
-          <w:b/>
-          <w:bCs/>
-          <w:lang w:val="ru-RU"/>
-        </w:rPr>
-        <w:t xml:space="preserve"> по лабораторным работам</w:t>
+        <w:t>ающихся по лабораторным работам</w:t>
       </w:r>
     </w:p>
     <w:p>
@@ -9383,19 +8793,11 @@
           <w:t>Рекурсивно-логическое программирование</w:t>
         </w:r>
       </w:hyperlink>
-      <w:proofErr w:type="gramStart"/>
-      <w:r>
-        <w:rPr>
-          <w:lang w:val="ru-RU"/>
-        </w:rPr>
-        <w:t xml:space="preserve"> :</w:t>
-      </w:r>
-      <w:proofErr w:type="gramEnd"/>
-      <w:r>
-        <w:rPr>
-          <w:lang w:val="ru-RU"/>
-        </w:rPr>
-        <w:t xml:space="preserve"> учебное пособие / Е. А. Черкашин, 2013. </w:t>
+      <w:r>
+        <w:rPr>
+          <w:lang w:val="ru-RU"/>
+        </w:rPr>
+        <w:t xml:space="preserve"> : учебное пособие / Е. А. Черкашин, 2013. </w:t>
       </w:r>
       <w:r>
         <w:rPr>
@@ -9482,25 +8884,7 @@
           <w:lang w:val="ru-RU"/>
         </w:rPr>
         <w:tab/>
-        <w:t xml:space="preserve">Методические указания для </w:t>
-      </w:r>
-      <w:proofErr w:type="gramStart"/>
-      <w:r>
-        <w:rPr>
-          <w:b/>
-          <w:bCs/>
-          <w:lang w:val="ru-RU"/>
-        </w:rPr>
-        <w:t>обучающихся</w:t>
-      </w:r>
-      <w:proofErr w:type="gramEnd"/>
-      <w:r>
-        <w:rPr>
-          <w:b/>
-          <w:bCs/>
-          <w:lang w:val="ru-RU"/>
-        </w:rPr>
-        <w:t xml:space="preserve"> </w:t>
+        <w:t xml:space="preserve">Методические указания для обучающихся </w:t>
       </w:r>
       <w:r>
         <w:rPr>
@@ -9803,16 +9187,8 @@
         <w:rPr>
           <w:lang w:val="ru-RU"/>
         </w:rPr>
-        <w:t xml:space="preserve">: Понятие рекурсивной программы и рекурсивных структур данных, функция </w:t>
-      </w:r>
-      <w:proofErr w:type="spellStart"/>
-      <w:r>
-        <w:rPr>
-          <w:lang w:val="ru-RU"/>
-        </w:rPr>
-        <w:t>Аккермана</w:t>
-      </w:r>
-      <w:proofErr w:type="spellEnd"/>
+        <w:t>: Понятие рекурсивной программы и рекурсивных структур данных, функция Аккермана</w:t>
+      </w:r>
       <w:r>
         <w:rPr>
           <w:lang w:val="ru-RU"/>
@@ -9897,21 +9273,7 @@
         <w:rPr>
           <w:lang w:val="ru-RU"/>
         </w:rPr>
-        <w:t xml:space="preserve"> По окончании выполнения лабораторной работы представить краткий отчет (1 стр. А</w:t>
-      </w:r>
-      <w:proofErr w:type="gramStart"/>
-      <w:r>
-        <w:rPr>
-          <w:lang w:val="ru-RU"/>
-        </w:rPr>
-        <w:t>4</w:t>
-      </w:r>
-      <w:proofErr w:type="gramEnd"/>
-      <w:r>
-        <w:rPr>
-          <w:lang w:val="ru-RU"/>
-        </w:rPr>
-        <w:t>) в виде эссе, где проведено обобщение полученных результатов.</w:t>
+        <w:t xml:space="preserve"> По окончании выполнения лабораторной работы представить краткий отчет (1 стр. А4) в виде эссе, где проведено обобщение полученных результатов.</w:t>
       </w:r>
     </w:p>
     <w:p>
@@ -10055,25 +9417,7 @@
           <w:lang w:val="ru-RU"/>
         </w:rPr>
         <w:tab/>
-        <w:t>Фонд оценочных сре</w:t>
-      </w:r>
-      <w:proofErr w:type="gramStart"/>
-      <w:r>
-        <w:rPr>
-          <w:b/>
-          <w:bCs/>
-          <w:lang w:val="ru-RU"/>
-        </w:rPr>
-        <w:t>дств дл</w:t>
-      </w:r>
-      <w:proofErr w:type="gramEnd"/>
-      <w:r>
-        <w:rPr>
-          <w:b/>
-          <w:bCs/>
-          <w:lang w:val="ru-RU"/>
-        </w:rPr>
-        <w:t>я контроля текущей успеваемости и проведения промежуточной аттестации по дисциплине</w:t>
+        <w:t>Фонд оценочных средств для контроля текущей успеваемости и проведения промежуточной аттестации по дисциплине</w:t>
       </w:r>
     </w:p>
     <w:p>
@@ -10255,7 +9599,19 @@
         <w:rPr>
           <w:lang w:val="ru-RU"/>
         </w:rPr>
-        <w:t>В чес состоит суть решения проблем при помощи информатики?</w:t>
+        <w:t>В че</w:t>
+      </w:r>
+      <w:r>
+        <w:rPr>
+          <w:lang w:val="ru-RU"/>
+        </w:rPr>
+        <w:t>м</w:t>
+      </w:r>
+      <w:r>
+        <w:rPr>
+          <w:lang w:val="ru-RU"/>
+        </w:rPr>
+        <w:t xml:space="preserve"> состоит суть решения проблем при помощи информатики?</w:t>
       </w:r>
     </w:p>
     <w:p>
@@ -10418,21 +9774,7 @@
         <w:rPr>
           <w:lang w:val="ru-RU"/>
         </w:rPr>
-        <w:t xml:space="preserve">«Построение логической модели предметной области и запись этой модели в виде </w:t>
-      </w:r>
-      <w:proofErr w:type="gramStart"/>
-      <w:r>
-        <w:rPr>
-          <w:lang w:val="ru-RU"/>
-        </w:rPr>
-        <w:t>Пролог-программы</w:t>
-      </w:r>
-      <w:proofErr w:type="gramEnd"/>
-      <w:r>
-        <w:rPr>
-          <w:lang w:val="ru-RU"/>
-        </w:rPr>
-        <w:t>» (лабораторная работа № 1), «Разработка программы, обрабатывающей рекурсивную структуру данных» (лабораторная работа № 2), «Реализация метода искусственного интеллекта» (лабораторная работа № 3), «Изучение методов многомерного статистического анализа данных» (лабораторная работа № 4), «Разработка экспертной системы» (лабораторная работа № 5).</w:t>
+        <w:t>«Построение логической модели предметной области и запись этой модели в виде Пролог-программы» (лабораторная работа № 1), «Разработка программы, обрабатывающей рекурсивную структуру данных» (лабораторная работа № 2), «Реализация метода искусственного интеллекта» (лабораторная работа № 3), «Изучение методов многомерного статистического анализа данных» (лабораторная работа № 4), «Разработка экспертной системы» (лабораторная работа № 5).</w:t>
       </w:r>
     </w:p>
     <w:p>
@@ -10652,14 +9994,7 @@
         <w:rPr>
           <w:lang w:val="ru-RU"/>
         </w:rPr>
-        <w:t>Каким образом реализуется вычисление производной</w:t>
-      </w:r>
-      <w:proofErr w:type="gramStart"/>
-      <w:r>
-        <w:rPr>
-          <w:lang w:val="ru-RU"/>
-        </w:rPr>
-        <w:t xml:space="preserve"> </w:t>
+        <w:t xml:space="preserve">Каким образом реализуется вычисление производной </w:t>
       </w:r>
       <m:oMath>
         <m:sSup>
@@ -10696,14 +10031,7 @@
         <w:rPr>
           <w:lang w:val="ru-RU"/>
         </w:rPr>
-        <w:t xml:space="preserve"> </w:t>
-      </w:r>
-      <w:proofErr w:type="gramEnd"/>
-      <w:r>
-        <w:rPr>
-          <w:lang w:val="ru-RU"/>
-        </w:rPr>
-        <w:t>на языке Пролог?</w:t>
+        <w:t xml:space="preserve"> на языке Пролог?</w:t>
       </w:r>
     </w:p>
     <w:p>
@@ -10758,21 +10086,7 @@
         <w:rPr>
           <w:lang w:val="ru-RU"/>
         </w:rPr>
-        <w:t>Какие существуют способы задания эвристической функции для алгоритма</w:t>
-      </w:r>
-      <w:proofErr w:type="gramStart"/>
-      <w:r>
-        <w:rPr>
-          <w:lang w:val="ru-RU"/>
-        </w:rPr>
-        <w:t xml:space="preserve"> А</w:t>
-      </w:r>
-      <w:proofErr w:type="gramEnd"/>
-      <w:r>
-        <w:rPr>
-          <w:lang w:val="ru-RU"/>
-        </w:rPr>
-        <w:t>*?</w:t>
+        <w:t>Какие существуют способы задания эвристической функции для алгоритма А*?</w:t>
       </w:r>
     </w:p>
     <w:p>
@@ -10792,21 +10106,7 @@
         <w:rPr>
           <w:lang w:val="ru-RU"/>
         </w:rPr>
-        <w:t xml:space="preserve">В чем суть применения оценочных функций в алгоритме </w:t>
-      </w:r>
-      <w:proofErr w:type="spellStart"/>
-      <w:r>
-        <w:rPr>
-          <w:lang w:val="ru-RU"/>
-        </w:rPr>
-        <w:t>MiniMax</w:t>
-      </w:r>
-      <w:proofErr w:type="spellEnd"/>
-      <w:r>
-        <w:rPr>
-          <w:lang w:val="ru-RU"/>
-        </w:rPr>
-        <w:t>?</w:t>
+        <w:t>В чем суть применения оценочных функций в алгоритме MiniMax?</w:t>
       </w:r>
     </w:p>
     <w:p>
@@ -11581,16 +10881,8 @@
               <w:rPr>
                 <w:lang w:val="ru-RU"/>
               </w:rPr>
-              <w:t xml:space="preserve">средствами. </w:t>
-            </w:r>
-            <w:proofErr w:type="gramStart"/>
-            <w:r>
-              <w:rPr>
-                <w:lang w:val="ru-RU"/>
-              </w:rPr>
-              <w:t>Способен</w:t>
-            </w:r>
-            <w:proofErr w:type="gramEnd"/>
+              <w:t>средствами. Способен</w:t>
+            </w:r>
             <w:r>
               <w:rPr>
                 <w:lang w:val="ru-RU"/>
@@ -11757,20 +11049,12 @@
               <w:lastRenderedPageBreak/>
               <w:t xml:space="preserve">Уверенно демонстрирует полученные знания согласно показателям, приводит примеры, отвечает на вопросы. Использует классические методы построения программ. </w:t>
             </w:r>
-            <w:proofErr w:type="gramStart"/>
             <w:r>
               <w:rPr>
                 <w:lang w:val="ru-RU"/>
               </w:rPr>
               <w:lastRenderedPageBreak/>
-              <w:t>Способен</w:t>
-            </w:r>
-            <w:proofErr w:type="gramEnd"/>
-            <w:r>
-              <w:rPr>
-                <w:lang w:val="ru-RU"/>
-              </w:rPr>
-              <w:t xml:space="preserve"> реализовывать решения задач искусственного интеллекта в виде программного обеспечения, создавать информационное обеспечение разрабатываемым программам.</w:t>
+              <w:t>Способен реализовывать решения задач искусственного интеллекта в виде программного обеспечения, создавать информационное обеспечение разрабатываемым программам.</w:t>
             </w:r>
           </w:p>
         </w:tc>
@@ -11957,35 +11241,7 @@
         <w:rPr>
           <w:color w:val="auto"/>
         </w:rPr>
-        <w:t xml:space="preserve">Понятие “планирование действий”, допустимое состояние, допустимые переходы </w:t>
-      </w:r>
-      <w:proofErr w:type="gramStart"/>
-      <w:r>
-        <w:rPr>
-          <w:color w:val="auto"/>
-        </w:rPr>
-        <w:t>из</w:t>
-      </w:r>
-      <w:proofErr w:type="gramEnd"/>
-      <w:r>
-        <w:rPr>
-          <w:color w:val="auto"/>
-        </w:rPr>
-        <w:t xml:space="preserve"> </w:t>
-      </w:r>
-      <w:proofErr w:type="gramStart"/>
-      <w:r>
-        <w:rPr>
-          <w:color w:val="auto"/>
-        </w:rPr>
-        <w:t>состояние</w:t>
-      </w:r>
-      <w:proofErr w:type="gramEnd"/>
-      <w:r>
-        <w:rPr>
-          <w:color w:val="auto"/>
-        </w:rPr>
-        <w:t xml:space="preserve"> в состояние, цели, и т. п. </w:t>
+        <w:t xml:space="preserve">Понятие “планирование действий”, допустимое состояние, допустимые переходы из состояние в состояние, цели, и т. п. </w:t>
       </w:r>
     </w:p>
     <w:p>
@@ -12057,21 +11313,7 @@
         <w:rPr>
           <w:color w:val="auto"/>
         </w:rPr>
-        <w:t>Понятия штрафов и стоимости решения, эвристик. Эвристический поиск. Алгоритм</w:t>
-      </w:r>
-      <w:proofErr w:type="gramStart"/>
-      <w:r>
-        <w:rPr>
-          <w:color w:val="auto"/>
-        </w:rPr>
-        <w:t xml:space="preserve"> А</w:t>
-      </w:r>
-      <w:proofErr w:type="gramEnd"/>
-      <w:r>
-        <w:rPr>
-          <w:color w:val="auto"/>
-        </w:rPr>
-        <w:t xml:space="preserve">*. </w:t>
+        <w:t xml:space="preserve">Понятия штрафов и стоимости решения, эвристик. Эвристический поиск. Алгоритм А*. </w:t>
       </w:r>
     </w:p>
     <w:p>
@@ -12089,21 +11331,7 @@
         <w:rPr>
           <w:color w:val="auto"/>
         </w:rPr>
-        <w:t xml:space="preserve">Алгоритмы поиска решения. Представление задачи с помощью подзадач. Понятия задач и подзадач.  </w:t>
-      </w:r>
-      <w:proofErr w:type="gramStart"/>
-      <w:r>
-        <w:rPr>
-          <w:color w:val="auto"/>
-        </w:rPr>
-        <w:t>И-ИЛИ</w:t>
-      </w:r>
-      <w:proofErr w:type="gramEnd"/>
-      <w:r>
-        <w:rPr>
-          <w:color w:val="auto"/>
-        </w:rPr>
-        <w:t xml:space="preserve"> графы. </w:t>
+        <w:t xml:space="preserve">Алгоритмы поиска решения. Представление задачи с помощью подзадач. Понятия задач и подзадач.  И-ИЛИ графы. </w:t>
       </w:r>
     </w:p>
     <w:p>
@@ -12193,21 +11421,7 @@
         <w:rPr>
           <w:color w:val="auto"/>
         </w:rPr>
-        <w:t xml:space="preserve">Алгоритм </w:t>
-      </w:r>
-      <w:proofErr w:type="spellStart"/>
-      <w:r>
-        <w:rPr>
-          <w:color w:val="auto"/>
-        </w:rPr>
-        <w:t>MiniMax</w:t>
-      </w:r>
-      <w:proofErr w:type="spellEnd"/>
-      <w:r>
-        <w:rPr>
-          <w:color w:val="auto"/>
-        </w:rPr>
-        <w:t xml:space="preserve">. Альфа-бета – отсечение. </w:t>
+        <w:t xml:space="preserve">Алгоритм MiniMax. Альфа-бета – отсечение. </w:t>
       </w:r>
     </w:p>
     <w:p>
@@ -12225,21 +11439,7 @@
         <w:rPr>
           <w:color w:val="auto"/>
         </w:rPr>
-        <w:t xml:space="preserve">Обход дерева </w:t>
-      </w:r>
-      <w:proofErr w:type="spellStart"/>
-      <w:r>
-        <w:rPr>
-          <w:color w:val="auto"/>
-        </w:rPr>
-        <w:t>MiniMax</w:t>
-      </w:r>
-      <w:proofErr w:type="spellEnd"/>
-      <w:r>
-        <w:rPr>
-          <w:color w:val="auto"/>
-        </w:rPr>
-        <w:t xml:space="preserve"> в глубину. Понятие горизонта. Сужение области поиска с помощью Альфа-Бета отсечения.</w:t>
+        <w:t>Обход дерева MiniMax в глубину. Понятие горизонта. Сужение области поиска с помощью Альфа-Бета отсечения.</w:t>
       </w:r>
     </w:p>
     <w:p>
@@ -12384,35 +11584,7 @@
           <w:color w:val="auto"/>
         </w:rPr>
         <w:lastRenderedPageBreak/>
-        <w:t xml:space="preserve">Нечеткая логика. Нечеткие системы управления. </w:t>
-      </w:r>
-      <w:proofErr w:type="spellStart"/>
-      <w:r>
-        <w:rPr>
-          <w:color w:val="auto"/>
-        </w:rPr>
-        <w:t>Фаззификация</w:t>
-      </w:r>
-      <w:proofErr w:type="spellEnd"/>
-      <w:r>
-        <w:rPr>
-          <w:color w:val="auto"/>
-        </w:rPr>
-        <w:t xml:space="preserve"> и </w:t>
-      </w:r>
-      <w:proofErr w:type="spellStart"/>
-      <w:r>
-        <w:rPr>
-          <w:color w:val="auto"/>
-        </w:rPr>
-        <w:t>дафаззификация</w:t>
-      </w:r>
-      <w:proofErr w:type="spellEnd"/>
-      <w:r>
-        <w:rPr>
-          <w:color w:val="auto"/>
-        </w:rPr>
-        <w:t>.</w:t>
+        <w:t>Нечеткая логика. Нечеткие системы управления. Фаззификация и дафаззификация.</w:t>
       </w:r>
     </w:p>
     <w:p>
@@ -12498,19 +11670,11 @@
           <w:color w:val="auto"/>
         </w:rPr>
       </w:pPr>
-      <w:proofErr w:type="spellStart"/>
       <w:r>
         <w:rPr>
           <w:color w:val="auto"/>
         </w:rPr>
-        <w:t>Перцептрон</w:t>
-      </w:r>
-      <w:proofErr w:type="spellEnd"/>
-      <w:r>
-        <w:rPr>
-          <w:color w:val="auto"/>
-        </w:rPr>
-        <w:t>. Обучение нейронных сетей. Алгоритм обратного распространения ошибки.</w:t>
+        <w:t>Перцептрон. Обучение нейронных сетей. Алгоритм обратного распространения ошибки.</w:t>
       </w:r>
     </w:p>
     <w:p>
@@ -12528,21 +11692,7 @@
         <w:rPr>
           <w:color w:val="auto"/>
         </w:rPr>
-        <w:t xml:space="preserve">Обучение </w:t>
-      </w:r>
-      <w:proofErr w:type="spellStart"/>
-      <w:r>
-        <w:rPr>
-          <w:color w:val="auto"/>
-        </w:rPr>
-        <w:t>интеллектных</w:t>
-      </w:r>
-      <w:proofErr w:type="spellEnd"/>
-      <w:r>
-        <w:rPr>
-          <w:color w:val="auto"/>
-        </w:rPr>
-        <w:t xml:space="preserve"> систем. Деревья решений. </w:t>
+        <w:t xml:space="preserve">Обучение интеллектных систем. Деревья решений. </w:t>
       </w:r>
     </w:p>
     <w:p>
@@ -12816,21 +11966,7 @@
         <w:rPr>
           <w:lang w:val="ru-RU"/>
         </w:rPr>
-        <w:t xml:space="preserve">Оценочные функции в игровых задачах – это средство оценки перспективности действий Игрока (компьютера) по состоянию игрового поля. Например, в шахматах, в простейшем случае, – это разность суммарной «силы» фигур Игрока и Противника. Ясно, что такие функции неэффективно применять без алгоритма </w:t>
-      </w:r>
-      <w:proofErr w:type="spellStart"/>
-      <w:r>
-        <w:rPr>
-          <w:lang w:val="ru-RU"/>
-        </w:rPr>
-        <w:t>MiniMax</w:t>
-      </w:r>
-      <w:proofErr w:type="spellEnd"/>
-      <w:r>
-        <w:rPr>
-          <w:lang w:val="ru-RU"/>
-        </w:rPr>
-        <w:t xml:space="preserve">, где они используются в листовых вершинах (на максимальной глубине поиска). Основная задача оценочных функций давать грубую информацию о перспективах Игрока. </w:t>
+        <w:t xml:space="preserve">Оценочные функции в игровых задачах – это средство оценки перспективности действий Игрока (компьютера) по состоянию игрового поля. Например, в шахматах, в простейшем случае, – это разность суммарной «силы» фигур Игрока и Противника. Ясно, что такие функции неэффективно применять без алгоритма MiniMax, где они используются в листовых вершинах (на максимальной глубине поиска). Основная задача оценочных функций давать грубую информацию о перспективах Игрока. </w:t>
       </w:r>
     </w:p>
     <w:p>
@@ -12904,21 +12040,7 @@
         <w:rPr>
           <w:lang w:val="ru-RU"/>
         </w:rPr>
-        <w:t xml:space="preserve">В конечном </w:t>
-      </w:r>
-      <w:proofErr w:type="gramStart"/>
-      <w:r>
-        <w:rPr>
-          <w:lang w:val="ru-RU"/>
-        </w:rPr>
-        <w:t>счете</w:t>
-      </w:r>
-      <w:proofErr w:type="gramEnd"/>
-      <w:r>
-        <w:rPr>
-          <w:lang w:val="ru-RU"/>
-        </w:rPr>
-        <w:t xml:space="preserve"> можно предложить следующую формулу вычисления значения оценочной функции:</w:t>
+        <w:t>В конечном счете можно предложить следующую формулу вычисления значения оценочной функции:</w:t>
       </w:r>
     </w:p>
     <w:p>
@@ -13447,21 +12569,7 @@
         <w:rPr>
           <w:lang w:val="ru-RU"/>
         </w:rPr>
-        <w:t xml:space="preserve">– множество фишек </w:t>
-      </w:r>
-      <w:proofErr w:type="gramStart"/>
-      <w:r>
-        <w:rPr>
-          <w:lang w:val="ru-RU"/>
-        </w:rPr>
-        <w:t>-г</w:t>
-      </w:r>
-      <w:proofErr w:type="gramEnd"/>
-      <w:r>
-        <w:rPr>
-          <w:lang w:val="ru-RU"/>
-        </w:rPr>
-        <w:t xml:space="preserve">о игрока, и </w:t>
+        <w:t xml:space="preserve">– множество фишек -го игрока, и </w:t>
       </w:r>
       <m:oMath>
         <m:sSub>
@@ -13698,47 +12806,11 @@
           <w:lang w:val="ru-RU"/>
         </w:rPr>
       </w:pPr>
-      <w:proofErr w:type="spellStart"/>
-      <w:r>
-        <w:rPr>
-          <w:lang w:val="ru-RU"/>
-        </w:rPr>
-        <w:t>Братко</w:t>
-      </w:r>
-      <w:proofErr w:type="spellEnd"/>
-      <w:r>
-        <w:rPr>
-          <w:lang w:val="ru-RU"/>
-        </w:rPr>
-        <w:t xml:space="preserve"> И. Программирование на языке Пролог для искусственного интеллекта / И. </w:t>
-      </w:r>
-      <w:proofErr w:type="spellStart"/>
-      <w:r>
-        <w:rPr>
-          <w:lang w:val="ru-RU"/>
-        </w:rPr>
-        <w:t>Братко</w:t>
-      </w:r>
-      <w:proofErr w:type="spellEnd"/>
-      <w:r>
-        <w:rPr>
-          <w:lang w:val="ru-RU"/>
-        </w:rPr>
-        <w:t xml:space="preserve">; Пер. с англ. А. И. </w:t>
-      </w:r>
-      <w:proofErr w:type="spellStart"/>
-      <w:r>
-        <w:rPr>
-          <w:lang w:val="ru-RU"/>
-        </w:rPr>
-        <w:t>Лупенко</w:t>
-      </w:r>
-      <w:proofErr w:type="spellEnd"/>
-      <w:r>
-        <w:rPr>
-          <w:lang w:val="ru-RU"/>
-        </w:rPr>
-        <w:t>, А. М. Степанова, 1990. - 559.</w:t>
+      <w:r>
+        <w:rPr>
+          <w:lang w:val="ru-RU"/>
+        </w:rPr>
+        <w:t>Братко И. Программирование на языке Пролог для искусственного интеллекта / И. Братко; Пер. с англ. А. И. Лупенко, А. М. Степанова, 1990. - 559.</w:t>
       </w:r>
     </w:p>
     <w:p>
@@ -13758,21 +12830,7 @@
         <w:rPr>
           <w:lang w:val="ru-RU"/>
         </w:rPr>
-        <w:t>Черкашин Е. А. Введение в системы искусственного интеллекта. Логическое программирование</w:t>
-      </w:r>
-      <w:proofErr w:type="gramStart"/>
-      <w:r>
-        <w:rPr>
-          <w:lang w:val="ru-RU"/>
-        </w:rPr>
-        <w:t xml:space="preserve"> :</w:t>
-      </w:r>
-      <w:proofErr w:type="gramEnd"/>
-      <w:r>
-        <w:rPr>
-          <w:lang w:val="ru-RU"/>
-        </w:rPr>
-        <w:t xml:space="preserve"> конспект лекций / Е. А. Черкашин, 2003. - 95.</w:t>
+        <w:t>Черкашин Е. А. Введение в системы искусственного интеллекта. Логическое программирование : конспект лекций / Е. А. Черкашин, 2003. - 95.</w:t>
       </w:r>
     </w:p>
     <w:p>
@@ -13788,47 +12846,11 @@
           <w:lang w:val="ru-RU"/>
         </w:rPr>
       </w:pPr>
-      <w:proofErr w:type="spellStart"/>
-      <w:r>
-        <w:rPr>
-          <w:lang w:val="ru-RU"/>
-        </w:rPr>
-        <w:t>Сосинская</w:t>
-      </w:r>
-      <w:proofErr w:type="spellEnd"/>
-      <w:r>
-        <w:rPr>
-          <w:lang w:val="ru-RU"/>
-        </w:rPr>
-        <w:t xml:space="preserve"> С. С. Представление знаний в информационной системе. Методы искусственного интеллекта и представления знаний</w:t>
-      </w:r>
-      <w:proofErr w:type="gramStart"/>
-      <w:r>
-        <w:rPr>
-          <w:lang w:val="ru-RU"/>
-        </w:rPr>
-        <w:t xml:space="preserve"> :</w:t>
-      </w:r>
-      <w:proofErr w:type="gramEnd"/>
-      <w:r>
-        <w:rPr>
-          <w:lang w:val="ru-RU"/>
-        </w:rPr>
-        <w:t xml:space="preserve"> учебное пособие для вузов по направлениям: "Технология, оборудование и автоматизация машиностроительных производств", "Конструкторско-технологическое обеспечение машиностроительных производств" / С. С. </w:t>
-      </w:r>
-      <w:proofErr w:type="spellStart"/>
-      <w:r>
-        <w:rPr>
-          <w:lang w:val="ru-RU"/>
-        </w:rPr>
-        <w:t>Сосинская</w:t>
-      </w:r>
-      <w:proofErr w:type="spellEnd"/>
-      <w:r>
-        <w:rPr>
-          <w:lang w:val="ru-RU"/>
-        </w:rPr>
-        <w:t>, 2011. - 215.</w:t>
+      <w:r>
+        <w:rPr>
+          <w:lang w:val="ru-RU"/>
+        </w:rPr>
+        <w:t>Сосинская С. С. Представление знаний в информационной системе. Методы искусственного интеллекта и представления знаний : учебное пособие для вузов по направлениям: "Технология, оборудование и автоматизация машиностроительных производств", "Конструкторско-технологическое обеспечение машиностроительных производств" / С. С. Сосинская, 2011. - 215.</w:t>
       </w:r>
     </w:p>
     <w:p>
@@ -13844,47 +12866,11 @@
           <w:lang w:val="ru-RU"/>
         </w:rPr>
       </w:pPr>
-      <w:proofErr w:type="spellStart"/>
-      <w:r>
-        <w:rPr>
-          <w:lang w:val="ru-RU"/>
-        </w:rPr>
-        <w:t>Ясницкий</w:t>
-      </w:r>
-      <w:proofErr w:type="spellEnd"/>
-      <w:r>
-        <w:rPr>
-          <w:lang w:val="ru-RU"/>
-        </w:rPr>
-        <w:t xml:space="preserve"> Л. Н. Введение в искусственный интеллект</w:t>
-      </w:r>
-      <w:proofErr w:type="gramStart"/>
-      <w:r>
-        <w:rPr>
-          <w:lang w:val="ru-RU"/>
-        </w:rPr>
-        <w:t xml:space="preserve"> :</w:t>
-      </w:r>
-      <w:proofErr w:type="gramEnd"/>
-      <w:r>
-        <w:rPr>
-          <w:lang w:val="ru-RU"/>
-        </w:rPr>
-        <w:t xml:space="preserve"> учебное пособие для вузов / Л. Н. </w:t>
-      </w:r>
-      <w:proofErr w:type="spellStart"/>
-      <w:r>
-        <w:rPr>
-          <w:lang w:val="ru-RU"/>
-        </w:rPr>
-        <w:t>Ясницкий</w:t>
-      </w:r>
-      <w:proofErr w:type="spellEnd"/>
-      <w:r>
-        <w:rPr>
-          <w:lang w:val="ru-RU"/>
-        </w:rPr>
-        <w:t>, 2010. - 174.</w:t>
+      <w:r>
+        <w:rPr>
+          <w:lang w:val="ru-RU"/>
+        </w:rPr>
+        <w:t>Ясницкий Л. Н. Введение в искусственный интеллект : учебное пособие для вузов / Л. Н. Ясницкий, 2010. - 174.</w:t>
       </w:r>
     </w:p>
     <w:p>
@@ -13904,35 +12890,7 @@
         <w:rPr>
           <w:lang w:val="ru-RU"/>
         </w:rPr>
-        <w:t>Рассел С. Искусственный интеллект:  современный подход</w:t>
-      </w:r>
-      <w:proofErr w:type="gramStart"/>
-      <w:r>
-        <w:rPr>
-          <w:lang w:val="ru-RU"/>
-        </w:rPr>
-        <w:t xml:space="preserve"> :</w:t>
-      </w:r>
-      <w:proofErr w:type="gramEnd"/>
-      <w:r>
-        <w:rPr>
-          <w:lang w:val="ru-RU"/>
-        </w:rPr>
-        <w:t xml:space="preserve"> [пер. с англ.] / Стюарт Рассел, Питер </w:t>
-      </w:r>
-      <w:proofErr w:type="spellStart"/>
-      <w:r>
-        <w:rPr>
-          <w:lang w:val="ru-RU"/>
-        </w:rPr>
-        <w:t>Норвиг</w:t>
-      </w:r>
-      <w:proofErr w:type="spellEnd"/>
-      <w:r>
-        <w:rPr>
-          <w:lang w:val="ru-RU"/>
-        </w:rPr>
-        <w:t>, 2006. - 1407.</w:t>
+        <w:t>Рассел С. Искусственный интеллект:  современный подход : [пер. с англ.] / Стюарт Рассел, Питер Норвиг, 2006. - 1407.</w:t>
       </w:r>
     </w:p>
     <w:p>
@@ -13974,47 +12932,11 @@
           <w:lang w:val="ru-RU"/>
         </w:rPr>
       </w:pPr>
-      <w:proofErr w:type="spellStart"/>
-      <w:r>
-        <w:rPr>
-          <w:lang w:val="ru-RU"/>
-        </w:rPr>
-        <w:t>Малпасс</w:t>
-      </w:r>
-      <w:proofErr w:type="spellEnd"/>
-      <w:r>
-        <w:rPr>
-          <w:lang w:val="ru-RU"/>
-        </w:rPr>
-        <w:t xml:space="preserve"> Дж. Реляционный язык Пролог и его применение / Дж. </w:t>
-      </w:r>
-      <w:proofErr w:type="spellStart"/>
-      <w:r>
-        <w:rPr>
-          <w:lang w:val="ru-RU"/>
-        </w:rPr>
-        <w:t>Малпасс</w:t>
-      </w:r>
-      <w:proofErr w:type="spellEnd"/>
-      <w:r>
-        <w:rPr>
-          <w:lang w:val="ru-RU"/>
-        </w:rPr>
-        <w:t xml:space="preserve">; Дж. </w:t>
-      </w:r>
-      <w:proofErr w:type="spellStart"/>
-      <w:r>
-        <w:rPr>
-          <w:lang w:val="ru-RU"/>
-        </w:rPr>
-        <w:t>Малпас</w:t>
-      </w:r>
-      <w:proofErr w:type="spellEnd"/>
-      <w:r>
-        <w:rPr>
-          <w:lang w:val="ru-RU"/>
-        </w:rPr>
-        <w:t>; Перевод с англ. А. А. Титова, 1990. - 463.</w:t>
+      <w:r>
+        <w:rPr>
+          <w:lang w:val="ru-RU"/>
+        </w:rPr>
+        <w:t>Малпасс Дж. Реляционный язык Пролог и его применение / Дж. Малпасс; Дж. Малпас; Перевод с англ. А. А. Титова, 1990. - 463.</w:t>
       </w:r>
     </w:p>
     <w:p>
@@ -14034,63 +12956,7 @@
         <w:rPr>
           <w:lang w:val="ru-RU"/>
         </w:rPr>
-        <w:t xml:space="preserve">Приобретение знаний / </w:t>
-      </w:r>
-      <w:proofErr w:type="spellStart"/>
-      <w:r>
-        <w:rPr>
-          <w:lang w:val="ru-RU"/>
-        </w:rPr>
-        <w:t>Осуга</w:t>
-      </w:r>
-      <w:proofErr w:type="spellEnd"/>
-      <w:r>
-        <w:rPr>
-          <w:lang w:val="ru-RU"/>
-        </w:rPr>
-        <w:t xml:space="preserve"> С., </w:t>
-      </w:r>
-      <w:proofErr w:type="spellStart"/>
-      <w:r>
-        <w:rPr>
-          <w:lang w:val="ru-RU"/>
-        </w:rPr>
-        <w:t>Саэки</w:t>
-      </w:r>
-      <w:proofErr w:type="spellEnd"/>
-      <w:r>
-        <w:rPr>
-          <w:lang w:val="ru-RU"/>
-        </w:rPr>
-        <w:t xml:space="preserve"> Ю., Судзуки Х. [и др.] под ред. С. </w:t>
-      </w:r>
-      <w:proofErr w:type="spellStart"/>
-      <w:r>
-        <w:rPr>
-          <w:lang w:val="ru-RU"/>
-        </w:rPr>
-        <w:t>Осуги</w:t>
-      </w:r>
-      <w:proofErr w:type="spellEnd"/>
-      <w:r>
-        <w:rPr>
-          <w:lang w:val="ru-RU"/>
-        </w:rPr>
-        <w:t xml:space="preserve">, Ю. </w:t>
-      </w:r>
-      <w:proofErr w:type="spellStart"/>
-      <w:r>
-        <w:rPr>
-          <w:lang w:val="ru-RU"/>
-        </w:rPr>
-        <w:t>Саэки</w:t>
-      </w:r>
-      <w:proofErr w:type="spellEnd"/>
-      <w:r>
-        <w:rPr>
-          <w:lang w:val="ru-RU"/>
-        </w:rPr>
-        <w:t>; пер. с яп. Ю. Н. Чернышева, 1990. - 303.</w:t>
+        <w:t>Приобретение знаний / Осуга С., Саэки Ю., Судзуки Х. [и др.] под ред. С. Осуги, Ю. Саэки; пер. с яп. Ю. Н. Чернышева, 1990. - 303.</w:t>
       </w:r>
     </w:p>
     <w:p>
@@ -14106,33 +12972,11 @@
           <w:lang w:val="ru-RU"/>
         </w:rPr>
       </w:pPr>
-      <w:proofErr w:type="spellStart"/>
-      <w:r>
-        <w:rPr>
-          <w:lang w:val="ru-RU"/>
-        </w:rPr>
-        <w:t>Нейлор</w:t>
-      </w:r>
-      <w:proofErr w:type="spellEnd"/>
-      <w:r>
-        <w:rPr>
-          <w:lang w:val="ru-RU"/>
-        </w:rPr>
-        <w:t xml:space="preserve"> Крис. Как построить свою экспертную систему / Крис </w:t>
-      </w:r>
-      <w:proofErr w:type="spellStart"/>
-      <w:r>
-        <w:rPr>
-          <w:lang w:val="ru-RU"/>
-        </w:rPr>
-        <w:t>Нейлор</w:t>
-      </w:r>
-      <w:proofErr w:type="spellEnd"/>
-      <w:r>
-        <w:rPr>
-          <w:lang w:val="ru-RU"/>
-        </w:rPr>
-        <w:t>, 1991. - 288.</w:t>
+      <w:r>
+        <w:rPr>
+          <w:lang w:val="ru-RU"/>
+        </w:rPr>
+        <w:t>Нейлор Крис. Как построить свою экспертную систему / Крис Нейлор, 1991. - 288.</w:t>
       </w:r>
     </w:p>
     <w:p>
@@ -14152,49 +12996,7 @@
         <w:rPr>
           <w:lang w:val="ru-RU"/>
         </w:rPr>
-        <w:t>Искусственный интеллект [Текст]</w:t>
-      </w:r>
-      <w:proofErr w:type="gramStart"/>
-      <w:r>
-        <w:rPr>
-          <w:lang w:val="ru-RU"/>
-        </w:rPr>
-        <w:t xml:space="preserve"> :</w:t>
-      </w:r>
-      <w:proofErr w:type="gramEnd"/>
-      <w:r>
-        <w:rPr>
-          <w:lang w:val="ru-RU"/>
-        </w:rPr>
-        <w:t xml:space="preserve"> справочник : В 3 кн. / под </w:t>
-      </w:r>
-      <w:proofErr w:type="spellStart"/>
-      <w:r>
-        <w:rPr>
-          <w:lang w:val="ru-RU"/>
-        </w:rPr>
-        <w:t>ред.Э</w:t>
-      </w:r>
-      <w:proofErr w:type="spellEnd"/>
-      <w:r>
-        <w:rPr>
-          <w:lang w:val="ru-RU"/>
-        </w:rPr>
-        <w:t>. В. Попова. Кн. 1</w:t>
-      </w:r>
-      <w:proofErr w:type="gramStart"/>
-      <w:r>
-        <w:rPr>
-          <w:lang w:val="ru-RU"/>
-        </w:rPr>
-        <w:t xml:space="preserve"> :</w:t>
-      </w:r>
-      <w:proofErr w:type="gramEnd"/>
-      <w:r>
-        <w:rPr>
-          <w:lang w:val="ru-RU"/>
-        </w:rPr>
-        <w:t xml:space="preserve"> Системы общения и экспертные системы / Э. В. Попов [и др.], 1990. - 460.</w:t>
+        <w:t>Искусственный интеллект [Текст] : справочник : В 3 кн. / под ред.Э. В. Попова. Кн. 1 : Системы общения и экспертные системы / Э. В. Попов [и др.], 1990. - 460.</w:t>
       </w:r>
     </w:p>
     <w:p>
@@ -14214,49 +13016,7 @@
         <w:rPr>
           <w:lang w:val="ru-RU"/>
         </w:rPr>
-        <w:t>Искусственный интеллект [Текст]</w:t>
-      </w:r>
-      <w:proofErr w:type="gramStart"/>
-      <w:r>
-        <w:rPr>
-          <w:lang w:val="ru-RU"/>
-        </w:rPr>
-        <w:t xml:space="preserve"> :</w:t>
-      </w:r>
-      <w:proofErr w:type="gramEnd"/>
-      <w:r>
-        <w:rPr>
-          <w:lang w:val="ru-RU"/>
-        </w:rPr>
-        <w:t xml:space="preserve"> справочник : В 3 кн. Кн. 2</w:t>
-      </w:r>
-      <w:proofErr w:type="gramStart"/>
-      <w:r>
-        <w:rPr>
-          <w:lang w:val="ru-RU"/>
-        </w:rPr>
-        <w:t xml:space="preserve"> :</w:t>
-      </w:r>
-      <w:proofErr w:type="gramEnd"/>
-      <w:r>
-        <w:rPr>
-          <w:lang w:val="ru-RU"/>
-        </w:rPr>
-        <w:t xml:space="preserve"> Модели и методы / Д. А. Поспелов и др.</w:t>
-      </w:r>
-      <w:proofErr w:type="gramStart"/>
-      <w:r>
-        <w:rPr>
-          <w:lang w:val="ru-RU"/>
-        </w:rPr>
-        <w:t xml:space="preserve"> ;</w:t>
-      </w:r>
-      <w:proofErr w:type="gramEnd"/>
-      <w:r>
-        <w:rPr>
-          <w:lang w:val="ru-RU"/>
-        </w:rPr>
-        <w:t xml:space="preserve"> под ред. Д. А. Поспелова, 1990. - 303.</w:t>
+        <w:t>Искусственный интеллект [Текст] : справочник : В 3 кн. Кн. 2 : Модели и методы / Д. А. Поспелов и др. ; под ред. Д. А. Поспелова, 1990. - 303.</w:t>
       </w:r>
     </w:p>
     <w:p>
@@ -14276,35 +13036,7 @@
         <w:rPr>
           <w:lang w:val="ru-RU"/>
         </w:rPr>
-        <w:t>Искусственный интеллект [Текст]</w:t>
-      </w:r>
-      <w:proofErr w:type="gramStart"/>
-      <w:r>
-        <w:rPr>
-          <w:lang w:val="ru-RU"/>
-        </w:rPr>
-        <w:t xml:space="preserve"> :</w:t>
-      </w:r>
-      <w:proofErr w:type="gramEnd"/>
-      <w:r>
-        <w:rPr>
-          <w:lang w:val="ru-RU"/>
-        </w:rPr>
-        <w:t xml:space="preserve"> справочник : В 3 кн. Кн. 3</w:t>
-      </w:r>
-      <w:proofErr w:type="gramStart"/>
-      <w:r>
-        <w:rPr>
-          <w:lang w:val="ru-RU"/>
-        </w:rPr>
-        <w:t xml:space="preserve"> :</w:t>
-      </w:r>
-      <w:proofErr w:type="gramEnd"/>
-      <w:r>
-        <w:rPr>
-          <w:lang w:val="ru-RU"/>
-        </w:rPr>
-        <w:t xml:space="preserve"> Программные и аппаратные средства / В. Н. Захаров и [др.], 1990. - 362.</w:t>
+        <w:t>Искусственный интеллект [Текст] : справочник : В 3 кн. Кн. 3 : Программные и аппаратные средства / В. Н. Захаров и [др.], 1990. - 362.</w:t>
       </w:r>
     </w:p>
     <w:p>
@@ -14324,49 +13056,7 @@
         <w:rPr>
           <w:lang w:val="ru-RU"/>
         </w:rPr>
-        <w:t xml:space="preserve">Логический подход к искусственному интеллекту: От </w:t>
-      </w:r>
-      <w:proofErr w:type="spellStart"/>
-      <w:r>
-        <w:rPr>
-          <w:lang w:val="ru-RU"/>
-        </w:rPr>
-        <w:t>классич</w:t>
-      </w:r>
-      <w:proofErr w:type="spellEnd"/>
-      <w:r>
-        <w:rPr>
-          <w:lang w:val="ru-RU"/>
-        </w:rPr>
-        <w:t xml:space="preserve">. логики к </w:t>
-      </w:r>
-      <w:proofErr w:type="spellStart"/>
-      <w:r>
-        <w:rPr>
-          <w:lang w:val="ru-RU"/>
-        </w:rPr>
-        <w:t>логич</w:t>
-      </w:r>
-      <w:proofErr w:type="spellEnd"/>
-      <w:r>
-        <w:rPr>
-          <w:lang w:val="ru-RU"/>
-        </w:rPr>
-        <w:t xml:space="preserve">. </w:t>
-      </w:r>
-      <w:proofErr w:type="spellStart"/>
-      <w:r>
-        <w:rPr>
-          <w:lang w:val="ru-RU"/>
-        </w:rPr>
-        <w:t>программир</w:t>
-      </w:r>
-      <w:proofErr w:type="spellEnd"/>
-      <w:r>
-        <w:rPr>
-          <w:lang w:val="ru-RU"/>
-        </w:rPr>
-        <w:t>. / Под ред. Г. П. Гаврилова, 1990. - 429.</w:t>
+        <w:t>Логический подход к искусственному интеллекту: От классич. логики к логич. программир. / Под ред. Г. П. Гаврилова, 1990. - 429.</w:t>
       </w:r>
     </w:p>
     <w:p>
@@ -14382,47 +13072,11 @@
           <w:lang w:val="ru-RU"/>
         </w:rPr>
       </w:pPr>
-      <w:proofErr w:type="spellStart"/>
-      <w:r>
-        <w:rPr>
-          <w:lang w:val="ru-RU"/>
-        </w:rPr>
-        <w:t>Лорьер</w:t>
-      </w:r>
-      <w:proofErr w:type="spellEnd"/>
-      <w:r>
-        <w:rPr>
-          <w:lang w:val="ru-RU"/>
-        </w:rPr>
-        <w:t xml:space="preserve"> Ж.-Л. Системы искусственного интеллекта / Ж.-Л. </w:t>
-      </w:r>
-      <w:proofErr w:type="spellStart"/>
-      <w:r>
-        <w:rPr>
-          <w:lang w:val="ru-RU"/>
-        </w:rPr>
-        <w:t>Лорьер</w:t>
-      </w:r>
-      <w:proofErr w:type="spellEnd"/>
-      <w:r>
-        <w:rPr>
-          <w:lang w:val="ru-RU"/>
-        </w:rPr>
-        <w:t xml:space="preserve">; Пер. с фр. под ред. В. Л. </w:t>
-      </w:r>
-      <w:proofErr w:type="spellStart"/>
-      <w:r>
-        <w:rPr>
-          <w:lang w:val="ru-RU"/>
-        </w:rPr>
-        <w:t>Стефанюка</w:t>
-      </w:r>
-      <w:proofErr w:type="spellEnd"/>
-      <w:r>
-        <w:rPr>
-          <w:lang w:val="ru-RU"/>
-        </w:rPr>
-        <w:t>, 1991. - 568.</w:t>
+      <w:r>
+        <w:rPr>
+          <w:lang w:val="ru-RU"/>
+        </w:rPr>
+        <w:t>Лорьер Ж.-Л. Системы искусственного интеллекта / Ж.-Л. Лорьер; Пер. с фр. под ред. В. Л. Стефанюка, 1991. - 568.</w:t>
       </w:r>
     </w:p>
     <w:p>
@@ -14442,63 +13096,7 @@
         <w:rPr>
           <w:lang w:val="ru-RU"/>
         </w:rPr>
-        <w:t xml:space="preserve">Логический подход к искусственному интеллекту: От </w:t>
-      </w:r>
-      <w:proofErr w:type="spellStart"/>
-      <w:r>
-        <w:rPr>
-          <w:lang w:val="ru-RU"/>
-        </w:rPr>
-        <w:t>модал</w:t>
-      </w:r>
-      <w:proofErr w:type="spellEnd"/>
-      <w:r>
-        <w:rPr>
-          <w:lang w:val="ru-RU"/>
-        </w:rPr>
-        <w:t xml:space="preserve">. логики к логике баз данных / А. </w:t>
-      </w:r>
-      <w:proofErr w:type="spellStart"/>
-      <w:r>
-        <w:rPr>
-          <w:lang w:val="ru-RU"/>
-        </w:rPr>
-        <w:t>Тейз</w:t>
-      </w:r>
-      <w:proofErr w:type="spellEnd"/>
-      <w:r>
-        <w:rPr>
-          <w:lang w:val="ru-RU"/>
-        </w:rPr>
-        <w:t xml:space="preserve">, П. </w:t>
-      </w:r>
-      <w:proofErr w:type="spellStart"/>
-      <w:r>
-        <w:rPr>
-          <w:lang w:val="ru-RU"/>
-        </w:rPr>
-        <w:t>Грибомон</w:t>
-      </w:r>
-      <w:proofErr w:type="spellEnd"/>
-      <w:r>
-        <w:rPr>
-          <w:lang w:val="ru-RU"/>
-        </w:rPr>
-        <w:t xml:space="preserve">, Г. </w:t>
-      </w:r>
-      <w:proofErr w:type="spellStart"/>
-      <w:r>
-        <w:rPr>
-          <w:lang w:val="ru-RU"/>
-        </w:rPr>
-        <w:t>Юлен</w:t>
-      </w:r>
-      <w:proofErr w:type="spellEnd"/>
-      <w:r>
-        <w:rPr>
-          <w:lang w:val="ru-RU"/>
-        </w:rPr>
-        <w:t xml:space="preserve"> и др.; Пер. с фр. Г. П. Гаврилова и др., 1998. - 493.</w:t>
+        <w:t>Логический подход к искусственному интеллекту: От модал. логики к логике баз данных / А. Тейз, П. Грибомон, Г. Юлен и др.; Пер. с фр. Г. П. Гаврилова и др., 1998. - 493.</w:t>
       </w:r>
     </w:p>
     <w:p>
@@ -14518,35 +13116,7 @@
         <w:rPr>
           <w:lang w:val="ru-RU"/>
         </w:rPr>
-        <w:t xml:space="preserve">Стерлинг Леон. Искусство программирования на языке пролог / Леон Стерлинг, </w:t>
-      </w:r>
-      <w:proofErr w:type="spellStart"/>
-      <w:r>
-        <w:rPr>
-          <w:lang w:val="ru-RU"/>
-        </w:rPr>
-        <w:t>Эгуд</w:t>
-      </w:r>
-      <w:proofErr w:type="spellEnd"/>
-      <w:r>
-        <w:rPr>
-          <w:lang w:val="ru-RU"/>
-        </w:rPr>
-        <w:t xml:space="preserve"> Шапиро; Пер. с англ. С. Ф. </w:t>
-      </w:r>
-      <w:proofErr w:type="spellStart"/>
-      <w:r>
-        <w:rPr>
-          <w:lang w:val="ru-RU"/>
-        </w:rPr>
-        <w:t>Сопрунова</w:t>
-      </w:r>
-      <w:proofErr w:type="spellEnd"/>
-      <w:r>
-        <w:rPr>
-          <w:lang w:val="ru-RU"/>
-        </w:rPr>
-        <w:t>, Л. В. Шабанова, 1990. - 333.</w:t>
+        <w:t>Стерлинг Леон. Искусство программирования на языке пролог / Леон Стерлинг, Эгуд Шапиро; Пер. с англ. С. Ф. Сопрунова, Л. В. Шабанова, 1990. - 333.</w:t>
       </w:r>
     </w:p>
     <w:p>
@@ -14582,68 +13152,18 @@
           <w:lang w:val="ru-RU"/>
         </w:rPr>
       </w:pPr>
-      <w:proofErr w:type="spellStart"/>
-      <w:r>
-        <w:rPr>
-          <w:lang w:val="ru-RU"/>
-        </w:rPr>
-        <w:t>Гринченков</w:t>
-      </w:r>
-      <w:proofErr w:type="spellEnd"/>
-      <w:r>
-        <w:rPr>
-          <w:lang w:val="ru-RU"/>
-        </w:rPr>
-        <w:t xml:space="preserve"> Д. В. Математическая логика и теория алгоритмов для программистов</w:t>
-      </w:r>
-      <w:proofErr w:type="gramStart"/>
-      <w:r>
-        <w:rPr>
-          <w:lang w:val="ru-RU"/>
-        </w:rPr>
-        <w:t xml:space="preserve"> :</w:t>
-      </w:r>
-      <w:proofErr w:type="gramEnd"/>
-      <w:r>
-        <w:rPr>
-          <w:lang w:val="ru-RU"/>
-        </w:rPr>
-        <w:t xml:space="preserve"> учебное пособие по специальности "Программное обеспечение вычислительной </w:t>
+      <w:r>
+        <w:rPr>
+          <w:lang w:val="ru-RU"/>
+        </w:rPr>
+        <w:t xml:space="preserve">Гринченков Д. В. Математическая логика и теория алгоритмов для программистов : учебное пособие по специальности "Программное обеспечение вычислительной </w:t>
       </w:r>
       <w:r>
         <w:rPr>
           <w:lang w:val="ru-RU"/>
         </w:rPr>
         <w:lastRenderedPageBreak/>
-        <w:t xml:space="preserve">техники и автоматизированных систем" направления подготовки "Информатика и вычислительная техника" / Д. В. </w:t>
-      </w:r>
-      <w:proofErr w:type="spellStart"/>
-      <w:r>
-        <w:rPr>
-          <w:lang w:val="ru-RU"/>
-        </w:rPr>
-        <w:t>Гринченков</w:t>
-      </w:r>
-      <w:proofErr w:type="spellEnd"/>
-      <w:r>
-        <w:rPr>
-          <w:lang w:val="ru-RU"/>
-        </w:rPr>
-        <w:t xml:space="preserve">, С. И. </w:t>
-      </w:r>
-      <w:proofErr w:type="spellStart"/>
-      <w:r>
-        <w:rPr>
-          <w:lang w:val="ru-RU"/>
-        </w:rPr>
-        <w:t>Потоцкий</w:t>
-      </w:r>
-      <w:proofErr w:type="spellEnd"/>
-      <w:r>
-        <w:rPr>
-          <w:lang w:val="ru-RU"/>
-        </w:rPr>
-        <w:t>, 2010. - 206.</w:t>
+        <w:t>техники и автоматизированных систем" направления подготовки "Информатика и вычислительная техника" / Д. В. Гринченков, С. И. Потоцкий, 2010. - 206.</w:t>
       </w:r>
     </w:p>
     <w:p>
@@ -14663,21 +13183,7 @@
         <w:rPr>
           <w:lang w:val="ru-RU"/>
         </w:rPr>
-        <w:t>Жданов А. А. Автономный искусственный интеллект</w:t>
-      </w:r>
-      <w:proofErr w:type="gramStart"/>
-      <w:r>
-        <w:rPr>
-          <w:lang w:val="ru-RU"/>
-        </w:rPr>
-        <w:t xml:space="preserve"> :</w:t>
-      </w:r>
-      <w:proofErr w:type="gramEnd"/>
-      <w:r>
-        <w:rPr>
-          <w:lang w:val="ru-RU"/>
-        </w:rPr>
-        <w:t xml:space="preserve"> научное издание / А. А. Жданов, 2011. - 359.</w:t>
+        <w:t>Жданов А. А. Автономный искусственный интеллект : научное издание / А. А. Жданов, 2011. - 359.</w:t>
       </w:r>
     </w:p>
     <w:p>
@@ -14697,21 +13203,7 @@
         <w:rPr>
           <w:lang w:val="ru-RU"/>
         </w:rPr>
-        <w:t>Ларионов А. А. Программные технологии для эффективного поиска логического вывода в исчислении позитивно-образованных формул</w:t>
-      </w:r>
-      <w:proofErr w:type="gramStart"/>
-      <w:r>
-        <w:rPr>
-          <w:lang w:val="ru-RU"/>
-        </w:rPr>
-        <w:t xml:space="preserve"> :</w:t>
-      </w:r>
-      <w:proofErr w:type="gramEnd"/>
-      <w:r>
-        <w:rPr>
-          <w:lang w:val="ru-RU"/>
-        </w:rPr>
-        <w:t xml:space="preserve"> монография / А. А. Ларионов, Е. А. Черкашин, 2014. - 104.</w:t>
+        <w:t>Ларионов А. А. Программные технологии для эффективного поиска логического вывода в исчислении позитивно-образованных формул : монография / А. А. Ларионов, Е. А. Черкашин, 2014. - 104.</w:t>
       </w:r>
     </w:p>
     <w:p>
@@ -14731,21 +13223,7 @@
         <w:rPr>
           <w:lang w:val="ru-RU"/>
         </w:rPr>
-        <w:t>Черкашин Е. А. Рекурсивно-логическое программирование</w:t>
-      </w:r>
-      <w:proofErr w:type="gramStart"/>
-      <w:r>
-        <w:rPr>
-          <w:lang w:val="ru-RU"/>
-        </w:rPr>
-        <w:t xml:space="preserve"> :</w:t>
-      </w:r>
-      <w:proofErr w:type="gramEnd"/>
-      <w:r>
-        <w:rPr>
-          <w:lang w:val="ru-RU"/>
-        </w:rPr>
-        <w:t xml:space="preserve"> учебное пособие / Е. А. Черкашин, 2013. - 109.</w:t>
+        <w:t>Черкашин Е. А. Рекурсивно-логическое программирование : учебное пособие / Е. А. Черкашин, 2013. - 109.</w:t>
       </w:r>
     </w:p>
     <w:p>
@@ -14765,35 +13243,7 @@
         <w:rPr>
           <w:lang w:val="ru-RU"/>
         </w:rPr>
-        <w:t xml:space="preserve">Андерсон Р. Доказательство правильности программ / Р. Андерсон; пер. с англ. Б. Н. </w:t>
-      </w:r>
-      <w:proofErr w:type="spellStart"/>
-      <w:r>
-        <w:rPr>
-          <w:lang w:val="ru-RU"/>
-        </w:rPr>
-        <w:t>Зобниной</w:t>
-      </w:r>
-      <w:proofErr w:type="spellEnd"/>
-      <w:r>
-        <w:rPr>
-          <w:lang w:val="ru-RU"/>
-        </w:rPr>
-        <w:t xml:space="preserve">; под ред. Д. Б. </w:t>
-      </w:r>
-      <w:proofErr w:type="spellStart"/>
-      <w:r>
-        <w:rPr>
-          <w:lang w:val="ru-RU"/>
-        </w:rPr>
-        <w:t>Подшивалова</w:t>
-      </w:r>
-      <w:proofErr w:type="spellEnd"/>
-      <w:r>
-        <w:rPr>
-          <w:lang w:val="ru-RU"/>
-        </w:rPr>
-        <w:t>, 1982. - 163.</w:t>
+        <w:t>Андерсон Р. Доказательство правильности программ / Р. Андерсон; пер. с англ. Б. Н. Зобниной; под ред. Д. Б. Подшивалова, 1982. - 163.</w:t>
       </w:r>
     </w:p>
     <w:p>
@@ -14813,49 +13263,7 @@
         <w:rPr>
           <w:lang w:val="ru-RU"/>
         </w:rPr>
-        <w:t>Судоплатов С. В. Математическая логика и теория алгоритмов</w:t>
-      </w:r>
-      <w:proofErr w:type="gramStart"/>
-      <w:r>
-        <w:rPr>
-          <w:lang w:val="ru-RU"/>
-        </w:rPr>
-        <w:t xml:space="preserve"> :</w:t>
-      </w:r>
-      <w:proofErr w:type="gramEnd"/>
-      <w:r>
-        <w:rPr>
-          <w:lang w:val="ru-RU"/>
-        </w:rPr>
-        <w:t xml:space="preserve"> учебник и практикум для академического </w:t>
-      </w:r>
-      <w:proofErr w:type="spellStart"/>
-      <w:r>
-        <w:rPr>
-          <w:lang w:val="ru-RU"/>
-        </w:rPr>
-        <w:t>бакалавриата</w:t>
-      </w:r>
-      <w:proofErr w:type="spellEnd"/>
-      <w:r>
-        <w:rPr>
-          <w:lang w:val="ru-RU"/>
-        </w:rPr>
-        <w:t xml:space="preserve"> / С. В. Судоплатов, Е. В. </w:t>
-      </w:r>
-      <w:proofErr w:type="spellStart"/>
-      <w:r>
-        <w:rPr>
-          <w:lang w:val="ru-RU"/>
-        </w:rPr>
-        <w:t>Овчинникова</w:t>
-      </w:r>
-      <w:proofErr w:type="spellEnd"/>
-      <w:r>
-        <w:rPr>
-          <w:lang w:val="ru-RU"/>
-        </w:rPr>
-        <w:t>, 2018. - 255.</w:t>
+        <w:t>Судоплатов С. В. Математическая логика и теория алгоритмов : учебник и практикум для академического бакалавриата / С. В. Судоплатов, Е. В. Овчинникова, 2018. - 255.</w:t>
       </w:r>
     </w:p>
     <w:p>
@@ -14963,140 +13371,11 @@
           <w:lang w:val="ru-RU"/>
         </w:rPr>
       </w:pPr>
-      <w:proofErr w:type="spellStart"/>
-      <w:proofErr w:type="gramStart"/>
-      <w:r>
-        <w:rPr>
-          <w:lang w:val="ru-RU"/>
-        </w:rPr>
-        <w:t>Microsoft</w:t>
-      </w:r>
-      <w:proofErr w:type="spellEnd"/>
-      <w:r>
-        <w:rPr>
-          <w:lang w:val="ru-RU"/>
-        </w:rPr>
-        <w:t xml:space="preserve"> </w:t>
-      </w:r>
-      <w:proofErr w:type="spellStart"/>
-      <w:r>
-        <w:rPr>
-          <w:lang w:val="ru-RU"/>
-        </w:rPr>
-        <w:t>Windows</w:t>
-      </w:r>
-      <w:proofErr w:type="spellEnd"/>
-      <w:r>
-        <w:rPr>
-          <w:lang w:val="ru-RU"/>
-        </w:rPr>
-        <w:t xml:space="preserve"> (Подписка </w:t>
-      </w:r>
-      <w:proofErr w:type="spellStart"/>
-      <w:r>
-        <w:rPr>
-          <w:lang w:val="ru-RU"/>
-        </w:rPr>
-        <w:t>DreamSpark</w:t>
-      </w:r>
-      <w:proofErr w:type="spellEnd"/>
-      <w:r>
-        <w:rPr>
-          <w:lang w:val="ru-RU"/>
-        </w:rPr>
-        <w:t xml:space="preserve"> </w:t>
-      </w:r>
-      <w:proofErr w:type="spellStart"/>
-      <w:r>
-        <w:rPr>
-          <w:lang w:val="ru-RU"/>
-        </w:rPr>
-        <w:t>Premium</w:t>
-      </w:r>
-      <w:proofErr w:type="spellEnd"/>
-      <w:r>
-        <w:rPr>
-          <w:lang w:val="ru-RU"/>
-        </w:rPr>
-        <w:t xml:space="preserve"> </w:t>
-      </w:r>
-      <w:proofErr w:type="spellStart"/>
-      <w:r>
-        <w:rPr>
-          <w:lang w:val="ru-RU"/>
-        </w:rPr>
-        <w:t>Electronic</w:t>
-      </w:r>
-      <w:proofErr w:type="spellEnd"/>
-      <w:r>
-        <w:rPr>
-          <w:lang w:val="ru-RU"/>
-        </w:rPr>
-        <w:t xml:space="preserve"> </w:t>
-      </w:r>
-      <w:proofErr w:type="spellStart"/>
-      <w:r>
-        <w:rPr>
-          <w:lang w:val="ru-RU"/>
-        </w:rPr>
-        <w:t>Software</w:t>
-      </w:r>
-      <w:proofErr w:type="spellEnd"/>
-      <w:r>
-        <w:rPr>
-          <w:lang w:val="ru-RU"/>
-        </w:rPr>
-        <w:t xml:space="preserve"> </w:t>
-      </w:r>
-      <w:proofErr w:type="spellStart"/>
-      <w:r>
-        <w:rPr>
-          <w:lang w:val="ru-RU"/>
-        </w:rPr>
-        <w:t>Delivery</w:t>
-      </w:r>
-      <w:proofErr w:type="spellEnd"/>
-      <w:r>
-        <w:rPr>
-          <w:lang w:val="ru-RU"/>
-        </w:rPr>
-        <w:t xml:space="preserve"> (3 </w:t>
-      </w:r>
-      <w:proofErr w:type="spellStart"/>
-      <w:r>
-        <w:rPr>
-          <w:lang w:val="ru-RU"/>
-        </w:rPr>
-        <w:t>years</w:t>
-      </w:r>
-      <w:proofErr w:type="spellEnd"/>
-      <w:r>
-        <w:rPr>
-          <w:lang w:val="ru-RU"/>
-        </w:rPr>
-        <w:t>).</w:t>
-      </w:r>
-      <w:proofErr w:type="gramEnd"/>
-      <w:r>
-        <w:rPr>
-          <w:lang w:val="ru-RU"/>
-        </w:rPr>
-        <w:t xml:space="preserve"> </w:t>
-      </w:r>
-      <w:proofErr w:type="spellStart"/>
-      <w:proofErr w:type="gramStart"/>
-      <w:r>
-        <w:rPr>
-          <w:lang w:val="ru-RU"/>
-        </w:rPr>
-        <w:t>Сублицензионный</w:t>
-      </w:r>
-      <w:proofErr w:type="spellEnd"/>
-      <w:r>
-        <w:rPr>
-          <w:lang w:val="ru-RU"/>
-        </w:rPr>
-        <w:t xml:space="preserve"> договор  №14527/МОС2957 от 18.08.16г.)</w:t>
+      <w:r>
+        <w:rPr>
+          <w:lang w:val="ru-RU"/>
+        </w:rPr>
+        <w:t>Microsoft Windows (Подписка DreamSpark Premium Electronic Software Delivery (3 years). Сублицензионный договор  №14527/МОС2957 от 18.08.16г.)</w:t>
       </w:r>
       <w:r>
         <w:rPr>
@@ -15104,7 +13383,6 @@
         </w:rPr>
         <w:t>;</w:t>
       </w:r>
-      <w:proofErr w:type="gramEnd"/>
     </w:p>
     <w:p>
       <w:pPr>
@@ -15119,28 +13397,12 @@
           <w:lang w:val="ru-RU"/>
         </w:rPr>
       </w:pPr>
-      <w:proofErr w:type="spellStart"/>
-      <w:r>
-        <w:rPr>
-          <w:lang w:val="ru-RU"/>
-        </w:rPr>
-        <w:t>Microsoft</w:t>
-      </w:r>
-      <w:proofErr w:type="spellEnd"/>
-      <w:r>
-        <w:rPr>
-          <w:lang w:val="ru-RU"/>
-        </w:rPr>
-        <w:t xml:space="preserve"> </w:t>
-      </w:r>
-      <w:proofErr w:type="spellStart"/>
-      <w:r>
-        <w:rPr>
-          <w:lang w:val="ru-RU"/>
-        </w:rPr>
-        <w:t>Office</w:t>
-      </w:r>
-      <w:proofErr w:type="spellEnd"/>
+      <w:r>
+        <w:rPr>
+          <w:lang w:val="ru-RU"/>
+        </w:rPr>
+        <w:t>Microsoft Office</w:t>
+      </w:r>
       <w:r>
         <w:rPr>
           <w:lang w:val="ru-RU"/>
@@ -15180,35 +13442,7 @@
         <w:rPr>
           <w:lang w:val="ru-RU"/>
         </w:rPr>
-        <w:t xml:space="preserve">Дистрибутив </w:t>
-      </w:r>
-      <w:proofErr w:type="spellStart"/>
-      <w:r>
-        <w:rPr>
-          <w:lang w:val="ru-RU"/>
-        </w:rPr>
-        <w:t>Arch</w:t>
-      </w:r>
-      <w:proofErr w:type="spellEnd"/>
-      <w:r>
-        <w:rPr>
-          <w:lang w:val="ru-RU"/>
-        </w:rPr>
-        <w:t xml:space="preserve"> </w:t>
-      </w:r>
-      <w:proofErr w:type="spellStart"/>
-      <w:r>
-        <w:rPr>
-          <w:lang w:val="ru-RU"/>
-        </w:rPr>
-        <w:t>Linux</w:t>
-      </w:r>
-      <w:proofErr w:type="spellEnd"/>
-      <w:r>
-        <w:rPr>
-          <w:lang w:val="ru-RU"/>
-        </w:rPr>
-        <w:t>;</w:t>
+        <w:t>Дистрибутив Arch Linux;</w:t>
       </w:r>
     </w:p>
     <w:p>
@@ -15228,21 +13462,7 @@
         <w:rPr>
           <w:lang w:val="ru-RU"/>
         </w:rPr>
-        <w:t>SWI-</w:t>
-      </w:r>
-      <w:proofErr w:type="spellStart"/>
-      <w:r>
-        <w:rPr>
-          <w:lang w:val="ru-RU"/>
-        </w:rPr>
-        <w:t>Prolog</w:t>
-      </w:r>
-      <w:proofErr w:type="spellEnd"/>
-      <w:r>
-        <w:rPr>
-          <w:lang w:val="ru-RU"/>
-        </w:rPr>
-        <w:t xml:space="preserve"> версии 6.5 и ранее;</w:t>
+        <w:t>SWI-Prolog версии 6.5 и ранее;</w:t>
       </w:r>
     </w:p>
     <w:p>
@@ -15328,21 +13548,7 @@
         <w:rPr>
           <w:lang w:val="ru-RU"/>
         </w:rPr>
-        <w:t xml:space="preserve">Проектор  ACER  Х1261Р.DLP </w:t>
-      </w:r>
-      <w:proofErr w:type="spellStart"/>
-      <w:r>
-        <w:rPr>
-          <w:lang w:val="ru-RU"/>
-        </w:rPr>
-        <w:t>projector</w:t>
-      </w:r>
-      <w:proofErr w:type="spellEnd"/>
-      <w:r>
-        <w:rPr>
-          <w:lang w:val="ru-RU"/>
-        </w:rPr>
-        <w:t>.</w:t>
+        <w:t>Проектор  ACER  Х1261Р.DLP projector.</w:t>
       </w:r>
       <w:r>
         <w:rPr>
@@ -15362,20 +13568,11 @@
         </w:rPr>
         <w:t xml:space="preserve"> </w:t>
       </w:r>
-      <w:proofErr w:type="spellStart"/>
-      <w:proofErr w:type="gramStart"/>
-      <w:r>
-        <w:rPr>
-          <w:lang w:val="ru-RU"/>
-        </w:rPr>
-        <w:t>Nvidia</w:t>
-      </w:r>
-      <w:proofErr w:type="spellEnd"/>
-      <w:r>
-        <w:rPr>
-          <w:lang w:val="ru-RU"/>
-        </w:rPr>
-        <w:t xml:space="preserve"> 3DDLP 3D.</w:t>
+      <w:r>
+        <w:rPr>
+          <w:lang w:val="ru-RU"/>
+        </w:rPr>
+        <w:t>Nvidia 3DDLP 3D.</w:t>
       </w:r>
       <w:r>
         <w:rPr>
@@ -15387,30 +13584,14 @@
         <w:rPr>
           <w:lang w:val="ru-RU"/>
         </w:rPr>
-        <w:t>(</w:t>
-      </w:r>
-      <w:proofErr w:type="spellStart"/>
-      <w:r>
-        <w:rPr>
-          <w:lang w:val="ru-RU"/>
-        </w:rPr>
-        <w:t>оборуд</w:t>
-      </w:r>
-      <w:proofErr w:type="spellEnd"/>
-      <w:r>
-        <w:rPr>
-          <w:lang w:val="ru-RU"/>
-        </w:rPr>
-        <w:t>.</w:t>
-      </w:r>
-      <w:proofErr w:type="gramEnd"/>
+        <w:t>(оборуд.</w:t>
+      </w:r>
       <w:r>
         <w:rPr>
           <w:lang w:val="ru-RU"/>
         </w:rPr>
         <w:t xml:space="preserve"> </w:t>
       </w:r>
-      <w:proofErr w:type="gramStart"/>
       <w:r>
         <w:rPr>
           <w:lang w:val="ru-RU"/>
@@ -15441,7 +13622,6 @@
         </w:rPr>
         <w:t>;</w:t>
       </w:r>
-      <w:proofErr w:type="gramEnd"/>
     </w:p>
     <w:p>
       <w:pPr>
@@ -18506,7 +16686,7 @@
 </file>
 
 <file path=customXml/itemProps1.xml><?xml version="1.0" encoding="utf-8"?>
-<ds:datastoreItem xmlns:ds="http://schemas.openxmlformats.org/officeDocument/2006/customXml" ds:itemID="{0045E295-83E8-46F0-A08F-43203D1A81D4}">
+<ds:datastoreItem xmlns:ds="http://schemas.openxmlformats.org/officeDocument/2006/customXml" ds:itemID="{E0B7C9D8-254C-4750-AD8B-48C87C214F35}">
   <ds:schemaRefs>
     <ds:schemaRef ds:uri="http://schemas.openxmlformats.org/officeDocument/2006/bibliography"/>
   </ds:schemaRefs>

</xml_diff>

<commit_message>
Renewal of some RPD, added tests.
</commit_message>
<xml_diff>
--- a/RPD/ЭВМб_2015_7617_Интеллектные_вычислительные_системы.docx
+++ b/RPD/ЭВМб_2015_7617_Интеллектные_вычислительные_системы.docx
@@ -960,8 +960,8 @@
         <w:tblLook w:val="04A0" w:firstRow="1" w:lastRow="0" w:firstColumn="1" w:lastColumn="0" w:noHBand="0" w:noVBand="1"/>
       </w:tblPr>
       <w:tblGrid>
-        <w:gridCol w:w="6879"/>
-        <w:gridCol w:w="2576"/>
+        <w:gridCol w:w="6874"/>
+        <w:gridCol w:w="2581"/>
       </w:tblGrid>
       <w:tr>
         <w:trPr>
@@ -1037,32 +1037,184 @@
               </w:rPr>
               <w:t>ОПК-2 – </w:t>
             </w:r>
-            <w:r>
-              <w:rPr>
-                <w:lang w:val="ru-RU"/>
-              </w:rPr>
-              <w:t>способность осваивать методики использования программных сре</w:t>
-            </w:r>
-            <w:proofErr w:type="gramStart"/>
-            <w:r>
-              <w:rPr>
-                <w:lang w:val="ru-RU"/>
-              </w:rPr>
-              <w:t>дств дл</w:t>
-            </w:r>
-            <w:proofErr w:type="gramEnd"/>
-            <w:r>
-              <w:rPr>
-                <w:lang w:val="ru-RU"/>
-              </w:rPr>
-              <w:t>я решения практических задач</w:t>
-            </w:r>
-            <w:r>
-              <w:rPr>
-                <w:lang w:val="ru-RU"/>
-              </w:rPr>
+            <w:proofErr w:type="spellStart"/>
+            <w:r>
+              <w:t>формирование</w:t>
+            </w:r>
+            <w:proofErr w:type="spellEnd"/>
+            <w:r>
+              <w:t xml:space="preserve"> </w:t>
+            </w:r>
+            <w:proofErr w:type="spellStart"/>
+            <w:r>
+              <w:t>навыка</w:t>
+            </w:r>
+            <w:proofErr w:type="spellEnd"/>
+            <w:r>
+              <w:t xml:space="preserve"> </w:t>
+            </w:r>
+            <w:proofErr w:type="spellStart"/>
+            <w:r>
+              <w:t>освоения</w:t>
+            </w:r>
+            <w:proofErr w:type="spellEnd"/>
+            <w:r>
+              <w:t xml:space="preserve"> </w:t>
+            </w:r>
+            <w:proofErr w:type="spellStart"/>
+            <w:r>
+              <w:t>методики</w:t>
+            </w:r>
+            <w:proofErr w:type="spellEnd"/>
+            <w:r>
+              <w:t xml:space="preserve"> </w:t>
+            </w:r>
+            <w:proofErr w:type="spellStart"/>
+            <w:r>
+              <w:t>использования</w:t>
+            </w:r>
+            <w:proofErr w:type="spellEnd"/>
+            <w:r>
+              <w:t xml:space="preserve"> </w:t>
+            </w:r>
+            <w:proofErr w:type="spellStart"/>
+            <w:r>
+              <w:t>различных</w:t>
+            </w:r>
+            <w:proofErr w:type="spellEnd"/>
+            <w:r>
+              <w:t xml:space="preserve"> </w:t>
+            </w:r>
+            <w:proofErr w:type="spellStart"/>
+            <w:r>
+              <w:t>программных</w:t>
+            </w:r>
+            <w:proofErr w:type="spellEnd"/>
+            <w:r>
+              <w:t xml:space="preserve"> и CASE-</w:t>
+            </w:r>
+            <w:proofErr w:type="spellStart"/>
+            <w:r>
+              <w:t>средств</w:t>
+            </w:r>
+            <w:proofErr w:type="spellEnd"/>
+            <w:r>
+              <w:t xml:space="preserve"> </w:t>
+            </w:r>
+            <w:proofErr w:type="spellStart"/>
+            <w:r>
+              <w:t>на</w:t>
+            </w:r>
+            <w:proofErr w:type="spellEnd"/>
+            <w:r>
+              <w:t xml:space="preserve"> </w:t>
+            </w:r>
+            <w:proofErr w:type="spellStart"/>
+            <w:r>
+              <w:t>этапах</w:t>
+            </w:r>
+            <w:proofErr w:type="spellEnd"/>
+            <w:r>
+              <w:t xml:space="preserve"> </w:t>
+            </w:r>
+            <w:proofErr w:type="spellStart"/>
+            <w:r>
+              <w:t>проектирования</w:t>
+            </w:r>
+            <w:proofErr w:type="spellEnd"/>
+            <w:r>
+              <w:t xml:space="preserve">, </w:t>
+            </w:r>
+            <w:proofErr w:type="spellStart"/>
+            <w:r>
+              <w:t>реализации</w:t>
+            </w:r>
+            <w:proofErr w:type="spellEnd"/>
+            <w:r>
+              <w:t xml:space="preserve"> и </w:t>
+            </w:r>
+            <w:proofErr w:type="spellStart"/>
+            <w:r>
+              <w:t>отладки</w:t>
+            </w:r>
+            <w:proofErr w:type="spellEnd"/>
+            <w:r>
+              <w:t xml:space="preserve"> </w:t>
+            </w:r>
+            <w:proofErr w:type="spellStart"/>
+            <w:r>
+              <w:t>программных</w:t>
+            </w:r>
+            <w:proofErr w:type="spellEnd"/>
+            <w:r>
+              <w:t xml:space="preserve"> </w:t>
+            </w:r>
+            <w:proofErr w:type="spellStart"/>
+            <w:r>
+              <w:t>средств</w:t>
+            </w:r>
+            <w:proofErr w:type="spellEnd"/>
+            <w:r>
+              <w:t xml:space="preserve">, </w:t>
+            </w:r>
+            <w:proofErr w:type="spellStart"/>
+            <w:r>
+              <w:t>предназначенных</w:t>
+            </w:r>
+            <w:proofErr w:type="spellEnd"/>
+            <w:r>
+              <w:t xml:space="preserve"> </w:t>
+            </w:r>
+            <w:proofErr w:type="spellStart"/>
+            <w:r>
+              <w:t>для</w:t>
+            </w:r>
+            <w:proofErr w:type="spellEnd"/>
+            <w:r>
+              <w:t xml:space="preserve"> </w:t>
+            </w:r>
+            <w:proofErr w:type="spellStart"/>
+            <w:r>
+              <w:t>решения</w:t>
+            </w:r>
+            <w:proofErr w:type="spellEnd"/>
+            <w:r>
+              <w:t xml:space="preserve"> </w:t>
+            </w:r>
+            <w:proofErr w:type="spellStart"/>
+            <w:r>
+              <w:t>практических</w:t>
+            </w:r>
+            <w:proofErr w:type="spellEnd"/>
+            <w:r>
+              <w:t xml:space="preserve"> </w:t>
+            </w:r>
+            <w:proofErr w:type="spellStart"/>
+            <w:r>
+              <w:t>задач</w:t>
+            </w:r>
+            <w:proofErr w:type="spellEnd"/>
+            <w:r>
+              <w:t xml:space="preserve"> </w:t>
+            </w:r>
+            <w:proofErr w:type="spellStart"/>
+            <w:r>
+              <w:t>профессиональной</w:t>
+            </w:r>
+            <w:proofErr w:type="spellEnd"/>
+            <w:r>
+              <w:t xml:space="preserve"> </w:t>
+            </w:r>
+            <w:proofErr w:type="spellStart"/>
+            <w:r>
+              <w:t>деятельности</w:t>
+            </w:r>
+            <w:proofErr w:type="spellEnd"/>
+            <w:r>
               <w:t>.</w:t>
             </w:r>
+            <w:bookmarkStart w:id="0" w:name="_GoBack"/>
+            <w:bookmarkEnd w:id="0"/>
           </w:p>
         </w:tc>
         <w:tc>
@@ -1128,17 +1280,133 @@
               </w:rPr>
               <w:t> </w:t>
             </w:r>
-            <w:r>
-              <w:rPr>
-                <w:lang w:val="ru-RU"/>
-              </w:rPr>
+            <w:proofErr w:type="spellStart"/>
+            <w:r>
               <w:t>способность</w:t>
             </w:r>
-            <w:r>
-              <w:rPr>
-                <w:lang w:val="ru-RU"/>
-              </w:rPr>
-              <w:t xml:space="preserve"> разрабатывать компоненты аппаратно-программных комплексов и баз данных, используя современные инструментальные средства и технологии программирования</w:t>
+            <w:proofErr w:type="spellEnd"/>
+            <w:r>
+              <w:t xml:space="preserve"> </w:t>
+            </w:r>
+            <w:proofErr w:type="spellStart"/>
+            <w:r>
+              <w:t>разрабатывать</w:t>
+            </w:r>
+            <w:proofErr w:type="spellEnd"/>
+            <w:r>
+              <w:t xml:space="preserve"> </w:t>
+            </w:r>
+            <w:proofErr w:type="spellStart"/>
+            <w:r>
+              <w:t>модели</w:t>
+            </w:r>
+            <w:proofErr w:type="spellEnd"/>
+            <w:r>
+              <w:t xml:space="preserve"> </w:t>
+            </w:r>
+            <w:proofErr w:type="spellStart"/>
+            <w:r>
+              <w:t>компонентов</w:t>
+            </w:r>
+            <w:proofErr w:type="spellEnd"/>
+            <w:r>
+              <w:t xml:space="preserve"> </w:t>
+            </w:r>
+            <w:proofErr w:type="spellStart"/>
+            <w:r>
+              <w:t>информационных</w:t>
+            </w:r>
+            <w:proofErr w:type="spellEnd"/>
+            <w:r>
+              <w:t xml:space="preserve"> </w:t>
+            </w:r>
+            <w:proofErr w:type="spellStart"/>
+            <w:r>
+              <w:t>систем</w:t>
+            </w:r>
+            <w:proofErr w:type="spellEnd"/>
+            <w:r>
+              <w:t xml:space="preserve">, </w:t>
+            </w:r>
+            <w:proofErr w:type="spellStart"/>
+            <w:r>
+              <w:t>включая</w:t>
+            </w:r>
+            <w:proofErr w:type="spellEnd"/>
+            <w:r>
+              <w:t xml:space="preserve"> </w:t>
+            </w:r>
+            <w:proofErr w:type="spellStart"/>
+            <w:r>
+              <w:t>различные</w:t>
+            </w:r>
+            <w:proofErr w:type="spellEnd"/>
+            <w:r>
+              <w:t xml:space="preserve"> </w:t>
+            </w:r>
+            <w:proofErr w:type="spellStart"/>
+            <w:r>
+              <w:t>модели</w:t>
+            </w:r>
+            <w:proofErr w:type="spellEnd"/>
+            <w:r>
+              <w:t xml:space="preserve"> </w:t>
+            </w:r>
+            <w:proofErr w:type="spellStart"/>
+            <w:r>
+              <w:t>баз</w:t>
+            </w:r>
+            <w:proofErr w:type="spellEnd"/>
+            <w:r>
+              <w:t xml:space="preserve"> </w:t>
+            </w:r>
+            <w:proofErr w:type="spellStart"/>
+            <w:r>
+              <w:t>данных</w:t>
+            </w:r>
+            <w:proofErr w:type="spellEnd"/>
+            <w:r>
+              <w:t xml:space="preserve"> и </w:t>
+            </w:r>
+            <w:proofErr w:type="spellStart"/>
+            <w:r>
+              <w:t>модели</w:t>
+            </w:r>
+            <w:proofErr w:type="spellEnd"/>
+            <w:r>
+              <w:t xml:space="preserve"> </w:t>
+            </w:r>
+            <w:proofErr w:type="spellStart"/>
+            <w:r>
+              <w:t>интерфейсов</w:t>
+            </w:r>
+            <w:proofErr w:type="spellEnd"/>
+            <w:r>
+              <w:t xml:space="preserve"> «</w:t>
+            </w:r>
+            <w:proofErr w:type="spellStart"/>
+            <w:r>
+              <w:t>человек</w:t>
+            </w:r>
+            <w:proofErr w:type="spellEnd"/>
+            <w:r>
+              <w:t xml:space="preserve"> - </w:t>
+            </w:r>
+            <w:proofErr w:type="spellStart"/>
+            <w:r>
+              <w:t>электронно-вычислительная</w:t>
+            </w:r>
+            <w:proofErr w:type="spellEnd"/>
+            <w:r>
+              <w:t xml:space="preserve"> </w:t>
+            </w:r>
+            <w:proofErr w:type="spellStart"/>
+            <w:r>
+              <w:t>машина</w:t>
+            </w:r>
+            <w:proofErr w:type="spellEnd"/>
+            <w:r>
+              <w:t>»</w:t>
             </w:r>
             <w:r>
               <w:rPr>
@@ -1547,7 +1815,14 @@
               <w:rPr>
                 <w:lang w:val="ru-RU"/>
               </w:rPr>
-              <w:t xml:space="preserve"> методы построения переборных и рекурсивных алгоритмов, методы разработки оптимизационных программ класса эволюционных алгоритмов; методы разработки экспертных систем.</w:t>
+              <w:t xml:space="preserve"> методы построения переборных и рекурсивных алгоритмов, методы разработки оптимизационных программ класса эволюционных алгоритмов; методы разработки экспертных </w:t>
+            </w:r>
+            <w:r>
+              <w:rPr>
+                <w:lang w:val="ru-RU"/>
+              </w:rPr>
+              <w:lastRenderedPageBreak/>
+              <w:t>систем.</w:t>
             </w:r>
           </w:p>
           <w:p>
@@ -1569,14 +1844,7 @@
               <w:rPr>
                 <w:lang w:val="ru-RU"/>
               </w:rPr>
-              <w:t xml:space="preserve"> разрабатывать программы в соответствии с </w:t>
-            </w:r>
-            <w:r>
-              <w:rPr>
-                <w:lang w:val="ru-RU"/>
-              </w:rPr>
-              <w:lastRenderedPageBreak/>
-              <w:t>логической парадигмой программирования; обосновывать корректность рекурсивных программ; разрабатывать алгоритмы автоматизации принятия решения.</w:t>
+              <w:t xml:space="preserve"> разрабатывать программы в соответствии с логической парадигмой программирования; обосновывать корректность рекурсивных программ; разрабатывать алгоритмы автоматизации принятия решения.</w:t>
             </w:r>
           </w:p>
           <w:p>
@@ -1598,7 +1866,33 @@
               <w:rPr>
                 <w:lang w:val="ru-RU"/>
               </w:rPr>
-              <w:t xml:space="preserve"> языком программирования Пролог стандарта ISO/IEC 13211-1:1995, системой CLIPS.</w:t>
+              <w:t xml:space="preserve"> языком программирования Пролог </w:t>
+            </w:r>
+            <w:r>
+              <w:rPr>
+                <w:lang w:val="ru-RU"/>
+              </w:rPr>
+              <w:t>(</w:t>
+            </w:r>
+            <w:proofErr w:type="spellStart"/>
+            <w:r>
+              <w:rPr>
+                <w:lang w:val="ru-RU"/>
+              </w:rPr>
+              <w:t>Prolog</w:t>
+            </w:r>
+            <w:proofErr w:type="spellEnd"/>
+            <w:r>
+              <w:rPr>
+                <w:lang w:val="ru-RU"/>
+              </w:rPr>
+              <w:t xml:space="preserve">) </w:t>
+            </w:r>
+            <w:r>
+              <w:rPr>
+                <w:lang w:val="ru-RU"/>
+              </w:rPr>
+              <w:t>стандарта ISO/IEC 13211-1:1995, системой CLIPS.</w:t>
             </w:r>
           </w:p>
         </w:tc>
@@ -2599,7 +2893,18 @@
                 <w:szCs w:val="20"/>
                 <w:lang w:val="ru-RU"/>
               </w:rPr>
-              <w:t>Форма текущего контроля и вид промежуточной аттестации</w:t>
+              <w:t xml:space="preserve">Форма текущего контроля и вид промежуточной </w:t>
+            </w:r>
+            <w:r>
+              <w:rPr>
+                <w:b/>
+                <w:bCs/>
+                <w:sz w:val="20"/>
+                <w:szCs w:val="20"/>
+                <w:lang w:val="ru-RU"/>
+              </w:rPr>
+              <w:lastRenderedPageBreak/>
+              <w:t>аттестации</w:t>
             </w:r>
           </w:p>
         </w:tc>
@@ -3160,7 +3465,6 @@
                 <w:szCs w:val="20"/>
                 <w:lang w:val="ru-RU"/>
               </w:rPr>
-              <w:lastRenderedPageBreak/>
               <w:t>1</w:t>
             </w:r>
           </w:p>
@@ -6096,7 +6400,14 @@
               <w:rPr>
                 <w:lang w:val="ru-RU"/>
               </w:rPr>
-              <w:t>Формализация проблемы. Граф пространства состояний. Алгоритмы и стратегии поиска решения без учета дополнительной информации. Стратегии и алгоритмы поиска «в глубину» и «в ширину». Стратегии поиска решения с учетом дополнительной информации. Понятия штрафов и стоимости решения, эвристик. Эвристический поиск. Алгоритм</w:t>
+              <w:t xml:space="preserve">Формализация проблемы. Граф пространства состояний. Алгоритмы и стратегии поиска решения без учета дополнительной информации. Стратегии и алгоритмы поиска «в глубину» и «в ширину». Стратегии поиска решения с учетом дополнительной информации. Понятия штрафов и стоимости решения, эвристик. Эвристический </w:t>
+            </w:r>
+            <w:r>
+              <w:rPr>
+                <w:lang w:val="ru-RU"/>
+              </w:rPr>
+              <w:lastRenderedPageBreak/>
+              <w:t>поиск. Алгоритм</w:t>
             </w:r>
             <w:proofErr w:type="gramStart"/>
             <w:r>
@@ -6124,14 +6435,7 @@
               <w:rPr>
                 <w:lang w:val="ru-RU"/>
               </w:rPr>
-              <w:t xml:space="preserve"> графы. Понятия задач и подзадач. Отношение между задачами и подзадачами. </w:t>
-            </w:r>
-            <w:r>
-              <w:rPr>
-                <w:lang w:val="ru-RU"/>
-              </w:rPr>
-              <w:lastRenderedPageBreak/>
-              <w:t>Алгоритмы эвристического поиска в И-ИЛИ-графах.  CSP-задачи. Алгоритмы поиска решения. Правило «большого пальца». Итеративные алгоритмы: оценки ограничений и градиентного спуска.</w:t>
+              <w:t xml:space="preserve"> графы. Понятия задач и подзадач. Отношение между задачами и подзадачами. Алгоритмы эвристического поиска в И-ИЛИ-графах.  CSP-задачи. Алгоритмы поиска решения. Правило «большого пальца». Итеративные алгоритмы: оценки ограничений и градиентного спуска.</w:t>
             </w:r>
           </w:p>
         </w:tc>
@@ -6494,14 +6798,14 @@
               <w:rPr>
                 <w:lang w:val="ru-RU"/>
               </w:rPr>
-              <w:t xml:space="preserve">Постановка класса задач и пространство решений. Оптимизационные алгоритмы. Градиентный спуск. Алгоритмы последовательного улучшения. Генетические алгоритмы. Определение абстрактного генетического алгоритма. Кодирование информации. Решение задач с помощью генетических алгоритмов. Решение CSP-задач с помощью оптимизационных алгоритмов. Алгоритмы последовательного улучшения. Задача о составлении расписания. Нейронные сети. Формализованный нейрон, его структура. </w:t>
+              <w:t xml:space="preserve">Постановка класса задач и пространство решений. Оптимизационные алгоритмы. Градиентный спуск. Алгоритмы последовательного улучшения. Генетические алгоритмы. Определение абстрактного генетического алгоритма. Кодирование информации. Решение задач с помощью генетических алгоритмов. Решение CSP-задач с помощью оптимизационных алгоритмов. </w:t>
             </w:r>
             <w:r>
               <w:rPr>
                 <w:lang w:val="ru-RU"/>
               </w:rPr>
               <w:lastRenderedPageBreak/>
-              <w:t xml:space="preserve">Определение нейронной сети. Разновидности нейронных сетей: Формальные нейроны </w:t>
+              <w:t xml:space="preserve">Алгоритмы последовательного улучшения. Задача о составлении расписания. Нейронные сети. Формализованный нейрон, его структура. Определение нейронной сети. Разновидности нейронных сетей: Формальные нейроны </w:t>
             </w:r>
             <w:proofErr w:type="spellStart"/>
             <w:r>
@@ -7629,6 +7933,7 @@
                 <w:b/>
                 <w:lang w:val="ru-RU"/>
               </w:rPr>
+              <w:lastRenderedPageBreak/>
               <w:t>п</w:t>
             </w:r>
             <w:proofErr w:type="gramEnd"/>
@@ -7665,6 +7970,7 @@
                 <w:b/>
                 <w:lang w:val="ru-RU"/>
               </w:rPr>
+              <w:lastRenderedPageBreak/>
               <w:t>Технологии</w:t>
             </w:r>
           </w:p>
@@ -7714,6 +8020,7 @@
                 <w:b/>
                 <w:lang w:val="ru-RU"/>
               </w:rPr>
+              <w:lastRenderedPageBreak/>
               <w:t>(по видам занятий)</w:t>
             </w:r>
           </w:p>
@@ -7945,7 +8252,6 @@
               <w:rPr>
                 <w:lang w:val="ru-RU"/>
               </w:rPr>
-              <w:lastRenderedPageBreak/>
               <w:t>1</w:t>
             </w:r>
           </w:p>
@@ -8829,7 +9135,14 @@
               <w:rPr>
                 <w:lang w:val="ru-RU"/>
               </w:rPr>
-              <w:t>Синхронное выполнение действий с преподавателем (с использованием ПК и мультимедиа-техники)</w:t>
+              <w:t xml:space="preserve">Синхронное выполнение действий с преподавателем (с использованием ПК и </w:t>
+            </w:r>
+            <w:r>
+              <w:rPr>
+                <w:lang w:val="ru-RU"/>
+              </w:rPr>
+              <w:lastRenderedPageBreak/>
+              <w:t>мультимедиа-техники)</w:t>
             </w:r>
           </w:p>
         </w:tc>
@@ -8848,6 +9161,7 @@
               <w:rPr>
                 <w:lang w:val="ru-RU"/>
               </w:rPr>
+              <w:lastRenderedPageBreak/>
               <w:t>1</w:t>
             </w:r>
           </w:p>
@@ -8941,6 +9255,7 @@
               <w:rPr>
                 <w:lang w:val="ru-RU"/>
               </w:rPr>
+              <w:lastRenderedPageBreak/>
               <w:t>ИТОГО</w:t>
             </w:r>
           </w:p>
@@ -9046,15 +9361,6 @@
     </w:tbl>
     <w:p>
       <w:pPr>
-        <w:spacing w:after="0" w:line="240" w:lineRule="auto"/>
-        <w:jc w:val="both"/>
-        <w:rPr>
-          <w:lang w:val="ru-RU"/>
-        </w:rPr>
-      </w:pPr>
-    </w:p>
-    <w:p>
-      <w:pPr>
         <w:spacing w:before="200" w:line="240" w:lineRule="auto"/>
         <w:jc w:val="both"/>
         <w:rPr>
@@ -9067,7 +9373,6 @@
           <w:bCs/>
           <w:lang w:val="ru-RU"/>
         </w:rPr>
-        <w:lastRenderedPageBreak/>
         <w:t>5.</w:t>
       </w:r>
       <w:r>
@@ -9370,7 +9675,31 @@
         <w:rPr>
           <w:lang w:val="ru-RU"/>
         </w:rPr>
-        <w:t>Содержание лабораторных работ 1, 2, 3 представлено в методическом издании:</w:t>
+        <w:t>Содержание лабораторных работ 1, 2, 3</w:t>
+      </w:r>
+      <w:r>
+        <w:rPr>
+          <w:lang w:val="ru-RU"/>
+        </w:rPr>
+        <w:t xml:space="preserve"> (один из вариантов)</w:t>
+      </w:r>
+      <w:r>
+        <w:rPr>
+          <w:lang w:val="ru-RU"/>
+        </w:rPr>
+        <w:t xml:space="preserve"> представлено в методическом издании</w:t>
+      </w:r>
+      <w:r>
+        <w:rPr>
+          <w:lang w:val="ru-RU"/>
+        </w:rPr>
+        <w:t xml:space="preserve"> (стр. по содержанию)</w:t>
+      </w:r>
+      <w:r>
+        <w:rPr>
+          <w:lang w:val="ru-RU"/>
+        </w:rPr>
+        <w:t>:</w:t>
       </w:r>
     </w:p>
     <w:p>
@@ -9460,15 +9789,6 @@
     </w:p>
     <w:p>
       <w:pPr>
-        <w:ind w:firstLine="709"/>
-        <w:jc w:val="both"/>
-        <w:rPr>
-          <w:lang w:val="ru-RU"/>
-        </w:rPr>
-      </w:pPr>
-    </w:p>
-    <w:p>
-      <w:pPr>
         <w:spacing w:before="200" w:line="240" w:lineRule="auto"/>
         <w:jc w:val="both"/>
         <w:rPr>
@@ -9540,6 +9860,7 @@
         <w:rPr>
           <w:lang w:val="ru-RU"/>
         </w:rPr>
+        <w:lastRenderedPageBreak/>
         <w:t>Совокупность методических указаний по выполнению заданий лабораторных работ и СРС, существующее открытое программное обеспечение, а также материалов конспекта лекций, обеспечивают достаточный объем информации для успешного освоения дисциплины.</w:t>
       </w:r>
     </w:p>
@@ -9558,7 +9879,6 @@
           <w:b/>
           <w:lang w:val="ru-RU"/>
         </w:rPr>
-        <w:lastRenderedPageBreak/>
         <w:t>Подготовка к лабораторным работам</w:t>
       </w:r>
     </w:p>
@@ -10251,6 +10571,7 @@
         <w:rPr>
           <w:lang w:val="ru-RU"/>
         </w:rPr>
+        <w:lastRenderedPageBreak/>
         <w:t>В аудиторию задается ряд вопросов, например</w:t>
       </w:r>
     </w:p>
@@ -10343,7 +10664,6 @@
         <w:rPr>
           <w:lang w:val="ru-RU"/>
         </w:rPr>
-        <w:lastRenderedPageBreak/>
         <w:t>Приведите примеры алгоритмически неразрешимых проблем.</w:t>
       </w:r>
     </w:p>
@@ -11029,6 +11349,7 @@
         <w:rPr>
           <w:lang w:val="ru-RU"/>
         </w:rPr>
+        <w:lastRenderedPageBreak/>
         <w:t>Лабораторная работа считается сданной, если разработанная программа функционирует правильно на примерах, заданных преподавателем, а в ходе ответа на контрольные вопросы студент демонстрирует знание и понимание теоретического материала необходимого для выполнения работ, а также свободно ориентируется в отчетных материалах.</w:t>
       </w:r>
     </w:p>
@@ -11046,7 +11367,6 @@
           <w:bCs/>
           <w:lang w:val="ru-RU"/>
         </w:rPr>
-        <w:lastRenderedPageBreak/>
         <w:t>6.1.3</w:t>
       </w:r>
       <w:r>
@@ -11714,21 +12034,27 @@
               <w:rPr>
                 <w:lang w:val="ru-RU"/>
               </w:rPr>
-              <w:t>Знание основных принципов построения программных систем искусственного интеллекта, их архитектуры и методик их реализации.</w:t>
-            </w:r>
-          </w:p>
-          <w:p>
-            <w:pPr>
-              <w:spacing w:after="0" w:line="240" w:lineRule="auto"/>
-              <w:rPr>
-                <w:lang w:val="ru-RU"/>
-              </w:rPr>
-            </w:pPr>
+              <w:t xml:space="preserve">Знание основных принципов построения </w:t>
+            </w:r>
             <w:r>
               <w:rPr>
                 <w:lang w:val="ru-RU"/>
               </w:rPr>
               <w:lastRenderedPageBreak/>
+              <w:t>программных систем искусственного интеллекта, их архитектуры и методик их реализации.</w:t>
+            </w:r>
+          </w:p>
+          <w:p>
+            <w:pPr>
+              <w:spacing w:after="0" w:line="240" w:lineRule="auto"/>
+              <w:rPr>
+                <w:lang w:val="ru-RU"/>
+              </w:rPr>
+            </w:pPr>
+            <w:r>
+              <w:rPr>
+                <w:lang w:val="ru-RU"/>
+              </w:rPr>
               <w:t xml:space="preserve">Умение реализовать программную систему, используя классические </w:t>
             </w:r>
             <w:r>
@@ -11789,43 +12115,56 @@
                 <w:lang w:val="ru-RU"/>
               </w:rPr>
               <w:lastRenderedPageBreak/>
-              <w:t xml:space="preserve">Уверенно демонстрирует полученные знания согласно показателям, приводит примеры, отвечает на вопросы. Использует классические методы построения программ. </w:t>
+              <w:t xml:space="preserve">Уверенно демонстрирует полученные знания </w:t>
+            </w:r>
+            <w:r>
+              <w:rPr>
+                <w:lang w:val="ru-RU"/>
+              </w:rPr>
+              <w:lastRenderedPageBreak/>
+              <w:t xml:space="preserve">согласно показателям, приводит примеры, отвечает на вопросы. Использует классические методы построения программ. </w:t>
             </w:r>
             <w:proofErr w:type="gramStart"/>
             <w:r>
               <w:rPr>
                 <w:lang w:val="ru-RU"/>
               </w:rPr>
+              <w:t>Способен</w:t>
+            </w:r>
+            <w:proofErr w:type="gramEnd"/>
+            <w:r>
+              <w:rPr>
+                <w:lang w:val="ru-RU"/>
+              </w:rPr>
+              <w:t xml:space="preserve"> реализовывать решения задач искусственного интеллекта в виде программного обеспечения, создавать информационное обеспечение разрабатываемым программам.</w:t>
+            </w:r>
+          </w:p>
+        </w:tc>
+        <w:tc>
+          <w:tcPr>
+            <w:tcW w:w="3000" w:type="dxa"/>
+            <w:vAlign w:val="center"/>
+          </w:tcPr>
+          <w:p>
+            <w:pPr>
+              <w:spacing w:after="0" w:line="240" w:lineRule="auto"/>
+              <w:rPr>
+                <w:lang w:val="ru-RU"/>
+              </w:rPr>
+            </w:pPr>
+            <w:r>
+              <w:rPr>
+                <w:lang w:val="ru-RU"/>
+              </w:rPr>
               <w:lastRenderedPageBreak/>
-              <w:t>Способен</w:t>
-            </w:r>
-            <w:proofErr w:type="gramEnd"/>
-            <w:r>
-              <w:rPr>
-                <w:lang w:val="ru-RU"/>
-              </w:rPr>
-              <w:t xml:space="preserve"> реализовывать решения задач искусственного интеллекта в виде программного обеспечения, создавать информационное обеспечение разрабатываемым программам.</w:t>
-            </w:r>
-          </w:p>
-        </w:tc>
-        <w:tc>
-          <w:tcPr>
-            <w:tcW w:w="3000" w:type="dxa"/>
-            <w:vAlign w:val="center"/>
-          </w:tcPr>
-          <w:p>
-            <w:pPr>
-              <w:spacing w:after="0" w:line="240" w:lineRule="auto"/>
-              <w:rPr>
-                <w:lang w:val="ru-RU"/>
-              </w:rPr>
-            </w:pPr>
+              <w:t xml:space="preserve">Защита лабораторных работ, устное </w:t>
+            </w:r>
             <w:r>
               <w:rPr>
                 <w:lang w:val="ru-RU"/>
               </w:rPr>
               <w:lastRenderedPageBreak/>
-              <w:t>Защита лабораторных работ, устное собеседование по теоретическим вопросам</w:t>
+              <w:t>собеседование по теоретическим вопросам</w:t>
             </w:r>
           </w:p>
         </w:tc>
@@ -12327,6 +12666,7 @@
         <w:rPr>
           <w:color w:val="auto"/>
         </w:rPr>
+        <w:lastRenderedPageBreak/>
         <w:t xml:space="preserve">Программирование в терминах образцов. </w:t>
       </w:r>
     </w:p>
@@ -12417,7 +12757,6 @@
         <w:rPr>
           <w:color w:val="auto"/>
         </w:rPr>
-        <w:lastRenderedPageBreak/>
         <w:t xml:space="preserve">Нечеткая логика. Нечеткие системы управления. </w:t>
       </w:r>
       <w:proofErr w:type="spellStart"/>
@@ -13564,7 +13903,6 @@
           <w:bCs/>
           <w:lang w:val="ru-RU"/>
         </w:rPr>
-        <w:lastRenderedPageBreak/>
         <w:t>6.2.2.1.2</w:t>
       </w:r>
       <w:r>
@@ -14552,6 +14890,7 @@
         <w:rPr>
           <w:lang w:val="ru-RU"/>
         </w:rPr>
+        <w:lastRenderedPageBreak/>
         <w:t xml:space="preserve">Стерлинг Леон. Искусство программирования на языке пролог / Леон Стерлинг, </w:t>
       </w:r>
       <w:proofErr w:type="spellStart"/>
@@ -14642,14 +14981,7 @@
         <w:rPr>
           <w:lang w:val="ru-RU"/>
         </w:rPr>
-        <w:t xml:space="preserve"> учебное пособие по специальности "Программное обеспечение вычислительной </w:t>
-      </w:r>
-      <w:r>
-        <w:rPr>
-          <w:lang w:val="ru-RU"/>
-        </w:rPr>
-        <w:lastRenderedPageBreak/>
-        <w:t xml:space="preserve">техники и автоматизированных систем" направления подготовки "Информатика и вычислительная техника" / Д. В. </w:t>
+        <w:t xml:space="preserve"> учебное пособие по специальности "Программное обеспечение вычислительной техники и автоматизированных систем" направления подготовки "Информатика и вычислительная техника" / Д. В. </w:t>
       </w:r>
       <w:proofErr w:type="spellStart"/>
       <w:r>
@@ -15545,8 +15877,6 @@
           <w:lang w:val="ru-RU"/>
         </w:rPr>
       </w:pPr>
-      <w:bookmarkStart w:id="0" w:name="_GoBack"/>
-      <w:bookmarkEnd w:id="0"/>
     </w:p>
     <w:sectPr>
       <w:pgSz w:w="11905" w:h="16837"/>
@@ -18565,7 +18895,7 @@
 </file>
 
 <file path=customXml/itemProps1.xml><?xml version="1.0" encoding="utf-8"?>
-<ds:datastoreItem xmlns:ds="http://schemas.openxmlformats.org/officeDocument/2006/customXml" ds:itemID="{3B03E4DD-1606-4350-A8C2-BDB49E56FDF6}">
+<ds:datastoreItem xmlns:ds="http://schemas.openxmlformats.org/officeDocument/2006/customXml" ds:itemID="{48A58D31-6AD6-4F22-A4C8-2674D4ED4417}">
   <ds:schemaRefs>
     <ds:schemaRef ds:uri="http://schemas.openxmlformats.org/officeDocument/2006/bibliography"/>
   </ds:schemaRefs>

</xml_diff>